<commit_message>
Traduzindo parte de Vinicius
</commit_message>
<xml_diff>
--- a/Traducao Monografia.docx
+++ b/Traducao Monografia.docx
@@ -359,7 +359,6 @@
         <w:jc w:val="both"/>
         <w:rPr>
           <w:color w:val="000000"/>
-          <w:lang w:val="pt-BR"/>
         </w:rPr>
       </w:pPr>
       <w:r>
@@ -400,300 +399,37 @@
         </w:rPr>
         <w:t xml:space="preserve"> </w:t>
       </w:r>
+      <w:r>
+        <w:rPr>
+          <w:color w:val="000000"/>
+        </w:rPr>
+        <w:t xml:space="preserve">Techniques such as Keyword-driven and data-driven, has been applied with the aim of making the Scripts </w:t>
+      </w:r>
+      <w:proofErr w:type="gramStart"/>
+      <w:r>
+        <w:rPr>
+          <w:color w:val="000000"/>
+        </w:rPr>
+        <w:t>more  maintainable</w:t>
+      </w:r>
+      <w:proofErr w:type="gramEnd"/>
+      <w:r>
+        <w:rPr>
+          <w:color w:val="000000"/>
+        </w:rPr>
+        <w:t xml:space="preserve"> and reusable  (</w:t>
+      </w:r>
       <w:proofErr w:type="spellStart"/>
       <w:r>
         <w:rPr>
           <w:color w:val="000000"/>
-          <w:lang w:val="pt-BR"/>
-        </w:rPr>
-        <w:t>Techniques</w:t>
+        </w:rPr>
+        <w:t>Fewster</w:t>
       </w:r>
       <w:proofErr w:type="spellEnd"/>
       <w:r>
         <w:rPr>
           <w:color w:val="000000"/>
-          <w:lang w:val="pt-BR"/>
-        </w:rPr>
-        <w:t xml:space="preserve"> </w:t>
-      </w:r>
-      <w:proofErr w:type="spellStart"/>
-      <w:r>
-        <w:rPr>
-          <w:color w:val="000000"/>
-          <w:lang w:val="pt-BR"/>
-        </w:rPr>
-        <w:t>such</w:t>
-      </w:r>
-      <w:proofErr w:type="spellEnd"/>
-      <w:r>
-        <w:rPr>
-          <w:color w:val="000000"/>
-          <w:lang w:val="pt-BR"/>
-        </w:rPr>
-        <w:t xml:space="preserve"> as </w:t>
-      </w:r>
-      <w:proofErr w:type="spellStart"/>
-      <w:r>
-        <w:rPr>
-          <w:color w:val="000000"/>
-          <w:lang w:val="pt-BR"/>
-        </w:rPr>
-        <w:t>Keyword-driven</w:t>
-      </w:r>
-      <w:proofErr w:type="spellEnd"/>
-      <w:r>
-        <w:rPr>
-          <w:color w:val="000000"/>
-          <w:lang w:val="pt-BR"/>
-        </w:rPr>
-        <w:t xml:space="preserve"> </w:t>
-      </w:r>
-      <w:proofErr w:type="spellStart"/>
-      <w:r>
-        <w:rPr>
-          <w:color w:val="000000"/>
-          <w:lang w:val="pt-BR"/>
-        </w:rPr>
-        <w:t>and</w:t>
-      </w:r>
-      <w:proofErr w:type="spellEnd"/>
-      <w:r>
-        <w:rPr>
-          <w:color w:val="000000"/>
-          <w:lang w:val="pt-BR"/>
-        </w:rPr>
-        <w:t xml:space="preserve"> </w:t>
-      </w:r>
-      <w:proofErr w:type="spellStart"/>
-      <w:r>
-        <w:rPr>
-          <w:color w:val="000000"/>
-          <w:lang w:val="pt-BR"/>
-        </w:rPr>
-        <w:t>data-driven</w:t>
-      </w:r>
-      <w:proofErr w:type="spellEnd"/>
-      <w:r>
-        <w:rPr>
-          <w:color w:val="000000"/>
-          <w:lang w:val="pt-BR"/>
-        </w:rPr>
-        <w:t xml:space="preserve">, </w:t>
-      </w:r>
-      <w:proofErr w:type="spellStart"/>
-      <w:r>
-        <w:rPr>
-          <w:color w:val="000000"/>
-          <w:lang w:val="pt-BR"/>
-        </w:rPr>
-        <w:t>has</w:t>
-      </w:r>
-      <w:proofErr w:type="spellEnd"/>
-      <w:r>
-        <w:rPr>
-          <w:color w:val="000000"/>
-          <w:lang w:val="pt-BR"/>
-        </w:rPr>
-        <w:t xml:space="preserve"> </w:t>
-      </w:r>
-      <w:proofErr w:type="spellStart"/>
-      <w:r>
-        <w:rPr>
-          <w:color w:val="000000"/>
-          <w:lang w:val="pt-BR"/>
-        </w:rPr>
-        <w:t>been</w:t>
-      </w:r>
-      <w:proofErr w:type="spellEnd"/>
-      <w:r>
-        <w:rPr>
-          <w:color w:val="000000"/>
-          <w:lang w:val="pt-BR"/>
-        </w:rPr>
-        <w:t xml:space="preserve"> </w:t>
-      </w:r>
-      <w:proofErr w:type="spellStart"/>
-      <w:r>
-        <w:rPr>
-          <w:color w:val="000000"/>
-          <w:lang w:val="pt-BR"/>
-        </w:rPr>
-        <w:t>applied</w:t>
-      </w:r>
-      <w:proofErr w:type="spellEnd"/>
-      <w:r>
-        <w:rPr>
-          <w:color w:val="000000"/>
-          <w:lang w:val="pt-BR"/>
-        </w:rPr>
-        <w:t xml:space="preserve"> </w:t>
-      </w:r>
-      <w:proofErr w:type="spellStart"/>
-      <w:r>
-        <w:rPr>
-          <w:color w:val="000000"/>
-          <w:lang w:val="pt-BR"/>
-        </w:rPr>
-        <w:t>with</w:t>
-      </w:r>
-      <w:proofErr w:type="spellEnd"/>
-      <w:r>
-        <w:rPr>
-          <w:color w:val="000000"/>
-          <w:lang w:val="pt-BR"/>
-        </w:rPr>
-        <w:t xml:space="preserve"> </w:t>
-      </w:r>
-      <w:proofErr w:type="spellStart"/>
-      <w:r>
-        <w:rPr>
-          <w:color w:val="000000"/>
-          <w:lang w:val="pt-BR"/>
-        </w:rPr>
-        <w:t>the</w:t>
-      </w:r>
-      <w:proofErr w:type="spellEnd"/>
-      <w:r>
-        <w:rPr>
-          <w:color w:val="000000"/>
-          <w:lang w:val="pt-BR"/>
-        </w:rPr>
-        <w:t xml:space="preserve"> </w:t>
-      </w:r>
-      <w:proofErr w:type="spellStart"/>
-      <w:r>
-        <w:rPr>
-          <w:color w:val="000000"/>
-          <w:lang w:val="pt-BR"/>
-        </w:rPr>
-        <w:t>aim</w:t>
-      </w:r>
-      <w:proofErr w:type="spellEnd"/>
-      <w:r>
-        <w:rPr>
-          <w:color w:val="000000"/>
-          <w:lang w:val="pt-BR"/>
-        </w:rPr>
-        <w:t xml:space="preserve"> </w:t>
-      </w:r>
-      <w:proofErr w:type="spellStart"/>
-      <w:r>
-        <w:rPr>
-          <w:color w:val="000000"/>
-          <w:lang w:val="pt-BR"/>
-        </w:rPr>
-        <w:t>of</w:t>
-      </w:r>
-      <w:proofErr w:type="spellEnd"/>
-      <w:r>
-        <w:rPr>
-          <w:color w:val="000000"/>
-          <w:lang w:val="pt-BR"/>
-        </w:rPr>
-        <w:t xml:space="preserve"> </w:t>
-      </w:r>
-      <w:proofErr w:type="spellStart"/>
-      <w:r>
-        <w:rPr>
-          <w:color w:val="000000"/>
-          <w:lang w:val="pt-BR"/>
-        </w:rPr>
-        <w:t>making</w:t>
-      </w:r>
-      <w:proofErr w:type="spellEnd"/>
-      <w:r>
-        <w:rPr>
-          <w:color w:val="000000"/>
-          <w:lang w:val="pt-BR"/>
-        </w:rPr>
-        <w:t xml:space="preserve"> </w:t>
-      </w:r>
-      <w:proofErr w:type="spellStart"/>
-      <w:r>
-        <w:rPr>
-          <w:color w:val="000000"/>
-          <w:lang w:val="pt-BR"/>
-        </w:rPr>
-        <w:t>the</w:t>
-      </w:r>
-      <w:proofErr w:type="spellEnd"/>
-      <w:r>
-        <w:rPr>
-          <w:color w:val="000000"/>
-          <w:lang w:val="pt-BR"/>
-        </w:rPr>
-        <w:t xml:space="preserve"> Scripts more</w:t>
-      </w:r>
-      <w:proofErr w:type="gramStart"/>
-      <w:r>
-        <w:rPr>
-          <w:color w:val="000000"/>
-          <w:lang w:val="pt-BR"/>
-        </w:rPr>
-        <w:t xml:space="preserve">  </w:t>
-      </w:r>
-      <w:proofErr w:type="spellStart"/>
-      <w:proofErr w:type="gramEnd"/>
-      <w:r>
-        <w:rPr>
-          <w:color w:val="000000"/>
-          <w:lang w:val="pt-BR"/>
-        </w:rPr>
-        <w:t>maintainable</w:t>
-      </w:r>
-      <w:proofErr w:type="spellEnd"/>
-      <w:r>
-        <w:rPr>
-          <w:color w:val="000000"/>
-          <w:lang w:val="pt-BR"/>
-        </w:rPr>
-        <w:t xml:space="preserve"> </w:t>
-      </w:r>
-      <w:proofErr w:type="spellStart"/>
-      <w:r>
-        <w:rPr>
-          <w:color w:val="000000"/>
-          <w:lang w:val="pt-BR"/>
-        </w:rPr>
-        <w:t>and</w:t>
-      </w:r>
-      <w:proofErr w:type="spellEnd"/>
-      <w:r>
-        <w:rPr>
-          <w:color w:val="000000"/>
-          <w:lang w:val="pt-BR"/>
-        </w:rPr>
-        <w:t xml:space="preserve"> </w:t>
-      </w:r>
-      <w:proofErr w:type="spellStart"/>
-      <w:r>
-        <w:rPr>
-          <w:color w:val="000000"/>
-          <w:lang w:val="pt-BR"/>
-        </w:rPr>
-        <w:t>reusable</w:t>
-      </w:r>
-      <w:proofErr w:type="spellEnd"/>
-      <w:r>
-        <w:rPr>
-          <w:color w:val="000000"/>
-          <w:lang w:val="pt-BR"/>
-        </w:rPr>
-        <w:t xml:space="preserve">  (</w:t>
-      </w:r>
-      <w:proofErr w:type="spellStart"/>
-      <w:r>
-        <w:rPr>
-          <w:color w:val="000000"/>
-          <w:lang w:val="pt-BR"/>
-        </w:rPr>
-        <w:t>Fewster</w:t>
-      </w:r>
-      <w:proofErr w:type="spellEnd"/>
-      <w:r>
-        <w:rPr>
-          <w:color w:val="000000"/>
-          <w:lang w:val="pt-BR"/>
         </w:rPr>
         <w:t>, 1999).</w:t>
       </w:r>
@@ -885,152 +621,13 @@
         <w:textAlignment w:val="baseline"/>
         <w:rPr>
           <w:color w:val="000000"/>
-          <w:lang w:val="pt-BR"/>
-        </w:rPr>
-      </w:pPr>
-      <w:proofErr w:type="spellStart"/>
-      <w:r>
-        <w:rPr>
-          <w:color w:val="000000"/>
-          <w:lang w:val="pt-BR"/>
-        </w:rPr>
-        <w:t>The</w:t>
-      </w:r>
-      <w:proofErr w:type="spellEnd"/>
-      <w:r>
-        <w:rPr>
-          <w:color w:val="000000"/>
-          <w:lang w:val="pt-BR"/>
-        </w:rPr>
-        <w:t xml:space="preserve"> </w:t>
-      </w:r>
-      <w:proofErr w:type="spellStart"/>
-      <w:r>
-        <w:rPr>
-          <w:color w:val="000000"/>
-          <w:lang w:val="pt-BR"/>
-        </w:rPr>
-        <w:t>contributions</w:t>
-      </w:r>
-      <w:proofErr w:type="spellEnd"/>
-      <w:r>
-        <w:rPr>
-          <w:color w:val="000000"/>
-          <w:lang w:val="pt-BR"/>
-        </w:rPr>
-        <w:t xml:space="preserve"> </w:t>
-      </w:r>
-      <w:proofErr w:type="spellStart"/>
-      <w:r>
-        <w:rPr>
-          <w:color w:val="000000"/>
-          <w:lang w:val="pt-BR"/>
-        </w:rPr>
-        <w:t>of</w:t>
-      </w:r>
-      <w:proofErr w:type="spellEnd"/>
-      <w:r>
-        <w:rPr>
-          <w:color w:val="000000"/>
-          <w:lang w:val="pt-BR"/>
-        </w:rPr>
-        <w:t xml:space="preserve"> </w:t>
-      </w:r>
-      <w:proofErr w:type="spellStart"/>
-      <w:r>
-        <w:rPr>
-          <w:color w:val="000000"/>
-          <w:lang w:val="pt-BR"/>
-        </w:rPr>
-        <w:t>this</w:t>
-      </w:r>
-      <w:proofErr w:type="spellEnd"/>
-      <w:r>
-        <w:rPr>
-          <w:color w:val="000000"/>
-          <w:lang w:val="pt-BR"/>
-        </w:rPr>
-        <w:t xml:space="preserve"> work for </w:t>
-      </w:r>
-      <w:proofErr w:type="spellStart"/>
-      <w:r>
-        <w:rPr>
-          <w:color w:val="000000"/>
-          <w:lang w:val="pt-BR"/>
-        </w:rPr>
-        <w:t>the</w:t>
-      </w:r>
-      <w:proofErr w:type="spellEnd"/>
-      <w:r>
-        <w:rPr>
-          <w:color w:val="000000"/>
-          <w:lang w:val="pt-BR"/>
-        </w:rPr>
-        <w:t xml:space="preserve"> </w:t>
-      </w:r>
-      <w:proofErr w:type="spellStart"/>
-      <w:r>
-        <w:rPr>
-          <w:color w:val="000000"/>
-          <w:lang w:val="pt-BR"/>
-        </w:rPr>
-        <w:t>environment</w:t>
-      </w:r>
-      <w:proofErr w:type="spellEnd"/>
-      <w:r>
-        <w:rPr>
-          <w:color w:val="000000"/>
-          <w:lang w:val="pt-BR"/>
-        </w:rPr>
-        <w:t xml:space="preserve"> </w:t>
-      </w:r>
-      <w:proofErr w:type="spellStart"/>
-      <w:r>
-        <w:rPr>
-          <w:color w:val="000000"/>
-          <w:lang w:val="pt-BR"/>
-        </w:rPr>
-        <w:t>of</w:t>
-      </w:r>
-      <w:proofErr w:type="spellEnd"/>
-      <w:r>
-        <w:rPr>
-          <w:color w:val="000000"/>
-          <w:lang w:val="pt-BR"/>
-        </w:rPr>
-        <w:t xml:space="preserve"> </w:t>
-      </w:r>
-      <w:proofErr w:type="spellStart"/>
-      <w:r>
-        <w:rPr>
-          <w:color w:val="000000"/>
-          <w:lang w:val="pt-BR"/>
-        </w:rPr>
-        <w:t>the</w:t>
-      </w:r>
-      <w:proofErr w:type="spellEnd"/>
-      <w:r>
-        <w:rPr>
-          <w:color w:val="000000"/>
-          <w:lang w:val="pt-BR"/>
-        </w:rPr>
-        <w:t xml:space="preserve"> Project </w:t>
-      </w:r>
-      <w:proofErr w:type="gramStart"/>
-      <w:r>
-        <w:rPr>
-          <w:color w:val="000000"/>
-          <w:lang w:val="pt-BR"/>
-        </w:rPr>
-        <w:t>CIn</w:t>
-      </w:r>
-      <w:proofErr w:type="gramEnd"/>
-      <w:r>
-        <w:rPr>
-          <w:color w:val="000000"/>
-          <w:lang w:val="pt-BR"/>
-        </w:rPr>
-        <w:t xml:space="preserve"> / Motorola include;</w:t>
+        </w:rPr>
+      </w:pPr>
+      <w:r>
+        <w:rPr>
+          <w:color w:val="000000"/>
+        </w:rPr>
+        <w:t>The contributions of this work for the environment of the Project CIn / Motorola include;</w:t>
       </w:r>
     </w:p>
     <w:p>
@@ -1106,17 +703,19 @@
       <w:pPr>
         <w:spacing w:line="360" w:lineRule="auto"/>
         <w:rPr>
-          <w:sz w:val="24"/>
-          <w:szCs w:val="24"/>
-        </w:rPr>
-      </w:pPr>
-      <w:r>
-        <w:rPr>
           <w:rFonts w:ascii="Times New Roman" w:eastAsia="Times New Roman" w:hAnsi="Times New Roman" w:cs="Times New Roman"/>
           <w:color w:val="000000"/>
           <w:sz w:val="24"/>
           <w:szCs w:val="24"/>
         </w:rPr>
+      </w:pPr>
+      <w:r>
+        <w:rPr>
+          <w:rFonts w:ascii="Times New Roman" w:eastAsia="Times New Roman" w:hAnsi="Times New Roman" w:cs="Times New Roman"/>
+          <w:color w:val="000000"/>
+          <w:sz w:val="24"/>
+          <w:szCs w:val="24"/>
+        </w:rPr>
         <w:t xml:space="preserve">This paper is organized as </w:t>
       </w:r>
       <w:proofErr w:type="gramStart"/>
@@ -1139,6 +738,719 @@
         </w:rPr>
         <w:t xml:space="preserve"> Section 2 contains the theoretical review and a survey of the techniques used in this work. Section 3 describes the development of the prototype, showing the phases of the process, how was the survey of the development of the tool, relevant data as well as all the diagramming the use cases and a description of the project manage. Section 4 presents the results obtained in this work, Section 5 provides the conclusion and final remarks.</w:t>
       </w:r>
+    </w:p>
+    <w:p>
+      <w:pPr>
+        <w:spacing w:line="360" w:lineRule="auto"/>
+        <w:rPr>
+          <w:rFonts w:ascii="Times New Roman" w:eastAsia="Times New Roman" w:hAnsi="Times New Roman" w:cs="Times New Roman"/>
+          <w:color w:val="000000"/>
+          <w:sz w:val="24"/>
+          <w:szCs w:val="24"/>
+        </w:rPr>
+      </w:pPr>
+    </w:p>
+    <w:p>
+      <w:pPr>
+        <w:spacing w:line="360" w:lineRule="auto"/>
+        <w:rPr>
+          <w:rFonts w:ascii="Times New Roman" w:eastAsia="Times New Roman" w:hAnsi="Times New Roman" w:cs="Times New Roman"/>
+          <w:color w:val="000000"/>
+          <w:sz w:val="24"/>
+          <w:szCs w:val="24"/>
+        </w:rPr>
+      </w:pPr>
+    </w:p>
+    <w:p>
+      <w:pPr>
+        <w:spacing w:line="360" w:lineRule="auto"/>
+        <w:rPr>
+          <w:rFonts w:ascii="Times New Roman" w:eastAsia="Times New Roman" w:hAnsi="Times New Roman" w:cs="Times New Roman"/>
+          <w:color w:val="000000"/>
+          <w:sz w:val="24"/>
+          <w:szCs w:val="24"/>
+        </w:rPr>
+      </w:pPr>
+    </w:p>
+    <w:p>
+      <w:pPr>
+        <w:spacing w:line="360" w:lineRule="auto"/>
+        <w:rPr>
+          <w:rFonts w:ascii="Times New Roman" w:eastAsia="Times New Roman" w:hAnsi="Times New Roman" w:cs="Times New Roman"/>
+          <w:color w:val="000000"/>
+          <w:sz w:val="24"/>
+          <w:szCs w:val="24"/>
+        </w:rPr>
+      </w:pPr>
+    </w:p>
+    <w:p>
+      <w:pPr>
+        <w:spacing w:line="360" w:lineRule="auto"/>
+        <w:rPr>
+          <w:rFonts w:ascii="Times New Roman" w:eastAsia="Times New Roman" w:hAnsi="Times New Roman" w:cs="Times New Roman"/>
+          <w:color w:val="000000"/>
+          <w:sz w:val="24"/>
+          <w:szCs w:val="24"/>
+        </w:rPr>
+      </w:pPr>
+    </w:p>
+    <w:p>
+      <w:pPr>
+        <w:spacing w:line="360" w:lineRule="auto"/>
+        <w:rPr>
+          <w:rFonts w:ascii="Times New Roman" w:eastAsia="Times New Roman" w:hAnsi="Times New Roman" w:cs="Times New Roman"/>
+          <w:color w:val="000000"/>
+          <w:sz w:val="24"/>
+          <w:szCs w:val="24"/>
+        </w:rPr>
+      </w:pPr>
+    </w:p>
+    <w:p>
+      <w:pPr>
+        <w:spacing w:line="360" w:lineRule="auto"/>
+        <w:rPr>
+          <w:rFonts w:ascii="Times New Roman" w:eastAsia="Times New Roman" w:hAnsi="Times New Roman" w:cs="Times New Roman"/>
+          <w:color w:val="000000"/>
+          <w:sz w:val="24"/>
+          <w:szCs w:val="24"/>
+        </w:rPr>
+      </w:pPr>
+    </w:p>
+    <w:p>
+      <w:pPr>
+        <w:spacing w:line="360" w:lineRule="auto"/>
+        <w:rPr>
+          <w:rFonts w:ascii="Times New Roman" w:eastAsia="Times New Roman" w:hAnsi="Times New Roman" w:cs="Times New Roman"/>
+          <w:color w:val="000000"/>
+          <w:sz w:val="24"/>
+          <w:szCs w:val="24"/>
+        </w:rPr>
+      </w:pPr>
+    </w:p>
+    <w:p>
+      <w:pPr>
+        <w:spacing w:line="360" w:lineRule="auto"/>
+        <w:rPr>
+          <w:rFonts w:ascii="Times New Roman" w:eastAsia="Times New Roman" w:hAnsi="Times New Roman" w:cs="Times New Roman"/>
+          <w:color w:val="000000"/>
+          <w:sz w:val="24"/>
+          <w:szCs w:val="24"/>
+        </w:rPr>
+      </w:pPr>
+    </w:p>
+    <w:p>
+      <w:pPr>
+        <w:spacing w:line="360" w:lineRule="auto"/>
+        <w:rPr>
+          <w:sz w:val="24"/>
+          <w:szCs w:val="24"/>
+        </w:rPr>
+      </w:pPr>
+      <w:r>
+        <w:rPr>
+          <w:sz w:val="24"/>
+          <w:szCs w:val="24"/>
+        </w:rPr>
+        <w:lastRenderedPageBreak/>
+        <w:t xml:space="preserve">2. </w:t>
+      </w:r>
+      <w:r>
+        <w:rPr>
+          <w:sz w:val="24"/>
+          <w:szCs w:val="24"/>
+        </w:rPr>
+        <w:t>Theoretical Referential</w:t>
+      </w:r>
+    </w:p>
+    <w:p>
+      <w:pPr>
+        <w:spacing w:line="360" w:lineRule="auto"/>
+        <w:ind w:firstLine="720"/>
+        <w:rPr>
+          <w:sz w:val="24"/>
+          <w:szCs w:val="24"/>
+        </w:rPr>
+      </w:pPr>
+      <w:r>
+        <w:rPr>
+          <w:sz w:val="24"/>
+          <w:szCs w:val="24"/>
+        </w:rPr>
+        <w:t xml:space="preserve">2.1 </w:t>
+      </w:r>
+      <w:r>
+        <w:rPr>
+          <w:sz w:val="24"/>
+          <w:szCs w:val="24"/>
+        </w:rPr>
+        <w:t>Software Testing</w:t>
+      </w:r>
+    </w:p>
+    <w:p>
+      <w:pPr>
+        <w:spacing w:line="360" w:lineRule="auto"/>
+        <w:rPr>
+          <w:sz w:val="24"/>
+          <w:szCs w:val="24"/>
+        </w:rPr>
+      </w:pPr>
+      <w:r>
+        <w:rPr>
+          <w:sz w:val="24"/>
+          <w:szCs w:val="24"/>
+        </w:rPr>
+        <w:t xml:space="preserve">According to Pressman (2006), software testing can be described as a set of activities for the verification and validation of </w:t>
+      </w:r>
+      <w:proofErr w:type="gramStart"/>
+      <w:r>
+        <w:rPr>
+          <w:sz w:val="24"/>
+          <w:szCs w:val="24"/>
+        </w:rPr>
+        <w:t>software,</w:t>
+      </w:r>
+      <w:proofErr w:type="gramEnd"/>
+      <w:r>
+        <w:rPr>
+          <w:sz w:val="24"/>
+          <w:szCs w:val="24"/>
+        </w:rPr>
+        <w:t xml:space="preserve"> these can be planned in advance and conducted systematically.</w:t>
+      </w:r>
+      <w:r>
+        <w:rPr>
+          <w:sz w:val="24"/>
+          <w:szCs w:val="24"/>
+        </w:rPr>
+        <w:t xml:space="preserve"> </w:t>
+      </w:r>
+      <w:r>
+        <w:rPr>
+          <w:sz w:val="24"/>
+          <w:szCs w:val="24"/>
+        </w:rPr>
+        <w:t xml:space="preserve">To </w:t>
+      </w:r>
+      <w:proofErr w:type="spellStart"/>
+      <w:r>
+        <w:rPr>
+          <w:sz w:val="24"/>
+          <w:szCs w:val="24"/>
+        </w:rPr>
+        <w:t>Sommervile</w:t>
+      </w:r>
+      <w:proofErr w:type="spellEnd"/>
+      <w:r>
+        <w:rPr>
+          <w:sz w:val="24"/>
+          <w:szCs w:val="24"/>
+        </w:rPr>
+        <w:t xml:space="preserve"> (2007), the test is a dynamic technique for verification and </w:t>
+      </w:r>
+      <w:proofErr w:type="gramStart"/>
+      <w:r>
+        <w:rPr>
+          <w:sz w:val="24"/>
+          <w:szCs w:val="24"/>
+        </w:rPr>
+        <w:t>validation, which involves running a program with a set of input data and verify</w:t>
+      </w:r>
+      <w:proofErr w:type="gramEnd"/>
+      <w:r>
+        <w:rPr>
+          <w:sz w:val="24"/>
+          <w:szCs w:val="24"/>
+        </w:rPr>
+        <w:t xml:space="preserve"> that conforms to the expected result.</w:t>
+      </w:r>
+      <w:r>
+        <w:rPr>
+          <w:sz w:val="24"/>
+          <w:szCs w:val="24"/>
+        </w:rPr>
+        <w:t xml:space="preserve">  </w:t>
+      </w:r>
+      <w:r>
+        <w:rPr>
+          <w:sz w:val="24"/>
+          <w:szCs w:val="24"/>
+        </w:rPr>
+        <w:t>However verify and validate have different meanings, the verification attests if the application is in according to their specification, in turn, validation verify if the results is in according to expected result by the clients.</w:t>
+      </w:r>
+    </w:p>
+    <w:p>
+      <w:pPr>
+        <w:spacing w:line="360" w:lineRule="auto"/>
+        <w:rPr>
+          <w:sz w:val="24"/>
+          <w:szCs w:val="24"/>
+        </w:rPr>
+      </w:pPr>
+      <w:r>
+        <w:rPr>
+          <w:sz w:val="24"/>
+          <w:szCs w:val="24"/>
+        </w:rPr>
+        <w:t xml:space="preserve">To </w:t>
+      </w:r>
+      <w:proofErr w:type="spellStart"/>
+      <w:r>
+        <w:rPr>
+          <w:sz w:val="24"/>
+          <w:szCs w:val="24"/>
+        </w:rPr>
+        <w:t>Pezze</w:t>
+      </w:r>
+      <w:proofErr w:type="spellEnd"/>
+      <w:r>
+        <w:rPr>
+          <w:sz w:val="24"/>
+          <w:szCs w:val="24"/>
+        </w:rPr>
+        <w:t xml:space="preserve"> and Young, 2008, to evaluate the degree to which a software system really meets your needs, in order to meet the actual needs of the user, is called validation.</w:t>
+      </w:r>
+    </w:p>
+    <w:p>
+      <w:pPr>
+        <w:spacing w:line="360" w:lineRule="auto"/>
+        <w:rPr>
+          <w:sz w:val="24"/>
+          <w:szCs w:val="24"/>
+          <w:lang w:val="pt-BR"/>
+        </w:rPr>
+      </w:pPr>
+      <w:r>
+        <w:rPr>
+          <w:sz w:val="24"/>
+          <w:szCs w:val="24"/>
+        </w:rPr>
+        <w:t>Validation against real requirements, necessarily involves human judgment and a potential for ambiguity, misunderstanding or disagreement. The specification must be sufficiently precise and unambiguous to the point that there can be no disagreement about the acceptability of a given system behavior (</w:t>
+      </w:r>
+      <w:proofErr w:type="spellStart"/>
+      <w:r>
+        <w:rPr>
+          <w:sz w:val="24"/>
+          <w:szCs w:val="24"/>
+        </w:rPr>
+        <w:t>Pezze</w:t>
+      </w:r>
+      <w:proofErr w:type="spellEnd"/>
+      <w:r>
+        <w:rPr>
+          <w:sz w:val="24"/>
+          <w:szCs w:val="24"/>
+        </w:rPr>
+        <w:t xml:space="preserve"> and Young, 2008).</w:t>
+      </w:r>
+      <w:r>
+        <w:rPr>
+          <w:sz w:val="24"/>
+          <w:szCs w:val="24"/>
+        </w:rPr>
+        <w:t xml:space="preserve">  </w:t>
+      </w:r>
+      <w:r>
+        <w:rPr>
+          <w:sz w:val="24"/>
+          <w:szCs w:val="24"/>
+          <w:lang w:val="pt-BR"/>
+        </w:rPr>
+        <w:t>Atender requisitos não é o mesmo que estar em conformidade com sua especificação. Entende se como especificação uma declaração sobre uma solução particular apresentada por um problema, sendo a</w:t>
+      </w:r>
+      <w:proofErr w:type="gramStart"/>
+      <w:r>
+        <w:rPr>
+          <w:sz w:val="24"/>
+          <w:szCs w:val="24"/>
+          <w:lang w:val="pt-BR"/>
+        </w:rPr>
+        <w:t xml:space="preserve">  </w:t>
+      </w:r>
+      <w:proofErr w:type="gramEnd"/>
+      <w:r>
+        <w:rPr>
+          <w:sz w:val="24"/>
+          <w:szCs w:val="24"/>
+          <w:lang w:val="pt-BR"/>
+        </w:rPr>
+        <w:t xml:space="preserve">solução proposta pode ou não atingir seu objetivo.    </w:t>
+      </w:r>
+    </w:p>
+    <w:p>
+      <w:pPr>
+        <w:spacing w:line="360" w:lineRule="auto"/>
+        <w:rPr>
+          <w:sz w:val="24"/>
+          <w:szCs w:val="24"/>
+          <w:lang w:val="pt-BR"/>
+        </w:rPr>
+      </w:pPr>
+      <w:r>
+        <w:rPr>
+          <w:sz w:val="24"/>
+          <w:szCs w:val="24"/>
+          <w:lang w:val="pt-BR"/>
+        </w:rPr>
+        <w:t xml:space="preserve">Para </w:t>
+      </w:r>
+      <w:proofErr w:type="spellStart"/>
+      <w:r>
+        <w:rPr>
+          <w:sz w:val="24"/>
+          <w:szCs w:val="24"/>
+          <w:lang w:val="pt-BR"/>
+        </w:rPr>
+        <w:t>Delamaro</w:t>
+      </w:r>
+      <w:proofErr w:type="spellEnd"/>
+      <w:r>
+        <w:rPr>
+          <w:sz w:val="24"/>
+          <w:szCs w:val="24"/>
+          <w:lang w:val="pt-BR"/>
+        </w:rPr>
+        <w:t xml:space="preserve"> et. al. 2007, as atividades de verificação e validação devem ser conduzidas durante todo o processo de desenvolvimento de software, partindo de sua concepção, sendo estas divididas em estáticas ou dinâmicas.  As estáticas não requerem a execução ou mesmo a existência de um aplicativo ou modelo executável para ser conduzido porem as dinâmicas são baseadas na execução de uma aplicação ou modelo. Revisão, inspeção, técnicas de leitura dentre outras, são considerados atividades estáticas de verificação e validação. A avaliação dinâmica, foca avaliar o comportamento do software em tempo de execução, objetivando provar não conformidades nos resultados apresentados.</w:t>
+      </w:r>
+    </w:p>
+    <w:p>
+      <w:pPr>
+        <w:spacing w:line="360" w:lineRule="auto"/>
+        <w:rPr>
+          <w:sz w:val="24"/>
+          <w:szCs w:val="24"/>
+          <w:lang w:val="pt-BR"/>
+        </w:rPr>
+      </w:pPr>
+      <w:r>
+        <w:rPr>
+          <w:sz w:val="24"/>
+          <w:szCs w:val="24"/>
+          <w:lang w:val="pt-BR"/>
+        </w:rPr>
+        <w:lastRenderedPageBreak/>
+        <w:t xml:space="preserve"> A literatura apresenta algumas definições e termos utilizados em testes de software, de acordo com</w:t>
+      </w:r>
+      <w:proofErr w:type="gramStart"/>
+      <w:r>
+        <w:rPr>
+          <w:sz w:val="24"/>
+          <w:szCs w:val="24"/>
+          <w:lang w:val="pt-BR"/>
+        </w:rPr>
+        <w:t xml:space="preserve">  </w:t>
+      </w:r>
+      <w:proofErr w:type="spellStart"/>
+      <w:proofErr w:type="gramEnd"/>
+      <w:r>
+        <w:rPr>
+          <w:sz w:val="24"/>
+          <w:szCs w:val="24"/>
+          <w:lang w:val="pt-BR"/>
+        </w:rPr>
+        <w:t>Delemaro</w:t>
+      </w:r>
+      <w:proofErr w:type="spellEnd"/>
+      <w:r>
+        <w:rPr>
+          <w:sz w:val="24"/>
+          <w:szCs w:val="24"/>
+          <w:lang w:val="pt-BR"/>
+        </w:rPr>
+        <w:t xml:space="preserve"> et. Al. 2007, são :</w:t>
+      </w:r>
+    </w:p>
+    <w:p>
+      <w:pPr>
+        <w:spacing w:line="360" w:lineRule="auto"/>
+        <w:rPr>
+          <w:sz w:val="24"/>
+          <w:szCs w:val="24"/>
+          <w:lang w:val="pt-BR"/>
+        </w:rPr>
+      </w:pPr>
+      <w:proofErr w:type="spellStart"/>
+      <w:r>
+        <w:rPr>
+          <w:sz w:val="24"/>
+          <w:szCs w:val="24"/>
+          <w:lang w:val="pt-BR"/>
+        </w:rPr>
+        <w:t>Fault</w:t>
+      </w:r>
+      <w:proofErr w:type="spellEnd"/>
+      <w:r>
+        <w:rPr>
+          <w:sz w:val="24"/>
+          <w:szCs w:val="24"/>
+          <w:lang w:val="pt-BR"/>
+        </w:rPr>
+        <w:t>: Processos ou definições de dados incorretos;</w:t>
+      </w:r>
+    </w:p>
+    <w:p>
+      <w:pPr>
+        <w:spacing w:line="360" w:lineRule="auto"/>
+        <w:rPr>
+          <w:sz w:val="24"/>
+          <w:szCs w:val="24"/>
+          <w:lang w:val="pt-BR"/>
+        </w:rPr>
+      </w:pPr>
+      <w:proofErr w:type="spellStart"/>
+      <w:r>
+        <w:rPr>
+          <w:sz w:val="24"/>
+          <w:szCs w:val="24"/>
+          <w:lang w:val="pt-BR"/>
+        </w:rPr>
+        <w:t>Mistake</w:t>
+      </w:r>
+      <w:proofErr w:type="spellEnd"/>
+      <w:r>
+        <w:rPr>
+          <w:sz w:val="24"/>
+          <w:szCs w:val="24"/>
+          <w:lang w:val="pt-BR"/>
+        </w:rPr>
+        <w:t>: Ação humana que produz um resultado incorreto;</w:t>
+      </w:r>
+    </w:p>
+    <w:p>
+      <w:pPr>
+        <w:spacing w:line="360" w:lineRule="auto"/>
+        <w:rPr>
+          <w:sz w:val="24"/>
+          <w:szCs w:val="24"/>
+          <w:lang w:val="pt-BR"/>
+        </w:rPr>
+      </w:pPr>
+      <w:proofErr w:type="spellStart"/>
+      <w:r>
+        <w:rPr>
+          <w:sz w:val="24"/>
+          <w:szCs w:val="24"/>
+          <w:lang w:val="pt-BR"/>
+        </w:rPr>
+        <w:t>Error</w:t>
+      </w:r>
+      <w:proofErr w:type="spellEnd"/>
+      <w:r>
+        <w:rPr>
+          <w:sz w:val="24"/>
+          <w:szCs w:val="24"/>
+          <w:lang w:val="pt-BR"/>
+        </w:rPr>
+        <w:t>: Durante a execução de um programa é caracterizado por um estado inconsistente ou inesperado;</w:t>
+      </w:r>
+    </w:p>
+    <w:p>
+      <w:pPr>
+        <w:spacing w:line="360" w:lineRule="auto"/>
+        <w:rPr>
+          <w:sz w:val="24"/>
+          <w:szCs w:val="24"/>
+          <w:lang w:val="pt-BR"/>
+        </w:rPr>
+      </w:pPr>
+      <w:proofErr w:type="spellStart"/>
+      <w:r>
+        <w:rPr>
+          <w:sz w:val="24"/>
+          <w:szCs w:val="24"/>
+          <w:lang w:val="pt-BR"/>
+        </w:rPr>
+        <w:t>Failure</w:t>
+      </w:r>
+      <w:proofErr w:type="spellEnd"/>
+      <w:r>
+        <w:rPr>
+          <w:sz w:val="24"/>
+          <w:szCs w:val="24"/>
+          <w:lang w:val="pt-BR"/>
+        </w:rPr>
+        <w:t>: Resultado produzido é diferente do resultado esperado.</w:t>
+      </w:r>
+    </w:p>
+    <w:p>
+      <w:pPr>
+        <w:spacing w:line="360" w:lineRule="auto"/>
+        <w:rPr>
+          <w:sz w:val="24"/>
+          <w:szCs w:val="24"/>
+          <w:lang w:val="pt-BR"/>
+        </w:rPr>
+      </w:pPr>
+      <w:r>
+        <w:rPr>
+          <w:sz w:val="24"/>
+          <w:szCs w:val="24"/>
+          <w:lang w:val="pt-BR"/>
+        </w:rPr>
+        <w:t xml:space="preserve">O padrão IEEE (IEEE STD. </w:t>
+      </w:r>
+      <w:proofErr w:type="spellStart"/>
+      <w:r>
+        <w:rPr>
+          <w:sz w:val="24"/>
+          <w:szCs w:val="24"/>
+          <w:lang w:val="pt-BR"/>
+        </w:rPr>
+        <w:t>Glossary</w:t>
+      </w:r>
+      <w:proofErr w:type="spellEnd"/>
+      <w:r>
+        <w:rPr>
+          <w:sz w:val="24"/>
+          <w:szCs w:val="24"/>
+          <w:lang w:val="pt-BR"/>
+        </w:rPr>
+        <w:t xml:space="preserve"> </w:t>
+      </w:r>
+      <w:proofErr w:type="spellStart"/>
+      <w:r>
+        <w:rPr>
+          <w:sz w:val="24"/>
+          <w:szCs w:val="24"/>
+          <w:lang w:val="pt-BR"/>
+        </w:rPr>
+        <w:t>of</w:t>
+      </w:r>
+      <w:proofErr w:type="spellEnd"/>
+      <w:r>
+        <w:rPr>
+          <w:sz w:val="24"/>
+          <w:szCs w:val="24"/>
+          <w:lang w:val="pt-BR"/>
+        </w:rPr>
+        <w:t xml:space="preserve"> Software </w:t>
+      </w:r>
+      <w:proofErr w:type="spellStart"/>
+      <w:r>
+        <w:rPr>
+          <w:sz w:val="24"/>
+          <w:szCs w:val="24"/>
+          <w:lang w:val="pt-BR"/>
+        </w:rPr>
+        <w:t>Engineering</w:t>
+      </w:r>
+      <w:proofErr w:type="spellEnd"/>
+      <w:r>
+        <w:rPr>
+          <w:sz w:val="24"/>
+          <w:szCs w:val="24"/>
+          <w:lang w:val="pt-BR"/>
+        </w:rPr>
+        <w:t xml:space="preserve"> </w:t>
+      </w:r>
+      <w:proofErr w:type="spellStart"/>
+      <w:r>
+        <w:rPr>
+          <w:sz w:val="24"/>
+          <w:szCs w:val="24"/>
+          <w:lang w:val="pt-BR"/>
+        </w:rPr>
+        <w:t>Terminology</w:t>
+      </w:r>
+      <w:proofErr w:type="spellEnd"/>
+      <w:r>
+        <w:rPr>
+          <w:sz w:val="24"/>
+          <w:szCs w:val="24"/>
+          <w:lang w:val="pt-BR"/>
+        </w:rPr>
+        <w:t>, padrão 610.12/1990) define que os problemas introduzidos no software pelo desenvolvedor são chamados de falhas (</w:t>
+      </w:r>
+      <w:proofErr w:type="spellStart"/>
+      <w:r>
+        <w:rPr>
+          <w:sz w:val="24"/>
+          <w:szCs w:val="24"/>
+          <w:lang w:val="pt-BR"/>
+        </w:rPr>
+        <w:t>fault</w:t>
+      </w:r>
+      <w:proofErr w:type="spellEnd"/>
+      <w:r>
+        <w:rPr>
+          <w:sz w:val="24"/>
+          <w:szCs w:val="24"/>
+          <w:lang w:val="pt-BR"/>
+        </w:rPr>
+        <w:t>). Enganos podem ser cometidos tanto na especificação quanto no código do sistema. Quando uma falha é ativada durante a execução do software, um erro é gerado (</w:t>
+      </w:r>
+      <w:proofErr w:type="spellStart"/>
+      <w:r>
+        <w:rPr>
+          <w:sz w:val="24"/>
+          <w:szCs w:val="24"/>
+          <w:lang w:val="pt-BR"/>
+        </w:rPr>
+        <w:t>error</w:t>
+      </w:r>
+      <w:proofErr w:type="spellEnd"/>
+      <w:r>
+        <w:rPr>
+          <w:sz w:val="24"/>
+          <w:szCs w:val="24"/>
+          <w:lang w:val="pt-BR"/>
+        </w:rPr>
+        <w:t>). Caso o problema se manifeste nas fronteiras do sistema, ocorre um defeito (</w:t>
+      </w:r>
+      <w:proofErr w:type="spellStart"/>
+      <w:r>
+        <w:rPr>
+          <w:sz w:val="24"/>
+          <w:szCs w:val="24"/>
+          <w:lang w:val="pt-BR"/>
+        </w:rPr>
+        <w:t>failure</w:t>
+      </w:r>
+      <w:proofErr w:type="spellEnd"/>
+      <w:r>
+        <w:rPr>
+          <w:sz w:val="24"/>
+          <w:szCs w:val="24"/>
+          <w:lang w:val="pt-BR"/>
+        </w:rPr>
+        <w:t>), que pode ser percebido pelo usuário.</w:t>
+      </w:r>
+    </w:p>
+    <w:p>
+      <w:pPr>
+        <w:spacing w:line="360" w:lineRule="auto"/>
+        <w:rPr>
+          <w:sz w:val="24"/>
+          <w:szCs w:val="24"/>
+          <w:lang w:val="pt-BR"/>
+        </w:rPr>
+      </w:pPr>
+      <w:r>
+        <w:rPr>
+          <w:sz w:val="24"/>
+          <w:szCs w:val="24"/>
+          <w:lang w:val="pt-BR"/>
+        </w:rPr>
+        <w:t xml:space="preserve">        </w:t>
+      </w:r>
+      <w:r>
+        <w:rPr>
+          <w:sz w:val="24"/>
+          <w:szCs w:val="24"/>
+          <w:lang w:val="pt-BR"/>
+        </w:rPr>
+        <w:tab/>
+        <w:t xml:space="preserve">Conforme Pressman (2006), a presença de defeitos indica falhas no software, consideram se casos de testes bem sucedidos, os que revelam falhas que não tenham sido </w:t>
+      </w:r>
+      <w:proofErr w:type="gramStart"/>
+      <w:r>
+        <w:rPr>
+          <w:sz w:val="24"/>
+          <w:szCs w:val="24"/>
+          <w:lang w:val="pt-BR"/>
+        </w:rPr>
+        <w:t>descoberta</w:t>
+      </w:r>
+      <w:proofErr w:type="gramEnd"/>
     </w:p>
     <w:sectPr>
       <w:pgSz w:w="12240" w:h="15840"/>

</xml_diff>

<commit_message>
Taducao da parte de Vinicius 2
</commit_message>
<xml_diff>
--- a/Traducao Monografia.docx
+++ b/Traducao Monografia.docx
@@ -10,6 +10,7 @@
           <w:numId w:val="1"/>
         </w:numPr>
         <w:spacing w:before="0" w:beforeAutospacing="0" w:after="0" w:afterAutospacing="0" w:line="360" w:lineRule="auto"/>
+        <w:jc w:val="both"/>
         <w:rPr>
           <w:color w:val="000000"/>
           <w:lang w:val="pt-BR"/>
@@ -27,6 +28,7 @@
         <w:pStyle w:val="NormalWeb"/>
         <w:spacing w:before="0" w:beforeAutospacing="0" w:after="0" w:afterAutospacing="0" w:line="360" w:lineRule="auto"/>
         <w:ind w:left="720"/>
+        <w:jc w:val="both"/>
         <w:rPr>
           <w:lang w:val="pt-BR"/>
         </w:rPr>
@@ -36,7 +38,7 @@
       <w:pPr>
         <w:pStyle w:val="NormalWeb"/>
         <w:spacing w:before="0" w:beforeAutospacing="0" w:after="0" w:afterAutospacing="0" w:line="360" w:lineRule="auto"/>
-        <w:ind w:firstLine="990"/>
+        <w:ind w:firstLine="720"/>
         <w:jc w:val="both"/>
         <w:rPr>
           <w:color w:val="000000"/>
@@ -115,6 +117,7 @@
       <w:pPr>
         <w:pStyle w:val="NormalWeb"/>
         <w:spacing w:before="0" w:beforeAutospacing="0" w:after="0" w:afterAutospacing="0" w:line="360" w:lineRule="auto"/>
+        <w:ind w:firstLine="720"/>
         <w:jc w:val="both"/>
       </w:pPr>
       <w:r>
@@ -140,6 +143,7 @@
       <w:pPr>
         <w:pStyle w:val="NormalWeb"/>
         <w:spacing w:before="0" w:beforeAutospacing="0" w:after="0" w:afterAutospacing="0" w:line="360" w:lineRule="auto"/>
+        <w:ind w:firstLine="720"/>
         <w:jc w:val="both"/>
         <w:rPr>
           <w:color w:val="000000"/>
@@ -287,6 +291,7 @@
       <w:pPr>
         <w:pStyle w:val="NormalWeb"/>
         <w:spacing w:before="0" w:beforeAutospacing="0" w:after="0" w:afterAutospacing="0" w:line="360" w:lineRule="auto"/>
+        <w:ind w:firstLine="720"/>
         <w:jc w:val="both"/>
         <w:rPr>
           <w:color w:val="000000"/>
@@ -320,14 +325,14 @@
         <w:rPr>
           <w:color w:val="000000"/>
         </w:rPr>
-        <w:t xml:space="preserve">Changes in </w:t>
+        <w:t xml:space="preserve">Changes </w:t>
       </w:r>
       <w:r>
         <w:rPr>
           <w:color w:val="000000"/>
         </w:rPr>
         <w:lastRenderedPageBreak/>
-        <w:t xml:space="preserve">graphical user interface of the device such as: a different kind of screen resolution and addition of a new prompt for example, </w:t>
+        <w:t xml:space="preserve">in graphical user interface of the device such as: a different kind of screen resolution and addition of a new prompt for example, </w:t>
       </w:r>
       <w:r>
         <w:rPr>
@@ -340,6 +345,7 @@
       <w:pPr>
         <w:pStyle w:val="NormalWeb"/>
         <w:spacing w:before="0" w:beforeAutospacing="0" w:after="0" w:afterAutospacing="0" w:line="360" w:lineRule="auto"/>
+        <w:ind w:firstLine="720"/>
         <w:jc w:val="both"/>
         <w:rPr>
           <w:color w:val="000000"/>
@@ -438,6 +444,7 @@
       <w:pPr>
         <w:pStyle w:val="NormalWeb"/>
         <w:spacing w:before="0" w:beforeAutospacing="0" w:after="0" w:afterAutospacing="0" w:line="360" w:lineRule="auto"/>
+        <w:ind w:firstLine="720"/>
         <w:jc w:val="both"/>
         <w:rPr>
           <w:color w:val="000000"/>
@@ -669,13 +676,7 @@
         <w:rPr>
           <w:color w:val="000000"/>
         </w:rPr>
-        <w:t xml:space="preserve">Increase the </w:t>
-      </w:r>
-      <w:r>
-        <w:rPr>
-          <w:color w:val="000000"/>
-        </w:rPr>
-        <w:t>precision in the results;</w:t>
+        <w:t>Increase the precision in the results;</w:t>
       </w:r>
     </w:p>
     <w:p>
@@ -702,6 +703,7 @@
     <w:p>
       <w:pPr>
         <w:spacing w:line="360" w:lineRule="auto"/>
+        <w:jc w:val="both"/>
         <w:rPr>
           <w:rFonts w:ascii="Times New Roman" w:eastAsia="Times New Roman" w:hAnsi="Times New Roman" w:cs="Times New Roman"/>
           <w:color w:val="000000"/>
@@ -742,6 +744,7 @@
     <w:p>
       <w:pPr>
         <w:spacing w:line="360" w:lineRule="auto"/>
+        <w:jc w:val="both"/>
         <w:rPr>
           <w:rFonts w:ascii="Times New Roman" w:eastAsia="Times New Roman" w:hAnsi="Times New Roman" w:cs="Times New Roman"/>
           <w:color w:val="000000"/>
@@ -753,6 +756,7 @@
     <w:p>
       <w:pPr>
         <w:spacing w:line="360" w:lineRule="auto"/>
+        <w:jc w:val="both"/>
         <w:rPr>
           <w:rFonts w:ascii="Times New Roman" w:eastAsia="Times New Roman" w:hAnsi="Times New Roman" w:cs="Times New Roman"/>
           <w:color w:val="000000"/>
@@ -764,6 +768,7 @@
     <w:p>
       <w:pPr>
         <w:spacing w:line="360" w:lineRule="auto"/>
+        <w:jc w:val="both"/>
         <w:rPr>
           <w:rFonts w:ascii="Times New Roman" w:eastAsia="Times New Roman" w:hAnsi="Times New Roman" w:cs="Times New Roman"/>
           <w:color w:val="000000"/>
@@ -775,6 +780,7 @@
     <w:p>
       <w:pPr>
         <w:spacing w:line="360" w:lineRule="auto"/>
+        <w:jc w:val="both"/>
         <w:rPr>
           <w:rFonts w:ascii="Times New Roman" w:eastAsia="Times New Roman" w:hAnsi="Times New Roman" w:cs="Times New Roman"/>
           <w:color w:val="000000"/>
@@ -786,6 +792,7 @@
     <w:p>
       <w:pPr>
         <w:spacing w:line="360" w:lineRule="auto"/>
+        <w:jc w:val="both"/>
         <w:rPr>
           <w:rFonts w:ascii="Times New Roman" w:eastAsia="Times New Roman" w:hAnsi="Times New Roman" w:cs="Times New Roman"/>
           <w:color w:val="000000"/>
@@ -797,6 +804,7 @@
     <w:p>
       <w:pPr>
         <w:spacing w:line="360" w:lineRule="auto"/>
+        <w:jc w:val="both"/>
         <w:rPr>
           <w:rFonts w:ascii="Times New Roman" w:eastAsia="Times New Roman" w:hAnsi="Times New Roman" w:cs="Times New Roman"/>
           <w:color w:val="000000"/>
@@ -808,6 +816,7 @@
     <w:p>
       <w:pPr>
         <w:spacing w:line="360" w:lineRule="auto"/>
+        <w:jc w:val="both"/>
         <w:rPr>
           <w:rFonts w:ascii="Times New Roman" w:eastAsia="Times New Roman" w:hAnsi="Times New Roman" w:cs="Times New Roman"/>
           <w:color w:val="000000"/>
@@ -819,6 +828,7 @@
     <w:p>
       <w:pPr>
         <w:spacing w:line="360" w:lineRule="auto"/>
+        <w:jc w:val="both"/>
         <w:rPr>
           <w:rFonts w:ascii="Times New Roman" w:eastAsia="Times New Roman" w:hAnsi="Times New Roman" w:cs="Times New Roman"/>
           <w:color w:val="000000"/>
@@ -830,6 +840,7 @@
     <w:p>
       <w:pPr>
         <w:spacing w:line="360" w:lineRule="auto"/>
+        <w:jc w:val="both"/>
         <w:rPr>
           <w:rFonts w:ascii="Times New Roman" w:eastAsia="Times New Roman" w:hAnsi="Times New Roman" w:cs="Times New Roman"/>
           <w:color w:val="000000"/>
@@ -841,61 +852,56 @@
     <w:p>
       <w:pPr>
         <w:spacing w:line="360" w:lineRule="auto"/>
-        <w:rPr>
-          <w:sz w:val="24"/>
-          <w:szCs w:val="24"/>
-        </w:rPr>
-      </w:pPr>
-      <w:r>
-        <w:rPr>
+        <w:jc w:val="both"/>
+        <w:rPr>
+          <w:rFonts w:ascii="Times New Roman" w:hAnsi="Times New Roman" w:cs="Times New Roman"/>
+          <w:sz w:val="24"/>
+          <w:szCs w:val="24"/>
+        </w:rPr>
+      </w:pPr>
+      <w:r>
+        <w:rPr>
+          <w:rFonts w:ascii="Times New Roman" w:hAnsi="Times New Roman" w:cs="Times New Roman"/>
           <w:sz w:val="24"/>
           <w:szCs w:val="24"/>
         </w:rPr>
         <w:lastRenderedPageBreak/>
-        <w:t xml:space="preserve">2. </w:t>
-      </w:r>
-      <w:r>
-        <w:rPr>
-          <w:sz w:val="24"/>
-          <w:szCs w:val="24"/>
-        </w:rPr>
-        <w:t>Theoretical Referential</w:t>
+        <w:t>2. Theoretical Referential</w:t>
       </w:r>
     </w:p>
     <w:p>
       <w:pPr>
         <w:spacing w:line="360" w:lineRule="auto"/>
         <w:ind w:firstLine="720"/>
-        <w:rPr>
-          <w:sz w:val="24"/>
-          <w:szCs w:val="24"/>
-        </w:rPr>
-      </w:pPr>
-      <w:r>
-        <w:rPr>
-          <w:sz w:val="24"/>
-          <w:szCs w:val="24"/>
-        </w:rPr>
-        <w:t xml:space="preserve">2.1 </w:t>
-      </w:r>
-      <w:r>
-        <w:rPr>
-          <w:sz w:val="24"/>
-          <w:szCs w:val="24"/>
-        </w:rPr>
-        <w:t>Software Testing</w:t>
+        <w:jc w:val="both"/>
+        <w:rPr>
+          <w:rFonts w:ascii="Times New Roman" w:hAnsi="Times New Roman" w:cs="Times New Roman"/>
+          <w:sz w:val="24"/>
+          <w:szCs w:val="24"/>
+        </w:rPr>
+      </w:pPr>
+      <w:r>
+        <w:rPr>
+          <w:rFonts w:ascii="Times New Roman" w:hAnsi="Times New Roman" w:cs="Times New Roman"/>
+          <w:sz w:val="24"/>
+          <w:szCs w:val="24"/>
+        </w:rPr>
+        <w:t>2.1 Software Testing</w:t>
       </w:r>
     </w:p>
     <w:p>
       <w:pPr>
         <w:spacing w:line="360" w:lineRule="auto"/>
-        <w:rPr>
-          <w:sz w:val="24"/>
-          <w:szCs w:val="24"/>
-        </w:rPr>
-      </w:pPr>
-      <w:r>
-        <w:rPr>
+        <w:jc w:val="both"/>
+        <w:rPr>
+          <w:rFonts w:ascii="Times New Roman" w:hAnsi="Times New Roman" w:cs="Times New Roman"/>
+          <w:sz w:val="24"/>
+          <w:szCs w:val="24"/>
+        </w:rPr>
+      </w:pPr>
+      <w:r>
+        <w:rPr>
+          <w:rFonts w:ascii="Times New Roman" w:hAnsi="Times New Roman" w:cs="Times New Roman"/>
           <w:sz w:val="24"/>
           <w:szCs w:val="24"/>
         </w:rPr>
@@ -904,6 +910,7 @@
       <w:proofErr w:type="gramStart"/>
       <w:r>
         <w:rPr>
+          <w:rFonts w:ascii="Times New Roman" w:hAnsi="Times New Roman" w:cs="Times New Roman"/>
           <w:sz w:val="24"/>
           <w:szCs w:val="24"/>
         </w:rPr>
@@ -912,13 +919,150 @@
       <w:proofErr w:type="gramEnd"/>
       <w:r>
         <w:rPr>
-          <w:sz w:val="24"/>
-          <w:szCs w:val="24"/>
-        </w:rPr>
-        <w:t xml:space="preserve"> these can be planned in advance and conducted systematically.</w:t>
-      </w:r>
-      <w:r>
-        <w:rPr>
+          <w:rFonts w:ascii="Times New Roman" w:hAnsi="Times New Roman" w:cs="Times New Roman"/>
+          <w:sz w:val="24"/>
+          <w:szCs w:val="24"/>
+        </w:rPr>
+        <w:t xml:space="preserve"> these can be planned in advance and conducted systematically. To </w:t>
+      </w:r>
+      <w:proofErr w:type="spellStart"/>
+      <w:r>
+        <w:rPr>
+          <w:rFonts w:ascii="Times New Roman" w:hAnsi="Times New Roman" w:cs="Times New Roman"/>
+          <w:sz w:val="24"/>
+          <w:szCs w:val="24"/>
+        </w:rPr>
+        <w:t>Sommervile</w:t>
+      </w:r>
+      <w:proofErr w:type="spellEnd"/>
+      <w:r>
+        <w:rPr>
+          <w:rFonts w:ascii="Times New Roman" w:hAnsi="Times New Roman" w:cs="Times New Roman"/>
+          <w:sz w:val="24"/>
+          <w:szCs w:val="24"/>
+        </w:rPr>
+        <w:t xml:space="preserve"> (2007), the test is a dynamic technique for verification and </w:t>
+      </w:r>
+      <w:proofErr w:type="gramStart"/>
+      <w:r>
+        <w:rPr>
+          <w:rFonts w:ascii="Times New Roman" w:hAnsi="Times New Roman" w:cs="Times New Roman"/>
+          <w:sz w:val="24"/>
+          <w:szCs w:val="24"/>
+        </w:rPr>
+        <w:t>validation, which involves running a program with a set of input data and verify</w:t>
+      </w:r>
+      <w:proofErr w:type="gramEnd"/>
+      <w:r>
+        <w:rPr>
+          <w:rFonts w:ascii="Times New Roman" w:hAnsi="Times New Roman" w:cs="Times New Roman"/>
+          <w:sz w:val="24"/>
+          <w:szCs w:val="24"/>
+        </w:rPr>
+        <w:t xml:space="preserve"> that conforms to the expected result.</w:t>
+      </w:r>
+      <w:r>
+        <w:rPr>
+          <w:rFonts w:ascii="Times New Roman" w:hAnsi="Times New Roman" w:cs="Times New Roman"/>
+          <w:sz w:val="24"/>
+          <w:szCs w:val="24"/>
+        </w:rPr>
+        <w:t xml:space="preserve">  </w:t>
+      </w:r>
+      <w:r>
+        <w:rPr>
+          <w:rFonts w:ascii="Times New Roman" w:hAnsi="Times New Roman" w:cs="Times New Roman"/>
+          <w:sz w:val="24"/>
+          <w:szCs w:val="24"/>
+        </w:rPr>
+        <w:t>However verify and validate have different meanings, the verification attests if the application is in according to their specification, in turn, validation verify if the results is in according to expected result by the clients.</w:t>
+      </w:r>
+    </w:p>
+    <w:p>
+      <w:pPr>
+        <w:spacing w:line="360" w:lineRule="auto"/>
+        <w:jc w:val="both"/>
+        <w:rPr>
+          <w:rFonts w:ascii="Times New Roman" w:hAnsi="Times New Roman" w:cs="Times New Roman"/>
+          <w:sz w:val="24"/>
+          <w:szCs w:val="24"/>
+        </w:rPr>
+      </w:pPr>
+      <w:r>
+        <w:rPr>
+          <w:rFonts w:ascii="Times New Roman" w:hAnsi="Times New Roman" w:cs="Times New Roman"/>
+          <w:sz w:val="24"/>
+          <w:szCs w:val="24"/>
+        </w:rPr>
+        <w:t xml:space="preserve">To </w:t>
+      </w:r>
+      <w:proofErr w:type="spellStart"/>
+      <w:r>
+        <w:rPr>
+          <w:rFonts w:ascii="Times New Roman" w:hAnsi="Times New Roman" w:cs="Times New Roman"/>
+          <w:sz w:val="24"/>
+          <w:szCs w:val="24"/>
+        </w:rPr>
+        <w:t>Pezze</w:t>
+      </w:r>
+      <w:proofErr w:type="spellEnd"/>
+      <w:r>
+        <w:rPr>
+          <w:rFonts w:ascii="Times New Roman" w:hAnsi="Times New Roman" w:cs="Times New Roman"/>
+          <w:sz w:val="24"/>
+          <w:szCs w:val="24"/>
+        </w:rPr>
+        <w:t xml:space="preserve"> and Young, 2008, to evaluate the degree to which a software system really meets your needs, in order to meet the actual needs of the user, is called validation.</w:t>
+      </w:r>
+    </w:p>
+    <w:p>
+      <w:pPr>
+        <w:spacing w:line="360" w:lineRule="auto"/>
+        <w:jc w:val="both"/>
+        <w:rPr>
+          <w:rFonts w:ascii="Times New Roman" w:hAnsi="Times New Roman" w:cs="Times New Roman"/>
+          <w:sz w:val="24"/>
+          <w:szCs w:val="24"/>
+          <w:lang w:val="pt-BR"/>
+        </w:rPr>
+      </w:pPr>
+      <w:r>
+        <w:rPr>
+          <w:rFonts w:ascii="Times New Roman" w:hAnsi="Times New Roman" w:cs="Times New Roman"/>
+          <w:sz w:val="24"/>
+          <w:szCs w:val="24"/>
+        </w:rPr>
+        <w:t>Validation against real requirements, necessarily involves human judgment and a potential for ambiguity, misunderstanding or disagreement. The specification must be sufficiently precise and unambiguous to the point that there can be no disagreement about the acceptability of a given system behavior (</w:t>
+      </w:r>
+      <w:proofErr w:type="spellStart"/>
+      <w:r>
+        <w:rPr>
+          <w:rFonts w:ascii="Times New Roman" w:hAnsi="Times New Roman" w:cs="Times New Roman"/>
+          <w:sz w:val="24"/>
+          <w:szCs w:val="24"/>
+        </w:rPr>
+        <w:t>Pezze</w:t>
+      </w:r>
+      <w:proofErr w:type="spellEnd"/>
+      <w:r>
+        <w:rPr>
+          <w:rFonts w:ascii="Times New Roman" w:hAnsi="Times New Roman" w:cs="Times New Roman"/>
+          <w:sz w:val="24"/>
+          <w:szCs w:val="24"/>
+        </w:rPr>
+        <w:t xml:space="preserve"> and Young, 2008).  </w:t>
+      </w:r>
+      <w:r>
+        <w:rPr>
+          <w:rFonts w:ascii="Times New Roman" w:hAnsi="Times New Roman" w:cs="Times New Roman"/>
+          <w:sz w:val="24"/>
+          <w:szCs w:val="24"/>
+        </w:rPr>
+        <w:t xml:space="preserve">Meet requirements is not the same as being in accordance with its specification. </w:t>
+      </w:r>
+      <w:r>
+        <w:rPr>
+          <w:rFonts w:ascii="Times New Roman" w:hAnsi="Times New Roman" w:cs="Times New Roman"/>
           <w:sz w:val="24"/>
           <w:szCs w:val="24"/>
         </w:rPr>
@@ -926,6 +1070,47 @@
       </w:r>
       <w:r>
         <w:rPr>
+          <w:rFonts w:ascii="Times New Roman" w:hAnsi="Times New Roman" w:cs="Times New Roman"/>
+          <w:sz w:val="24"/>
+          <w:szCs w:val="24"/>
+          <w:lang w:val="pt-BR"/>
+        </w:rPr>
+        <w:t>Entende se como especificação uma declaração sobre uma solução particular apresentada por um problema, sendo a</w:t>
+      </w:r>
+      <w:proofErr w:type="gramStart"/>
+      <w:r>
+        <w:rPr>
+          <w:rFonts w:ascii="Times New Roman" w:hAnsi="Times New Roman" w:cs="Times New Roman"/>
+          <w:sz w:val="24"/>
+          <w:szCs w:val="24"/>
+          <w:lang w:val="pt-BR"/>
+        </w:rPr>
+        <w:t xml:space="preserve">  </w:t>
+      </w:r>
+      <w:proofErr w:type="gramEnd"/>
+      <w:r>
+        <w:rPr>
+          <w:rFonts w:ascii="Times New Roman" w:hAnsi="Times New Roman" w:cs="Times New Roman"/>
+          <w:sz w:val="24"/>
+          <w:szCs w:val="24"/>
+          <w:lang w:val="pt-BR"/>
+        </w:rPr>
+        <w:t xml:space="preserve">solução proposta pode ou não atingir seu objetivo.    </w:t>
+      </w:r>
+    </w:p>
+    <w:p>
+      <w:pPr>
+        <w:spacing w:line="360" w:lineRule="auto"/>
+        <w:jc w:val="both"/>
+        <w:rPr>
+          <w:rFonts w:ascii="Times New Roman" w:hAnsi="Times New Roman" w:cs="Times New Roman"/>
+          <w:sz w:val="24"/>
+          <w:szCs w:val="24"/>
+        </w:rPr>
+      </w:pPr>
+      <w:r>
+        <w:rPr>
+          <w:rFonts w:ascii="Times New Roman" w:hAnsi="Times New Roman" w:cs="Times New Roman"/>
           <w:sz w:val="24"/>
           <w:szCs w:val="24"/>
         </w:rPr>
@@ -934,86 +1119,445 @@
       <w:proofErr w:type="spellStart"/>
       <w:r>
         <w:rPr>
-          <w:sz w:val="24"/>
-          <w:szCs w:val="24"/>
-        </w:rPr>
-        <w:t>Sommervile</w:t>
+          <w:rFonts w:ascii="Times New Roman" w:hAnsi="Times New Roman" w:cs="Times New Roman"/>
+          <w:sz w:val="24"/>
+          <w:szCs w:val="24"/>
+        </w:rPr>
+        <w:t>Delamaro</w:t>
       </w:r>
       <w:proofErr w:type="spellEnd"/>
       <w:r>
         <w:rPr>
-          <w:sz w:val="24"/>
-          <w:szCs w:val="24"/>
-        </w:rPr>
-        <w:t xml:space="preserve"> (2007), the test is a dynamic technique for verification and </w:t>
+          <w:rFonts w:ascii="Times New Roman" w:hAnsi="Times New Roman" w:cs="Times New Roman"/>
+          <w:sz w:val="24"/>
+          <w:szCs w:val="24"/>
+        </w:rPr>
+        <w:t xml:space="preserve"> </w:t>
       </w:r>
       <w:proofErr w:type="gramStart"/>
       <w:r>
         <w:rPr>
-          <w:sz w:val="24"/>
-          <w:szCs w:val="24"/>
-        </w:rPr>
-        <w:t>validation, which involves running a program with a set of input data and verify</w:t>
+          <w:rFonts w:ascii="Times New Roman" w:hAnsi="Times New Roman" w:cs="Times New Roman"/>
+          <w:sz w:val="24"/>
+          <w:szCs w:val="24"/>
+        </w:rPr>
+        <w:t>et</w:t>
       </w:r>
       <w:proofErr w:type="gramEnd"/>
       <w:r>
         <w:rPr>
-          <w:sz w:val="24"/>
-          <w:szCs w:val="24"/>
-        </w:rPr>
-        <w:t xml:space="preserve"> that conforms to the expected result.</w:t>
-      </w:r>
-      <w:r>
-        <w:rPr>
-          <w:sz w:val="24"/>
-          <w:szCs w:val="24"/>
-        </w:rPr>
-        <w:t xml:space="preserve">  </w:t>
-      </w:r>
-      <w:r>
-        <w:rPr>
-          <w:sz w:val="24"/>
-          <w:szCs w:val="24"/>
-        </w:rPr>
-        <w:t>However verify and validate have different meanings, the verification attests if the application is in according to their specification, in turn, validation verify if the results is in according to expected result by the clients.</w:t>
+          <w:rFonts w:ascii="Times New Roman" w:hAnsi="Times New Roman" w:cs="Times New Roman"/>
+          <w:sz w:val="24"/>
+          <w:szCs w:val="24"/>
+        </w:rPr>
+        <w:t xml:space="preserve">. al. 2007 the activities of verification and validation must be conducted throughout the process of software development, starting from its conception, these activities </w:t>
+      </w:r>
+      <w:proofErr w:type="gramStart"/>
+      <w:r>
+        <w:rPr>
+          <w:rFonts w:ascii="Times New Roman" w:hAnsi="Times New Roman" w:cs="Times New Roman"/>
+          <w:sz w:val="24"/>
+          <w:szCs w:val="24"/>
+        </w:rPr>
+        <w:t>are</w:t>
+      </w:r>
+      <w:proofErr w:type="gramEnd"/>
+      <w:r>
+        <w:rPr>
+          <w:rFonts w:ascii="Times New Roman" w:hAnsi="Times New Roman" w:cs="Times New Roman"/>
+          <w:sz w:val="24"/>
+          <w:szCs w:val="24"/>
+        </w:rPr>
+        <w:t xml:space="preserve"> being divided into static or dynamic. </w:t>
+      </w:r>
+      <w:r>
+        <w:rPr>
+          <w:rFonts w:ascii="Times New Roman" w:hAnsi="Times New Roman" w:cs="Times New Roman"/>
+          <w:sz w:val="24"/>
+          <w:szCs w:val="24"/>
+        </w:rPr>
+        <w:t xml:space="preserve">The statics </w:t>
+      </w:r>
+      <w:proofErr w:type="gramStart"/>
+      <w:r>
+        <w:rPr>
+          <w:rFonts w:ascii="Times New Roman" w:hAnsi="Times New Roman" w:cs="Times New Roman"/>
+          <w:sz w:val="24"/>
+          <w:szCs w:val="24"/>
+        </w:rPr>
+        <w:t>activities,</w:t>
+      </w:r>
+      <w:proofErr w:type="gramEnd"/>
+      <w:r>
+        <w:rPr>
+          <w:rFonts w:ascii="Times New Roman" w:hAnsi="Times New Roman" w:cs="Times New Roman"/>
+          <w:sz w:val="24"/>
+          <w:szCs w:val="24"/>
+        </w:rPr>
+        <w:t xml:space="preserve"> not require the execution or even the existence of an application or executable model to be driven however the dynamics are based on the execution of an application or model.</w:t>
+      </w:r>
+      <w:r>
+        <w:rPr>
+          <w:rFonts w:ascii="Times New Roman" w:hAnsi="Times New Roman" w:cs="Times New Roman"/>
+          <w:sz w:val="24"/>
+          <w:szCs w:val="24"/>
+        </w:rPr>
+        <w:t xml:space="preserve"> </w:t>
+      </w:r>
+      <w:proofErr w:type="gramStart"/>
+      <w:r>
+        <w:rPr>
+          <w:rFonts w:ascii="Times New Roman" w:hAnsi="Times New Roman" w:cs="Times New Roman"/>
+          <w:sz w:val="24"/>
+          <w:szCs w:val="24"/>
+        </w:rPr>
+        <w:t>Review, inspection, reading techniques among others, are</w:t>
+      </w:r>
+      <w:proofErr w:type="gramEnd"/>
+      <w:r>
+        <w:rPr>
+          <w:rFonts w:ascii="Times New Roman" w:hAnsi="Times New Roman" w:cs="Times New Roman"/>
+          <w:sz w:val="24"/>
+          <w:szCs w:val="24"/>
+        </w:rPr>
+        <w:t xml:space="preserve"> considered static verification and validation activities. The dynamic </w:t>
+      </w:r>
+      <w:proofErr w:type="gramStart"/>
+      <w:r>
+        <w:rPr>
+          <w:rFonts w:ascii="Times New Roman" w:hAnsi="Times New Roman" w:cs="Times New Roman"/>
+          <w:sz w:val="24"/>
+          <w:szCs w:val="24"/>
+        </w:rPr>
+        <w:t>assessment, focuses on evaluate</w:t>
+      </w:r>
+      <w:proofErr w:type="gramEnd"/>
+      <w:r>
+        <w:rPr>
+          <w:rFonts w:ascii="Times New Roman" w:hAnsi="Times New Roman" w:cs="Times New Roman"/>
+          <w:sz w:val="24"/>
+          <w:szCs w:val="24"/>
+        </w:rPr>
+        <w:t xml:space="preserve"> the behavior of the software at runtime, in order to prove the non-conformities in the results presented.</w:t>
       </w:r>
     </w:p>
     <w:p>
       <w:pPr>
         <w:spacing w:line="360" w:lineRule="auto"/>
-        <w:rPr>
-          <w:sz w:val="24"/>
-          <w:szCs w:val="24"/>
-        </w:rPr>
-      </w:pPr>
-      <w:r>
-        <w:rPr>
-          <w:sz w:val="24"/>
-          <w:szCs w:val="24"/>
-        </w:rPr>
-        <w:t xml:space="preserve">To </w:t>
+        <w:jc w:val="both"/>
+        <w:rPr>
+          <w:rFonts w:ascii="Times New Roman" w:hAnsi="Times New Roman" w:cs="Times New Roman"/>
+          <w:sz w:val="24"/>
+          <w:szCs w:val="24"/>
+          <w:lang w:val="pt-BR"/>
+        </w:rPr>
+      </w:pPr>
+      <w:r>
+        <w:rPr>
+          <w:rFonts w:ascii="Times New Roman" w:hAnsi="Times New Roman" w:cs="Times New Roman"/>
+          <w:sz w:val="24"/>
+          <w:szCs w:val="24"/>
+        </w:rPr>
+        <w:t xml:space="preserve">The literature presents some definitions and terms used in software testing, according </w:t>
       </w:r>
       <w:proofErr w:type="spellStart"/>
       <w:r>
         <w:rPr>
-          <w:sz w:val="24"/>
-          <w:szCs w:val="24"/>
-        </w:rPr>
-        <w:t>Pezze</w:t>
+          <w:rFonts w:ascii="Times New Roman" w:hAnsi="Times New Roman" w:cs="Times New Roman"/>
+          <w:sz w:val="24"/>
+          <w:szCs w:val="24"/>
+        </w:rPr>
+        <w:t>Delemaro</w:t>
       </w:r>
       <w:proofErr w:type="spellEnd"/>
       <w:r>
         <w:rPr>
-          <w:sz w:val="24"/>
-          <w:szCs w:val="24"/>
-        </w:rPr>
-        <w:t xml:space="preserve"> and Young, 2008, to evaluate the degree to which a software system really meets your needs, in order to meet the actual needs of the user, is called validation.</w:t>
+          <w:rFonts w:ascii="Times New Roman" w:hAnsi="Times New Roman" w:cs="Times New Roman"/>
+          <w:sz w:val="24"/>
+          <w:szCs w:val="24"/>
+        </w:rPr>
+        <w:t xml:space="preserve"> </w:t>
+      </w:r>
+      <w:proofErr w:type="gramStart"/>
+      <w:r>
+        <w:rPr>
+          <w:rFonts w:ascii="Times New Roman" w:hAnsi="Times New Roman" w:cs="Times New Roman"/>
+          <w:sz w:val="24"/>
+          <w:szCs w:val="24"/>
+        </w:rPr>
+        <w:t>et</w:t>
+      </w:r>
+      <w:proofErr w:type="gramEnd"/>
+      <w:r>
+        <w:rPr>
+          <w:rFonts w:ascii="Times New Roman" w:hAnsi="Times New Roman" w:cs="Times New Roman"/>
+          <w:sz w:val="24"/>
+          <w:szCs w:val="24"/>
+        </w:rPr>
+        <w:t xml:space="preserve">. </w:t>
+      </w:r>
+      <w:r>
+        <w:rPr>
+          <w:rFonts w:ascii="Times New Roman" w:hAnsi="Times New Roman" w:cs="Times New Roman"/>
+          <w:sz w:val="24"/>
+          <w:szCs w:val="24"/>
+          <w:lang w:val="pt-BR"/>
+        </w:rPr>
+        <w:t>Al 2007 are:</w:t>
       </w:r>
     </w:p>
     <w:p>
       <w:pPr>
         <w:spacing w:line="360" w:lineRule="auto"/>
-        <w:rPr>
+        <w:jc w:val="both"/>
+        <w:rPr>
+          <w:rFonts w:ascii="Times New Roman" w:hAnsi="Times New Roman" w:cs="Times New Roman"/>
+          <w:sz w:val="24"/>
+          <w:szCs w:val="24"/>
+        </w:rPr>
+      </w:pPr>
+      <w:r>
+        <w:rPr>
+          <w:rFonts w:ascii="Times New Roman" w:hAnsi="Times New Roman" w:cs="Times New Roman"/>
+          <w:sz w:val="24"/>
+          <w:szCs w:val="24"/>
+        </w:rPr>
+        <w:lastRenderedPageBreak/>
+        <w:t xml:space="preserve">Fault: </w:t>
+      </w:r>
+      <w:r>
+        <w:rPr>
+          <w:rFonts w:ascii="Times New Roman" w:hAnsi="Times New Roman" w:cs="Times New Roman"/>
+          <w:sz w:val="24"/>
+          <w:szCs w:val="24"/>
+        </w:rPr>
+        <w:t>Process or definitions of incorrect data</w:t>
+      </w:r>
+      <w:r>
+        <w:rPr>
+          <w:rFonts w:ascii="Times New Roman" w:hAnsi="Times New Roman" w:cs="Times New Roman"/>
+          <w:sz w:val="24"/>
+          <w:szCs w:val="24"/>
+        </w:rPr>
+        <w:t>;</w:t>
+      </w:r>
+    </w:p>
+    <w:p>
+      <w:pPr>
+        <w:spacing w:line="360" w:lineRule="auto"/>
+        <w:jc w:val="both"/>
+        <w:rPr>
+          <w:rFonts w:ascii="Times New Roman" w:hAnsi="Times New Roman" w:cs="Times New Roman"/>
+          <w:sz w:val="24"/>
+          <w:szCs w:val="24"/>
+        </w:rPr>
+      </w:pPr>
+      <w:r>
+        <w:rPr>
+          <w:rFonts w:ascii="Times New Roman" w:hAnsi="Times New Roman" w:cs="Times New Roman"/>
+          <w:sz w:val="24"/>
+          <w:szCs w:val="24"/>
+        </w:rPr>
+        <w:t xml:space="preserve">Mistake: </w:t>
+      </w:r>
+      <w:r>
+        <w:rPr>
+          <w:rFonts w:ascii="Times New Roman" w:hAnsi="Times New Roman" w:cs="Times New Roman"/>
+          <w:sz w:val="24"/>
+          <w:szCs w:val="24"/>
+        </w:rPr>
+        <w:t>Human action who produce an incorrect result</w:t>
+      </w:r>
+      <w:r>
+        <w:rPr>
+          <w:rFonts w:ascii="Times New Roman" w:hAnsi="Times New Roman" w:cs="Times New Roman"/>
+          <w:sz w:val="24"/>
+          <w:szCs w:val="24"/>
+        </w:rPr>
+        <w:t>;</w:t>
+      </w:r>
+    </w:p>
+    <w:p>
+      <w:pPr>
+        <w:spacing w:line="360" w:lineRule="auto"/>
+        <w:jc w:val="both"/>
+        <w:rPr>
+          <w:rFonts w:ascii="Times New Roman" w:hAnsi="Times New Roman" w:cs="Times New Roman"/>
+          <w:sz w:val="24"/>
+          <w:szCs w:val="24"/>
+        </w:rPr>
+      </w:pPr>
+      <w:r>
+        <w:rPr>
+          <w:rFonts w:ascii="Times New Roman" w:hAnsi="Times New Roman" w:cs="Times New Roman"/>
+          <w:sz w:val="24"/>
+          <w:szCs w:val="24"/>
+        </w:rPr>
+        <w:t xml:space="preserve">Error: </w:t>
+      </w:r>
+      <w:r>
+        <w:rPr>
+          <w:rFonts w:ascii="Times New Roman" w:hAnsi="Times New Roman" w:cs="Times New Roman"/>
+          <w:sz w:val="24"/>
+          <w:szCs w:val="24"/>
+        </w:rPr>
+        <w:t xml:space="preserve">During execution of the software, is characterized by </w:t>
+      </w:r>
+      <w:proofErr w:type="gramStart"/>
+      <w:r>
+        <w:rPr>
+          <w:rFonts w:ascii="Times New Roman" w:hAnsi="Times New Roman" w:cs="Times New Roman"/>
+          <w:sz w:val="24"/>
+          <w:szCs w:val="24"/>
+        </w:rPr>
+        <w:t>a</w:t>
+      </w:r>
+      <w:proofErr w:type="gramEnd"/>
+      <w:r>
+        <w:rPr>
+          <w:rFonts w:ascii="Times New Roman" w:hAnsi="Times New Roman" w:cs="Times New Roman"/>
+          <w:sz w:val="24"/>
+          <w:szCs w:val="24"/>
+        </w:rPr>
+        <w:t xml:space="preserve"> inconsistent or unexpected</w:t>
+      </w:r>
+      <w:r>
+        <w:rPr>
+          <w:rFonts w:ascii="Times New Roman" w:hAnsi="Times New Roman" w:cs="Times New Roman"/>
+          <w:sz w:val="24"/>
+          <w:szCs w:val="24"/>
+        </w:rPr>
+        <w:t>;</w:t>
+      </w:r>
+    </w:p>
+    <w:p>
+      <w:pPr>
+        <w:spacing w:line="360" w:lineRule="auto"/>
+        <w:jc w:val="both"/>
+        <w:rPr>
+          <w:rFonts w:ascii="Times New Roman" w:hAnsi="Times New Roman" w:cs="Times New Roman"/>
+          <w:sz w:val="24"/>
+          <w:szCs w:val="24"/>
+        </w:rPr>
+      </w:pPr>
+      <w:r>
+        <w:rPr>
+          <w:rFonts w:ascii="Times New Roman" w:hAnsi="Times New Roman" w:cs="Times New Roman"/>
+          <w:sz w:val="24"/>
+          <w:szCs w:val="24"/>
+        </w:rPr>
+        <w:t xml:space="preserve">Failure: </w:t>
+      </w:r>
+      <w:r>
+        <w:rPr>
+          <w:rFonts w:ascii="Times New Roman" w:hAnsi="Times New Roman" w:cs="Times New Roman"/>
+          <w:sz w:val="24"/>
+          <w:szCs w:val="24"/>
+        </w:rPr>
+        <w:t>The produced results are different of the expected</w:t>
+      </w:r>
+      <w:r>
+        <w:rPr>
+          <w:rFonts w:ascii="Times New Roman" w:hAnsi="Times New Roman" w:cs="Times New Roman"/>
+          <w:sz w:val="24"/>
+          <w:szCs w:val="24"/>
+        </w:rPr>
+        <w:t>.</w:t>
+      </w:r>
+    </w:p>
+    <w:p>
+      <w:pPr>
+        <w:spacing w:line="360" w:lineRule="auto"/>
+        <w:jc w:val="both"/>
+        <w:rPr>
+          <w:rFonts w:ascii="Times New Roman" w:hAnsi="Times New Roman" w:cs="Times New Roman"/>
+          <w:sz w:val="24"/>
+          <w:szCs w:val="24"/>
+        </w:rPr>
+      </w:pPr>
+      <w:r>
+        <w:rPr>
+          <w:rFonts w:ascii="Times New Roman" w:hAnsi="Times New Roman" w:cs="Times New Roman"/>
+          <w:sz w:val="24"/>
+          <w:szCs w:val="24"/>
+        </w:rPr>
+        <w:t xml:space="preserve">The IEEE pattern </w:t>
+      </w:r>
+      <w:r>
+        <w:rPr>
+          <w:rFonts w:ascii="Times New Roman" w:hAnsi="Times New Roman" w:cs="Times New Roman"/>
+          <w:sz w:val="24"/>
+          <w:szCs w:val="24"/>
+        </w:rPr>
+        <w:t xml:space="preserve">(IEEE STD. Glossary of Software Engineering Terminology, </w:t>
+      </w:r>
+      <w:proofErr w:type="spellStart"/>
+      <w:r>
+        <w:rPr>
+          <w:rFonts w:ascii="Times New Roman" w:hAnsi="Times New Roman" w:cs="Times New Roman"/>
+          <w:sz w:val="24"/>
+          <w:szCs w:val="24"/>
+        </w:rPr>
+        <w:t>padrão</w:t>
+      </w:r>
+      <w:proofErr w:type="spellEnd"/>
+      <w:r>
+        <w:rPr>
+          <w:rFonts w:ascii="Times New Roman" w:hAnsi="Times New Roman" w:cs="Times New Roman"/>
+          <w:sz w:val="24"/>
+          <w:szCs w:val="24"/>
+        </w:rPr>
+        <w:t xml:space="preserve"> 610.12/1990) define </w:t>
+      </w:r>
+      <w:r>
+        <w:rPr>
+          <w:rFonts w:ascii="Times New Roman" w:hAnsi="Times New Roman" w:cs="Times New Roman"/>
+          <w:sz w:val="24"/>
+          <w:szCs w:val="24"/>
+        </w:rPr>
+        <w:t>that the problems introduced by the developer are called faults (fault).</w:t>
+      </w:r>
+      <w:r>
+        <w:rPr>
+          <w:rFonts w:ascii="Times New Roman" w:hAnsi="Times New Roman" w:cs="Times New Roman"/>
+          <w:sz w:val="24"/>
+          <w:szCs w:val="24"/>
+        </w:rPr>
+        <w:t xml:space="preserve"> </w:t>
+      </w:r>
+      <w:r>
+        <w:rPr>
+          <w:rFonts w:ascii="Times New Roman" w:hAnsi="Times New Roman" w:cs="Times New Roman"/>
+          <w:sz w:val="24"/>
+          <w:szCs w:val="24"/>
+        </w:rPr>
+        <w:t xml:space="preserve">Mistakes can be committed both in the specification and in the system code. When a fault is activated during execution of the software, an error is generated. If the problem manifests at the frontier of system, a </w:t>
+      </w:r>
+      <w:proofErr w:type="gramStart"/>
+      <w:r>
+        <w:rPr>
+          <w:rFonts w:ascii="Times New Roman" w:hAnsi="Times New Roman" w:cs="Times New Roman"/>
+          <w:sz w:val="24"/>
+          <w:szCs w:val="24"/>
+        </w:rPr>
+        <w:t>failure  occurs</w:t>
+      </w:r>
+      <w:proofErr w:type="gramEnd"/>
+      <w:r>
+        <w:rPr>
+          <w:rFonts w:ascii="Times New Roman" w:hAnsi="Times New Roman" w:cs="Times New Roman"/>
+          <w:sz w:val="24"/>
+          <w:szCs w:val="24"/>
+        </w:rPr>
+        <w:t>, which can be perceived by the user.</w:t>
+      </w:r>
+    </w:p>
+    <w:p>
+      <w:pPr>
+        <w:spacing w:line="360" w:lineRule="auto"/>
+        <w:jc w:val="both"/>
+        <w:rPr>
+          <w:rFonts w:ascii="Times New Roman" w:hAnsi="Times New Roman" w:cs="Times New Roman"/>
           <w:sz w:val="24"/>
           <w:szCs w:val="24"/>
           <w:lang w:val="pt-BR"/>
@@ -1021,429 +1565,35 @@
       </w:pPr>
       <w:r>
         <w:rPr>
-          <w:sz w:val="24"/>
-          <w:szCs w:val="24"/>
-        </w:rPr>
-        <w:t>Validation against real requirements, necessarily involves human judgment and a potential for ambiguity, misunderstanding or disagreement. The specification must be sufficiently precise and unambiguous to the point that there can be no disagreement about the acceptability of a given system behavior (</w:t>
-      </w:r>
-      <w:proofErr w:type="spellStart"/>
-      <w:r>
-        <w:rPr>
-          <w:sz w:val="24"/>
-          <w:szCs w:val="24"/>
-        </w:rPr>
-        <w:t>Pezze</w:t>
-      </w:r>
-      <w:proofErr w:type="spellEnd"/>
-      <w:r>
-        <w:rPr>
-          <w:sz w:val="24"/>
-          <w:szCs w:val="24"/>
-        </w:rPr>
-        <w:t xml:space="preserve"> and Young, 2008).</w:t>
-      </w:r>
-      <w:r>
-        <w:rPr>
-          <w:sz w:val="24"/>
-          <w:szCs w:val="24"/>
-        </w:rPr>
-        <w:t xml:space="preserve">  </w:t>
-      </w:r>
-      <w:r>
-        <w:rPr>
+          <w:rFonts w:ascii="Times New Roman" w:hAnsi="Times New Roman" w:cs="Times New Roman"/>
           <w:sz w:val="24"/>
           <w:szCs w:val="24"/>
           <w:lang w:val="pt-BR"/>
         </w:rPr>
-        <w:t>Atender requisitos não é o mesmo que estar em conformidade com sua especificação. Entende se como especificação uma declaração sobre uma solução particular apresentada por um problema, sendo a</w:t>
+        <w:t xml:space="preserve">        </w:t>
+      </w:r>
+      <w:r>
+        <w:rPr>
+          <w:rFonts w:ascii="Times New Roman" w:hAnsi="Times New Roman" w:cs="Times New Roman"/>
+          <w:sz w:val="24"/>
+          <w:szCs w:val="24"/>
+          <w:lang w:val="pt-BR"/>
+        </w:rPr>
+        <w:tab/>
+      </w:r>
+      <w:r>
+        <w:rPr>
+          <w:rFonts w:ascii="Times New Roman" w:hAnsi="Times New Roman" w:cs="Times New Roman"/>
+          <w:sz w:val="24"/>
+          <w:szCs w:val="24"/>
+          <w:lang w:val="pt-BR"/>
+        </w:rPr>
+        <w:t xml:space="preserve">Conforme Pressman (2006), a presença de defeitos indica falhas no software, consideram se casos de testes bem sucedidos, os que revelam falhas que não tenham sido </w:t>
       </w:r>
       <w:proofErr w:type="gramStart"/>
       <w:r>
         <w:rPr>
-          <w:sz w:val="24"/>
-          <w:szCs w:val="24"/>
-          <w:lang w:val="pt-BR"/>
-        </w:rPr>
-        <w:t xml:space="preserve">  </w:t>
-      </w:r>
-      <w:proofErr w:type="gramEnd"/>
-      <w:r>
-        <w:rPr>
-          <w:sz w:val="24"/>
-          <w:szCs w:val="24"/>
-          <w:lang w:val="pt-BR"/>
-        </w:rPr>
-        <w:t xml:space="preserve">solução proposta pode ou não atingir seu objetivo.    </w:t>
-      </w:r>
-    </w:p>
-    <w:p>
-      <w:pPr>
-        <w:spacing w:line="360" w:lineRule="auto"/>
-        <w:rPr>
-          <w:sz w:val="24"/>
-          <w:szCs w:val="24"/>
-          <w:lang w:val="pt-BR"/>
-        </w:rPr>
-      </w:pPr>
-      <w:r>
-        <w:rPr>
-          <w:sz w:val="24"/>
-          <w:szCs w:val="24"/>
-          <w:lang w:val="pt-BR"/>
-        </w:rPr>
-        <w:t xml:space="preserve">Para </w:t>
-      </w:r>
-      <w:proofErr w:type="spellStart"/>
-      <w:r>
-        <w:rPr>
-          <w:sz w:val="24"/>
-          <w:szCs w:val="24"/>
-          <w:lang w:val="pt-BR"/>
-        </w:rPr>
-        <w:t>Delamaro</w:t>
-      </w:r>
-      <w:proofErr w:type="spellEnd"/>
-      <w:r>
-        <w:rPr>
-          <w:sz w:val="24"/>
-          <w:szCs w:val="24"/>
-          <w:lang w:val="pt-BR"/>
-        </w:rPr>
-        <w:t xml:space="preserve"> et. al. 2007, as atividades de verificação e validação devem ser conduzidas durante todo o processo de desenvolvimento de software, partindo de sua concepção, sendo estas divididas em estáticas ou dinâmicas.  As estáticas não requerem a execução ou mesmo a existência de um aplicativo ou modelo executável para ser conduzido porem as dinâmicas são baseadas na execução de uma aplicação ou modelo. Revisão, inspeção, técnicas de leitura dentre outras, são considerados atividades estáticas de verificação e validação. A avaliação dinâmica, foca avaliar o comportamento do software em tempo de execução, objetivando provar não conformidades nos resultados apresentados.</w:t>
-      </w:r>
-    </w:p>
-    <w:p>
-      <w:pPr>
-        <w:spacing w:line="360" w:lineRule="auto"/>
-        <w:rPr>
-          <w:sz w:val="24"/>
-          <w:szCs w:val="24"/>
-          <w:lang w:val="pt-BR"/>
-        </w:rPr>
-      </w:pPr>
-      <w:r>
-        <w:rPr>
-          <w:sz w:val="24"/>
-          <w:szCs w:val="24"/>
-          <w:lang w:val="pt-BR"/>
-        </w:rPr>
-        <w:lastRenderedPageBreak/>
-        <w:t xml:space="preserve"> A literatura apresenta algumas definições e termos utilizados em testes de software, de acordo com</w:t>
-      </w:r>
-      <w:proofErr w:type="gramStart"/>
-      <w:r>
-        <w:rPr>
-          <w:sz w:val="24"/>
-          <w:szCs w:val="24"/>
-          <w:lang w:val="pt-BR"/>
-        </w:rPr>
-        <w:t xml:space="preserve">  </w:t>
-      </w:r>
-      <w:proofErr w:type="spellStart"/>
-      <w:proofErr w:type="gramEnd"/>
-      <w:r>
-        <w:rPr>
-          <w:sz w:val="24"/>
-          <w:szCs w:val="24"/>
-          <w:lang w:val="pt-BR"/>
-        </w:rPr>
-        <w:t>Delemaro</w:t>
-      </w:r>
-      <w:proofErr w:type="spellEnd"/>
-      <w:r>
-        <w:rPr>
-          <w:sz w:val="24"/>
-          <w:szCs w:val="24"/>
-          <w:lang w:val="pt-BR"/>
-        </w:rPr>
-        <w:t xml:space="preserve"> et. Al. 2007, são :</w:t>
-      </w:r>
-    </w:p>
-    <w:p>
-      <w:pPr>
-        <w:spacing w:line="360" w:lineRule="auto"/>
-        <w:rPr>
-          <w:sz w:val="24"/>
-          <w:szCs w:val="24"/>
-          <w:lang w:val="pt-BR"/>
-        </w:rPr>
-      </w:pPr>
-      <w:proofErr w:type="spellStart"/>
-      <w:r>
-        <w:rPr>
-          <w:sz w:val="24"/>
-          <w:szCs w:val="24"/>
-          <w:lang w:val="pt-BR"/>
-        </w:rPr>
-        <w:t>Fault</w:t>
-      </w:r>
-      <w:proofErr w:type="spellEnd"/>
-      <w:r>
-        <w:rPr>
-          <w:sz w:val="24"/>
-          <w:szCs w:val="24"/>
-          <w:lang w:val="pt-BR"/>
-        </w:rPr>
-        <w:t>: Processos ou definições de dados incorretos;</w:t>
-      </w:r>
-    </w:p>
-    <w:p>
-      <w:pPr>
-        <w:spacing w:line="360" w:lineRule="auto"/>
-        <w:rPr>
-          <w:sz w:val="24"/>
-          <w:szCs w:val="24"/>
-          <w:lang w:val="pt-BR"/>
-        </w:rPr>
-      </w:pPr>
-      <w:proofErr w:type="spellStart"/>
-      <w:r>
-        <w:rPr>
-          <w:sz w:val="24"/>
-          <w:szCs w:val="24"/>
-          <w:lang w:val="pt-BR"/>
-        </w:rPr>
-        <w:t>Mistake</w:t>
-      </w:r>
-      <w:proofErr w:type="spellEnd"/>
-      <w:r>
-        <w:rPr>
-          <w:sz w:val="24"/>
-          <w:szCs w:val="24"/>
-          <w:lang w:val="pt-BR"/>
-        </w:rPr>
-        <w:t>: Ação humana que produz um resultado incorreto;</w:t>
-      </w:r>
-    </w:p>
-    <w:p>
-      <w:pPr>
-        <w:spacing w:line="360" w:lineRule="auto"/>
-        <w:rPr>
-          <w:sz w:val="24"/>
-          <w:szCs w:val="24"/>
-          <w:lang w:val="pt-BR"/>
-        </w:rPr>
-      </w:pPr>
-      <w:proofErr w:type="spellStart"/>
-      <w:r>
-        <w:rPr>
-          <w:sz w:val="24"/>
-          <w:szCs w:val="24"/>
-          <w:lang w:val="pt-BR"/>
-        </w:rPr>
-        <w:t>Error</w:t>
-      </w:r>
-      <w:proofErr w:type="spellEnd"/>
-      <w:r>
-        <w:rPr>
-          <w:sz w:val="24"/>
-          <w:szCs w:val="24"/>
-          <w:lang w:val="pt-BR"/>
-        </w:rPr>
-        <w:t>: Durante a execução de um programa é caracterizado por um estado inconsistente ou inesperado;</w:t>
-      </w:r>
-    </w:p>
-    <w:p>
-      <w:pPr>
-        <w:spacing w:line="360" w:lineRule="auto"/>
-        <w:rPr>
-          <w:sz w:val="24"/>
-          <w:szCs w:val="24"/>
-          <w:lang w:val="pt-BR"/>
-        </w:rPr>
-      </w:pPr>
-      <w:proofErr w:type="spellStart"/>
-      <w:r>
-        <w:rPr>
-          <w:sz w:val="24"/>
-          <w:szCs w:val="24"/>
-          <w:lang w:val="pt-BR"/>
-        </w:rPr>
-        <w:t>Failure</w:t>
-      </w:r>
-      <w:proofErr w:type="spellEnd"/>
-      <w:r>
-        <w:rPr>
-          <w:sz w:val="24"/>
-          <w:szCs w:val="24"/>
-          <w:lang w:val="pt-BR"/>
-        </w:rPr>
-        <w:t>: Resultado produzido é diferente do resultado esperado.</w:t>
-      </w:r>
-    </w:p>
-    <w:p>
-      <w:pPr>
-        <w:spacing w:line="360" w:lineRule="auto"/>
-        <w:rPr>
-          <w:sz w:val="24"/>
-          <w:szCs w:val="24"/>
-          <w:lang w:val="pt-BR"/>
-        </w:rPr>
-      </w:pPr>
-      <w:r>
-        <w:rPr>
-          <w:sz w:val="24"/>
-          <w:szCs w:val="24"/>
-          <w:lang w:val="pt-BR"/>
-        </w:rPr>
-        <w:t xml:space="preserve">O padrão IEEE (IEEE STD. </w:t>
-      </w:r>
-      <w:proofErr w:type="spellStart"/>
-      <w:r>
-        <w:rPr>
-          <w:sz w:val="24"/>
-          <w:szCs w:val="24"/>
-          <w:lang w:val="pt-BR"/>
-        </w:rPr>
-        <w:t>Glossary</w:t>
-      </w:r>
-      <w:proofErr w:type="spellEnd"/>
-      <w:r>
-        <w:rPr>
-          <w:sz w:val="24"/>
-          <w:szCs w:val="24"/>
-          <w:lang w:val="pt-BR"/>
-        </w:rPr>
-        <w:t xml:space="preserve"> </w:t>
-      </w:r>
-      <w:proofErr w:type="spellStart"/>
-      <w:r>
-        <w:rPr>
-          <w:sz w:val="24"/>
-          <w:szCs w:val="24"/>
-          <w:lang w:val="pt-BR"/>
-        </w:rPr>
-        <w:t>of</w:t>
-      </w:r>
-      <w:proofErr w:type="spellEnd"/>
-      <w:r>
-        <w:rPr>
-          <w:sz w:val="24"/>
-          <w:szCs w:val="24"/>
-          <w:lang w:val="pt-BR"/>
-        </w:rPr>
-        <w:t xml:space="preserve"> Software </w:t>
-      </w:r>
-      <w:proofErr w:type="spellStart"/>
-      <w:r>
-        <w:rPr>
-          <w:sz w:val="24"/>
-          <w:szCs w:val="24"/>
-          <w:lang w:val="pt-BR"/>
-        </w:rPr>
-        <w:t>Engineering</w:t>
-      </w:r>
-      <w:proofErr w:type="spellEnd"/>
-      <w:r>
-        <w:rPr>
-          <w:sz w:val="24"/>
-          <w:szCs w:val="24"/>
-          <w:lang w:val="pt-BR"/>
-        </w:rPr>
-        <w:t xml:space="preserve"> </w:t>
-      </w:r>
-      <w:proofErr w:type="spellStart"/>
-      <w:r>
-        <w:rPr>
-          <w:sz w:val="24"/>
-          <w:szCs w:val="24"/>
-          <w:lang w:val="pt-BR"/>
-        </w:rPr>
-        <w:t>Terminology</w:t>
-      </w:r>
-      <w:proofErr w:type="spellEnd"/>
-      <w:r>
-        <w:rPr>
-          <w:sz w:val="24"/>
-          <w:szCs w:val="24"/>
-          <w:lang w:val="pt-BR"/>
-        </w:rPr>
-        <w:t>, padrão 610.12/1990) define que os problemas introduzidos no software pelo desenvolvedor são chamados de falhas (</w:t>
-      </w:r>
-      <w:proofErr w:type="spellStart"/>
-      <w:r>
-        <w:rPr>
-          <w:sz w:val="24"/>
-          <w:szCs w:val="24"/>
-          <w:lang w:val="pt-BR"/>
-        </w:rPr>
-        <w:t>fault</w:t>
-      </w:r>
-      <w:proofErr w:type="spellEnd"/>
-      <w:r>
-        <w:rPr>
-          <w:sz w:val="24"/>
-          <w:szCs w:val="24"/>
-          <w:lang w:val="pt-BR"/>
-        </w:rPr>
-        <w:t>). Enganos podem ser cometidos tanto na especificação quanto no código do sistema. Quando uma falha é ativada durante a execução do software, um erro é gerado (</w:t>
-      </w:r>
-      <w:proofErr w:type="spellStart"/>
-      <w:r>
-        <w:rPr>
-          <w:sz w:val="24"/>
-          <w:szCs w:val="24"/>
-          <w:lang w:val="pt-BR"/>
-        </w:rPr>
-        <w:t>error</w:t>
-      </w:r>
-      <w:proofErr w:type="spellEnd"/>
-      <w:r>
-        <w:rPr>
-          <w:sz w:val="24"/>
-          <w:szCs w:val="24"/>
-          <w:lang w:val="pt-BR"/>
-        </w:rPr>
-        <w:t>). Caso o problema se manifeste nas fronteiras do sistema, ocorre um defeito (</w:t>
-      </w:r>
-      <w:proofErr w:type="spellStart"/>
-      <w:r>
-        <w:rPr>
-          <w:sz w:val="24"/>
-          <w:szCs w:val="24"/>
-          <w:lang w:val="pt-BR"/>
-        </w:rPr>
-        <w:t>failure</w:t>
-      </w:r>
-      <w:proofErr w:type="spellEnd"/>
-      <w:r>
-        <w:rPr>
-          <w:sz w:val="24"/>
-          <w:szCs w:val="24"/>
-          <w:lang w:val="pt-BR"/>
-        </w:rPr>
-        <w:t>), que pode ser percebido pelo usuário.</w:t>
-      </w:r>
-    </w:p>
-    <w:p>
-      <w:pPr>
-        <w:spacing w:line="360" w:lineRule="auto"/>
-        <w:rPr>
-          <w:sz w:val="24"/>
-          <w:szCs w:val="24"/>
-          <w:lang w:val="pt-BR"/>
-        </w:rPr>
-      </w:pPr>
-      <w:r>
-        <w:rPr>
-          <w:sz w:val="24"/>
-          <w:szCs w:val="24"/>
-          <w:lang w:val="pt-BR"/>
-        </w:rPr>
-        <w:t xml:space="preserve">        </w:t>
-      </w:r>
-      <w:r>
-        <w:rPr>
-          <w:sz w:val="24"/>
-          <w:szCs w:val="24"/>
-          <w:lang w:val="pt-BR"/>
-        </w:rPr>
-        <w:tab/>
-        <w:t xml:space="preserve">Conforme Pressman (2006), a presença de defeitos indica falhas no software, consideram se casos de testes bem sucedidos, os que revelam falhas que não tenham sido </w:t>
-      </w:r>
-      <w:proofErr w:type="gramStart"/>
-      <w:r>
-        <w:rPr>
+          <w:rFonts w:ascii="Times New Roman" w:hAnsi="Times New Roman" w:cs="Times New Roman"/>
           <w:sz w:val="24"/>
           <w:szCs w:val="24"/>
           <w:lang w:val="pt-BR"/>

</xml_diff>

<commit_message>
Pequnas correcoes vistas por Eduardo
</commit_message>
<xml_diff>
--- a/Traducao Monografia.docx
+++ b/Traducao Monografia.docx
@@ -165,21 +165,7 @@
         <w:rPr>
           <w:color w:val="000000"/>
         </w:rPr>
-        <w:t xml:space="preserve">Mistakes made in the preparation procedures may lead to inaccurate results, in addition to increasing the consumption </w:t>
-      </w:r>
-      <w:proofErr w:type="gramStart"/>
-      <w:r>
-        <w:rPr>
-          <w:color w:val="000000"/>
-        </w:rPr>
-        <w:t>of</w:t>
-      </w:r>
-      <w:proofErr w:type="gramEnd"/>
-      <w:r>
-        <w:rPr>
-          <w:color w:val="000000"/>
-        </w:rPr>
-        <w:t xml:space="preserve"> time required in this activity.</w:t>
+        <w:t>Mistakes made in the preparation procedures may lead to inaccurate results, in addition to increasing the consumption of time required in this activity.</w:t>
       </w:r>
     </w:p>
     <w:p>
@@ -1954,7 +1940,6 @@
           <w:rFonts w:ascii="Times New Roman" w:hAnsi="Times New Roman" w:cs="Times New Roman"/>
           <w:sz w:val="24"/>
           <w:szCs w:val="24"/>
-          <w:lang w:val="pt-BR"/>
         </w:rPr>
         <w:t>(</w:t>
       </w:r>
@@ -1964,7 +1949,6 @@
           <w:rFonts w:ascii="Times New Roman" w:hAnsi="Times New Roman" w:cs="Times New Roman"/>
           <w:sz w:val="24"/>
           <w:szCs w:val="24"/>
-          <w:lang w:val="pt-BR"/>
         </w:rPr>
         <w:t>Delamaro</w:t>
       </w:r>
@@ -1974,9 +1958,26 @@
           <w:rFonts w:ascii="Times New Roman" w:hAnsi="Times New Roman" w:cs="Times New Roman"/>
           <w:sz w:val="24"/>
           <w:szCs w:val="24"/>
-          <w:lang w:val="pt-BR"/>
-        </w:rPr>
-        <w:t xml:space="preserve"> et. </w:t>
+        </w:rPr>
+        <w:t xml:space="preserve"> </w:t>
+      </w:r>
+      <w:proofErr w:type="gramStart"/>
+      <w:r>
+        <w:rPr>
+          <w:rFonts w:ascii="Times New Roman" w:hAnsi="Times New Roman" w:cs="Times New Roman"/>
+          <w:sz w:val="24"/>
+          <w:szCs w:val="24"/>
+        </w:rPr>
+        <w:t>et</w:t>
+      </w:r>
+      <w:proofErr w:type="gramEnd"/>
+      <w:r>
+        <w:rPr>
+          <w:rFonts w:ascii="Times New Roman" w:hAnsi="Times New Roman" w:cs="Times New Roman"/>
+          <w:sz w:val="24"/>
+          <w:szCs w:val="24"/>
+        </w:rPr>
+        <w:t xml:space="preserve">. </w:t>
       </w:r>
       <w:r>
         <w:rPr>
@@ -2667,7 +2668,33 @@
           <w:sz w:val="24"/>
           <w:szCs w:val="24"/>
         </w:rPr>
-        <w:t xml:space="preserve">As the model-based test is generated from the system specification, is possible start the testing process after the requirements have been defined. Moreover, another benefit gained from the model-based testing is the cost reduction for the generation of </w:t>
+        <w:t xml:space="preserve">As the model-based test is generated from the system specification, is possible start the testing process after the requirements have been defined. Moreover, another benefit gained from the model-based testing is the cost reduction for the generation of tests, since using this technique acquires a reduction of time spent on creating of these during the test cycle (REZA and </w:t>
+      </w:r>
+      <w:proofErr w:type="spellStart"/>
+      <w:r>
+        <w:rPr>
+          <w:rFonts w:ascii="Times New Roman" w:hAnsi="Times New Roman" w:cs="Times New Roman"/>
+          <w:sz w:val="24"/>
+          <w:szCs w:val="24"/>
+        </w:rPr>
+        <w:t>Lande</w:t>
+      </w:r>
+      <w:proofErr w:type="spellEnd"/>
+      <w:r>
+        <w:rPr>
+          <w:rFonts w:ascii="Times New Roman" w:hAnsi="Times New Roman" w:cs="Times New Roman"/>
+          <w:sz w:val="24"/>
+          <w:szCs w:val="24"/>
+        </w:rPr>
+        <w:t xml:space="preserve"> 2010).</w:t>
+      </w:r>
+      <w:r>
+        <w:rPr>
+          <w:rFonts w:ascii="Times New Roman" w:hAnsi="Times New Roman" w:cs="Times New Roman"/>
+          <w:sz w:val="24"/>
+          <w:szCs w:val="24"/>
+        </w:rPr>
+        <w:t xml:space="preserve"> The MTB </w:t>
       </w:r>
       <w:proofErr w:type="gramStart"/>
       <w:r>
@@ -2676,7 +2703,7 @@
           <w:sz w:val="24"/>
           <w:szCs w:val="24"/>
         </w:rPr>
-        <w:t>tests,</w:t>
+        <w:t>technique use</w:t>
       </w:r>
       <w:proofErr w:type="gramEnd"/>
       <w:r>
@@ -2685,116 +2712,8 @@
           <w:sz w:val="24"/>
           <w:szCs w:val="24"/>
         </w:rPr>
-        <w:t xml:space="preserve"> since using this technique acquires a reduction of time spent on creating of these during the test cycle (REZA and </w:t>
-      </w:r>
-      <w:proofErr w:type="spellStart"/>
-      <w:r>
-        <w:rPr>
-          <w:rFonts w:ascii="Times New Roman" w:hAnsi="Times New Roman" w:cs="Times New Roman"/>
-          <w:sz w:val="24"/>
-          <w:szCs w:val="24"/>
-        </w:rPr>
-        <w:t>Lande</w:t>
-      </w:r>
-      <w:proofErr w:type="spellEnd"/>
-      <w:r>
-        <w:rPr>
-          <w:rFonts w:ascii="Times New Roman" w:hAnsi="Times New Roman" w:cs="Times New Roman"/>
-          <w:sz w:val="24"/>
-          <w:szCs w:val="24"/>
-        </w:rPr>
-        <w:t xml:space="preserve"> 2010).</w:t>
-      </w:r>
-      <w:r>
-        <w:rPr>
-          <w:rFonts w:ascii="Times New Roman" w:hAnsi="Times New Roman" w:cs="Times New Roman"/>
-          <w:sz w:val="24"/>
-          <w:szCs w:val="24"/>
-        </w:rPr>
-        <w:t xml:space="preserve">A </w:t>
-      </w:r>
-      <w:proofErr w:type="spellStart"/>
-      <w:r>
-        <w:rPr>
-          <w:rFonts w:ascii="Times New Roman" w:hAnsi="Times New Roman" w:cs="Times New Roman"/>
-          <w:sz w:val="24"/>
-          <w:szCs w:val="24"/>
-        </w:rPr>
-        <w:t>técnica</w:t>
-      </w:r>
-      <w:proofErr w:type="spellEnd"/>
-      <w:r>
-        <w:rPr>
-          <w:rFonts w:ascii="Times New Roman" w:hAnsi="Times New Roman" w:cs="Times New Roman"/>
-          <w:sz w:val="24"/>
-          <w:szCs w:val="24"/>
-        </w:rPr>
-        <w:t xml:space="preserve"> MBT </w:t>
-      </w:r>
-      <w:proofErr w:type="spellStart"/>
-      <w:r>
-        <w:rPr>
-          <w:rFonts w:ascii="Times New Roman" w:hAnsi="Times New Roman" w:cs="Times New Roman"/>
-          <w:sz w:val="24"/>
-          <w:szCs w:val="24"/>
-        </w:rPr>
-        <w:t>fazuso</w:t>
-      </w:r>
-      <w:proofErr w:type="spellEnd"/>
-      <w:r>
-        <w:rPr>
-          <w:rFonts w:ascii="Times New Roman" w:hAnsi="Times New Roman" w:cs="Times New Roman"/>
-          <w:sz w:val="24"/>
-          <w:szCs w:val="24"/>
-        </w:rPr>
-        <w:t xml:space="preserve"> de </w:t>
-      </w:r>
-      <w:proofErr w:type="spellStart"/>
-      <w:r>
-        <w:rPr>
-          <w:rFonts w:ascii="Times New Roman" w:hAnsi="Times New Roman" w:cs="Times New Roman"/>
-          <w:sz w:val="24"/>
-          <w:szCs w:val="24"/>
-        </w:rPr>
-        <w:t>algumasatividades</w:t>
-      </w:r>
-      <w:proofErr w:type="spellEnd"/>
-      <w:r>
-        <w:rPr>
-          <w:rFonts w:ascii="Times New Roman" w:hAnsi="Times New Roman" w:cs="Times New Roman"/>
-          <w:sz w:val="24"/>
-          <w:szCs w:val="24"/>
-        </w:rPr>
-        <w:t xml:space="preserve"> para a </w:t>
-      </w:r>
-      <w:proofErr w:type="spellStart"/>
-      <w:r>
-        <w:rPr>
-          <w:rFonts w:ascii="Times New Roman" w:hAnsi="Times New Roman" w:cs="Times New Roman"/>
-          <w:sz w:val="24"/>
-          <w:szCs w:val="24"/>
-        </w:rPr>
-        <w:t>geração</w:t>
-      </w:r>
-      <w:proofErr w:type="spellEnd"/>
-      <w:r>
-        <w:rPr>
-          <w:rFonts w:ascii="Times New Roman" w:hAnsi="Times New Roman" w:cs="Times New Roman"/>
-          <w:sz w:val="24"/>
-          <w:szCs w:val="24"/>
-        </w:rPr>
-        <w:t xml:space="preserve"> do </w:t>
-      </w:r>
-      <w:proofErr w:type="spellStart"/>
-      <w:r>
-        <w:rPr>
-          <w:rFonts w:ascii="Times New Roman" w:hAnsi="Times New Roman" w:cs="Times New Roman"/>
-          <w:sz w:val="24"/>
-          <w:szCs w:val="24"/>
-        </w:rPr>
-        <w:t>teste</w:t>
-      </w:r>
-      <w:proofErr w:type="spellEnd"/>
+        <w:t xml:space="preserve"> a some activities for the generation of tests</w:t>
+      </w:r>
       <w:r>
         <w:rPr>
           <w:rFonts w:ascii="Times New Roman" w:hAnsi="Times New Roman" w:cs="Times New Roman"/>
@@ -2868,34 +2787,16 @@
         </w:rPr>
         <w:t xml:space="preserve">2.1.4 </w:t>
       </w:r>
-      <w:proofErr w:type="spellStart"/>
-      <w:r>
-        <w:rPr>
-          <w:rFonts w:ascii="Times New Roman" w:hAnsi="Times New Roman" w:cs="Times New Roman"/>
-          <w:sz w:val="24"/>
-          <w:szCs w:val="24"/>
-        </w:rPr>
-        <w:t>Teste</w:t>
-      </w:r>
-      <w:proofErr w:type="spellEnd"/>
-      <w:r>
-        <w:rPr>
-          <w:rFonts w:ascii="Times New Roman" w:hAnsi="Times New Roman" w:cs="Times New Roman"/>
-          <w:sz w:val="24"/>
-          <w:szCs w:val="24"/>
-        </w:rPr>
-        <w:t xml:space="preserve"> de </w:t>
-      </w:r>
-      <w:proofErr w:type="spellStart"/>
-      <w:r>
-        <w:rPr>
-          <w:rFonts w:ascii="Times New Roman" w:hAnsi="Times New Roman" w:cs="Times New Roman"/>
-          <w:sz w:val="24"/>
-          <w:szCs w:val="24"/>
-        </w:rPr>
-        <w:t>Regressão</w:t>
-      </w:r>
-      <w:proofErr w:type="spellEnd"/>
+      <w:r>
+        <w:rPr>
+          <w:rFonts w:ascii="Times New Roman" w:hAnsi="Times New Roman" w:cs="Times New Roman"/>
+          <w:sz w:val="24"/>
+          <w:szCs w:val="24"/>
+        </w:rPr>
+        <w:t>Regression tests.</w:t>
+      </w:r>
+      <w:bookmarkStart w:id="0" w:name="_GoBack"/>
+      <w:bookmarkEnd w:id="0"/>
     </w:p>
     <w:p>
       <w:pPr>
@@ -8081,15 +7982,7 @@
           <w:sz w:val="24"/>
           <w:szCs w:val="24"/>
         </w:rPr>
-        <w:t xml:space="preserve"> the other classes. It is based on standard structural design facade (SUMMERVILLE). This makes it possible </w:t>
-      </w:r>
-      <w:r>
-        <w:rPr>
-          <w:rFonts w:ascii="Times New Roman" w:hAnsi="Times New Roman" w:cs="Times New Roman"/>
-          <w:sz w:val="24"/>
-          <w:szCs w:val="24"/>
-        </w:rPr>
-        <w:t>create a streamlined interface that allows access to the other modules of the system.</w:t>
+        <w:t xml:space="preserve"> the other classes. It is based on standard structural design facade (SUMMERVILLE). This makes it possible create a streamlined interface that allows access to the other modules of the system.</w:t>
       </w:r>
     </w:p>
     <w:p>
@@ -8959,8 +8852,6 @@
         </w:rPr>
         <w:t>The "CTS Media Path" option points to the media files that are sent to the device.</w:t>
       </w:r>
-      <w:bookmarkStart w:id="0" w:name="_GoBack"/>
-      <w:bookmarkEnd w:id="0"/>
     </w:p>
     <w:p>
       <w:pPr>
@@ -11744,7 +11635,7 @@
 </file>
 
 <file path=customXml/itemProps1.xml><?xml version="1.0" encoding="utf-8"?>
-<ds:datastoreItem xmlns:ds="http://schemas.openxmlformats.org/officeDocument/2006/customXml" ds:itemID="{7408CCEB-EE50-4DEB-B639-CE6C00090566}">
+<ds:datastoreItem xmlns:ds="http://schemas.openxmlformats.org/officeDocument/2006/customXml" ds:itemID="{0B7EB696-EADF-4A67-BA1E-A3EF135919F7}">
   <ds:schemaRefs>
     <ds:schemaRef ds:uri="http://schemas.openxmlformats.org/officeDocument/2006/bibliography"/>
   </ds:schemaRefs>

</xml_diff>

<commit_message>
Correcoes e destaque de erros encontrados
</commit_message>
<xml_diff>
--- a/Traducao Monografia.docx
+++ b/Traducao Monografia.docx
@@ -1331,6 +1331,7 @@
           <w:rFonts w:ascii="Times New Roman" w:hAnsi="Times New Roman" w:cs="Times New Roman"/>
           <w:sz w:val="24"/>
           <w:szCs w:val="24"/>
+          <w:highlight w:val="yellow"/>
           <w:lang w:val="pt-BR"/>
         </w:rPr>
         <w:t xml:space="preserve">Entende se como especificação uma declaração sobre uma solução particular apresentada por um problema, sendo </w:t>
@@ -1341,6 +1342,7 @@
           <w:rFonts w:ascii="Times New Roman" w:hAnsi="Times New Roman" w:cs="Times New Roman"/>
           <w:sz w:val="24"/>
           <w:szCs w:val="24"/>
+          <w:highlight w:val="yellow"/>
           <w:lang w:val="pt-BR"/>
         </w:rPr>
         <w:t>asolução</w:t>
@@ -1351,9 +1353,19 @@
           <w:rFonts w:ascii="Times New Roman" w:hAnsi="Times New Roman" w:cs="Times New Roman"/>
           <w:sz w:val="24"/>
           <w:szCs w:val="24"/>
+          <w:highlight w:val="yellow"/>
           <w:lang w:val="pt-BR"/>
         </w:rPr>
-        <w:t xml:space="preserve"> proposta pode ou não atingir seu objetivo.    </w:t>
+        <w:t xml:space="preserve"> proposta pode ou não atingir seu objetivo.</w:t>
+      </w:r>
+      <w:r>
+        <w:rPr>
+          <w:rFonts w:ascii="Times New Roman" w:hAnsi="Times New Roman" w:cs="Times New Roman"/>
+          <w:sz w:val="24"/>
+          <w:szCs w:val="24"/>
+          <w:lang w:val="pt-BR"/>
+        </w:rPr>
+        <w:t xml:space="preserve">    </w:t>
       </w:r>
     </w:p>
     <w:p>
@@ -1844,14 +1856,6 @@
           <w:szCs w:val="24"/>
         </w:rPr>
       </w:pPr>
-      <w:r>
-        <w:rPr>
-          <w:rFonts w:ascii="Times New Roman" w:hAnsi="Times New Roman" w:cs="Times New Roman"/>
-          <w:sz w:val="24"/>
-          <w:szCs w:val="24"/>
-        </w:rPr>
-        <w:t>As Pressman (2006)</w:t>
-      </w:r>
       <w:proofErr w:type="gramStart"/>
       <w:r>
         <w:rPr>
@@ -1859,7 +1863,23 @@
           <w:sz w:val="24"/>
           <w:szCs w:val="24"/>
         </w:rPr>
-        <w:t>,the</w:t>
+        <w:t>As Pressman (2006),</w:t>
+      </w:r>
+      <w:r>
+        <w:rPr>
+          <w:rFonts w:ascii="Times New Roman" w:hAnsi="Times New Roman" w:cs="Times New Roman"/>
+          <w:sz w:val="24"/>
+          <w:szCs w:val="24"/>
+        </w:rPr>
+        <w:t xml:space="preserve"> </w:t>
+      </w:r>
+      <w:r>
+        <w:rPr>
+          <w:rFonts w:ascii="Times New Roman" w:hAnsi="Times New Roman" w:cs="Times New Roman"/>
+          <w:sz w:val="24"/>
+          <w:szCs w:val="24"/>
+        </w:rPr>
+        <w:t>the presence of defects indicates faults in software, can consider cases of successful tests, which reveal failures that have not been discovered.</w:t>
       </w:r>
       <w:proofErr w:type="gramEnd"/>
       <w:r>
@@ -1868,7 +1888,7 @@
           <w:sz w:val="24"/>
           <w:szCs w:val="24"/>
         </w:rPr>
-        <w:t xml:space="preserve"> presence of defects  indicates faults in software, can consider cases of successful tests, which reveal failures that have not been discovered. The tests do not guarantee the absence of failures, if no faults occur during testing, does not mean that the system do not contain faults.</w:t>
+        <w:t xml:space="preserve"> The tests do not guarantee the absence of failures, if no faults occur during testing, does not mean that the system do not contain faults.</w:t>
       </w:r>
     </w:p>
     <w:p>
@@ -2021,33 +2041,41 @@
           <w:sz w:val="24"/>
           <w:szCs w:val="24"/>
         </w:rPr>
-        <w:t xml:space="preserve">The test unit checks if a portion of the code performs its function adequately, in isolation from the rest of the </w:t>
-      </w:r>
-      <w:proofErr w:type="spellStart"/>
-      <w:r>
-        <w:rPr>
-          <w:rFonts w:ascii="Times New Roman" w:hAnsi="Times New Roman" w:cs="Times New Roman"/>
-          <w:sz w:val="24"/>
-          <w:szCs w:val="24"/>
-        </w:rPr>
-        <w:t>system.</w:t>
-      </w:r>
-      <w:r>
-        <w:rPr>
-          <w:rFonts w:ascii="Times New Roman" w:hAnsi="Times New Roman" w:cs="Times New Roman"/>
-          <w:sz w:val="24"/>
-          <w:szCs w:val="24"/>
-        </w:rPr>
-        <w:t>The</w:t>
-      </w:r>
-      <w:proofErr w:type="spellEnd"/>
-      <w:r>
-        <w:rPr>
-          <w:rFonts w:ascii="Times New Roman" w:hAnsi="Times New Roman" w:cs="Times New Roman"/>
-          <w:sz w:val="24"/>
-          <w:szCs w:val="24"/>
-        </w:rPr>
-        <w:t xml:space="preserve"> unit testing is recommended as the first test to be performed in software, as a software as a whole is composed of parts (units) and these units shows defective, software will not work. So the effort is concentrated on these smaller units and only after the unit test follows incrementally to the next phases.</w:t>
+        <w:t>The test unit checks if a portion of the code performs its function adequately, in isolation from the rest of the system.</w:t>
+      </w:r>
+      <w:r>
+        <w:rPr>
+          <w:rFonts w:ascii="Times New Roman" w:hAnsi="Times New Roman" w:cs="Times New Roman"/>
+          <w:sz w:val="24"/>
+          <w:szCs w:val="24"/>
+        </w:rPr>
+        <w:t xml:space="preserve"> </w:t>
+      </w:r>
+      <w:r>
+        <w:rPr>
+          <w:rFonts w:ascii="Times New Roman" w:hAnsi="Times New Roman" w:cs="Times New Roman"/>
+          <w:sz w:val="24"/>
+          <w:szCs w:val="24"/>
+        </w:rPr>
+        <w:t xml:space="preserve">The unit testing is recommended as the first test to be performed in software, as </w:t>
+      </w:r>
+      <w:proofErr w:type="gramStart"/>
+      <w:r>
+        <w:rPr>
+          <w:rFonts w:ascii="Times New Roman" w:hAnsi="Times New Roman" w:cs="Times New Roman"/>
+          <w:sz w:val="24"/>
+          <w:szCs w:val="24"/>
+        </w:rPr>
+        <w:t>a software</w:t>
+      </w:r>
+      <w:proofErr w:type="gramEnd"/>
+      <w:r>
+        <w:rPr>
+          <w:rFonts w:ascii="Times New Roman" w:hAnsi="Times New Roman" w:cs="Times New Roman"/>
+          <w:sz w:val="24"/>
+          <w:szCs w:val="24"/>
+        </w:rPr>
+        <w:t xml:space="preserve"> as a whole is composed of parts (units) and these units shows defective, software will not work. So the effort is concentrated on these smaller units and only after the unit test follows incrementally to the next phases.</w:t>
       </w:r>
     </w:p>
     <w:p>
@@ -2355,16 +2383,14 @@
         </w:rPr>
         <w:t xml:space="preserve">This type of test is used to ensure that the system behavior conforms to the requirements specification, and the focus of this type of test is in the appropriate inputs and outputs for each function, </w:t>
       </w:r>
-      <w:proofErr w:type="gramStart"/>
-      <w:r>
-        <w:rPr>
-          <w:rFonts w:ascii="Times New Roman" w:hAnsi="Times New Roman" w:cs="Times New Roman"/>
-          <w:sz w:val="24"/>
-          <w:szCs w:val="24"/>
-        </w:rPr>
-        <w:t>Where</w:t>
-      </w:r>
-      <w:proofErr w:type="gramEnd"/>
+      <w:r>
+        <w:rPr>
+          <w:rFonts w:ascii="Times New Roman" w:hAnsi="Times New Roman" w:cs="Times New Roman"/>
+          <w:sz w:val="24"/>
+          <w:szCs w:val="24"/>
+        </w:rPr>
+        <w:t>where</w:t>
+      </w:r>
       <w:r>
         <w:rPr>
           <w:rFonts w:ascii="Times New Roman" w:hAnsi="Times New Roman" w:cs="Times New Roman"/>
@@ -2473,18 +2499,8 @@
           <w:sz w:val="24"/>
           <w:szCs w:val="24"/>
         </w:rPr>
-        <w:t xml:space="preserve">Test cases consist </w:t>
-      </w:r>
-      <w:proofErr w:type="gramStart"/>
-      <w:r>
-        <w:rPr>
-          <w:rFonts w:ascii="Times New Roman" w:hAnsi="Times New Roman" w:cs="Times New Roman"/>
-          <w:sz w:val="24"/>
-          <w:szCs w:val="24"/>
-        </w:rPr>
-        <w:t>in a sets</w:t>
-      </w:r>
-      <w:proofErr w:type="gramEnd"/>
+        <w:t>Test cases consist in a set</w:t>
+      </w:r>
       <w:r>
         <w:rPr>
           <w:rFonts w:ascii="Times New Roman" w:hAnsi="Times New Roman" w:cs="Times New Roman"/>
@@ -2573,6 +2589,7 @@
           <w:b/>
           <w:sz w:val="24"/>
           <w:szCs w:val="24"/>
+          <w:highlight w:val="yellow"/>
         </w:rPr>
       </w:pPr>
       <w:r>
@@ -2582,53 +2599,59 @@
           <w:sz w:val="24"/>
           <w:szCs w:val="24"/>
         </w:rPr>
-        <w:t xml:space="preserve"> MTB - Model Based Testing</w:t>
-      </w:r>
-    </w:p>
-    <w:p>
-      <w:pPr>
-        <w:spacing w:line="360" w:lineRule="auto"/>
-        <w:ind w:firstLine="720"/>
-        <w:jc w:val="both"/>
-        <w:rPr>
-          <w:rFonts w:ascii="Times New Roman" w:hAnsi="Times New Roman" w:cs="Times New Roman"/>
-          <w:sz w:val="24"/>
-          <w:szCs w:val="24"/>
-        </w:rPr>
-      </w:pPr>
-      <w:r>
-        <w:rPr>
-          <w:rFonts w:ascii="Times New Roman" w:hAnsi="Times New Roman" w:cs="Times New Roman"/>
-          <w:sz w:val="24"/>
-          <w:szCs w:val="24"/>
-        </w:rPr>
-        <w:t xml:space="preserve">Model-based testing consist in a test generated from the model that describes the expected behavior for the software or part thereof, using as a reference the method of black box testing (JACKY, 2008). </w:t>
-      </w:r>
-      <w:r>
-        <w:rPr>
-          <w:rFonts w:ascii="Times New Roman" w:hAnsi="Times New Roman" w:cs="Times New Roman"/>
-          <w:sz w:val="24"/>
-          <w:szCs w:val="24"/>
-        </w:rPr>
-        <w:t>Still according Jacky (2008), this practice is used for the automatic generation of test cases, in which is utilized a formal and functional model of the system in testing (SUT - System under test).</w:t>
-      </w:r>
-    </w:p>
-    <w:p>
-      <w:pPr>
-        <w:spacing w:line="360" w:lineRule="auto"/>
-        <w:ind w:firstLine="720"/>
-        <w:jc w:val="both"/>
-        <w:rPr>
-          <w:rFonts w:ascii="Times New Roman" w:hAnsi="Times New Roman" w:cs="Times New Roman"/>
-          <w:sz w:val="24"/>
-          <w:szCs w:val="24"/>
-        </w:rPr>
-      </w:pPr>
-      <w:r>
-        <w:rPr>
-          <w:rFonts w:ascii="Times New Roman" w:hAnsi="Times New Roman" w:cs="Times New Roman"/>
-          <w:sz w:val="24"/>
-          <w:szCs w:val="24"/>
+        <w:t xml:space="preserve"> </w:t>
+      </w:r>
+      <w:r>
+        <w:rPr>
+          <w:rFonts w:ascii="Times New Roman" w:hAnsi="Times New Roman" w:cs="Times New Roman"/>
+          <w:b/>
+          <w:sz w:val="24"/>
+          <w:szCs w:val="24"/>
+          <w:highlight w:val="yellow"/>
+        </w:rPr>
+        <w:t>MTB - Model Based Testing</w:t>
+      </w:r>
+    </w:p>
+    <w:p>
+      <w:pPr>
+        <w:spacing w:line="360" w:lineRule="auto"/>
+        <w:ind w:firstLine="720"/>
+        <w:jc w:val="both"/>
+        <w:rPr>
+          <w:rFonts w:ascii="Times New Roman" w:hAnsi="Times New Roman" w:cs="Times New Roman"/>
+          <w:sz w:val="24"/>
+          <w:szCs w:val="24"/>
+          <w:highlight w:val="yellow"/>
+        </w:rPr>
+      </w:pPr>
+      <w:r>
+        <w:rPr>
+          <w:rFonts w:ascii="Times New Roman" w:hAnsi="Times New Roman" w:cs="Times New Roman"/>
+          <w:sz w:val="24"/>
+          <w:szCs w:val="24"/>
+          <w:highlight w:val="yellow"/>
+        </w:rPr>
+        <w:t>Model-based testing consist in a test generated from the model that describes the expected behavior for the software or part thereof, using as a reference the method of black box testing (JACKY, 2008). Still according Jacky (2008), this practice is used for the automatic generation of test cases, in which is utilized a formal and functional model of the system in testing (SUT - System under test).</w:t>
+      </w:r>
+    </w:p>
+    <w:p>
+      <w:pPr>
+        <w:spacing w:line="360" w:lineRule="auto"/>
+        <w:ind w:firstLine="720"/>
+        <w:jc w:val="both"/>
+        <w:rPr>
+          <w:rFonts w:ascii="Times New Roman" w:hAnsi="Times New Roman" w:cs="Times New Roman"/>
+          <w:sz w:val="24"/>
+          <w:szCs w:val="24"/>
+          <w:highlight w:val="yellow"/>
+        </w:rPr>
+      </w:pPr>
+      <w:r>
+        <w:rPr>
+          <w:rFonts w:ascii="Times New Roman" w:hAnsi="Times New Roman" w:cs="Times New Roman"/>
+          <w:sz w:val="24"/>
+          <w:szCs w:val="24"/>
+          <w:highlight w:val="yellow"/>
         </w:rPr>
         <w:t xml:space="preserve">According to Reza and </w:t>
       </w:r>
@@ -2638,6 +2661,7 @@
           <w:rFonts w:ascii="Times New Roman" w:hAnsi="Times New Roman" w:cs="Times New Roman"/>
           <w:sz w:val="24"/>
           <w:szCs w:val="24"/>
+          <w:highlight w:val="yellow"/>
         </w:rPr>
         <w:t>Lande</w:t>
       </w:r>
@@ -2647,6 +2671,7 @@
           <w:rFonts w:ascii="Times New Roman" w:hAnsi="Times New Roman" w:cs="Times New Roman"/>
           <w:sz w:val="24"/>
           <w:szCs w:val="24"/>
+          <w:highlight w:val="yellow"/>
         </w:rPr>
         <w:t xml:space="preserve"> (2010), model-based testing can be described as a testing technique, which is possible from requirements and system behavioral models, automatically generate test cases.</w:t>
       </w:r>
@@ -2660,13 +2685,15 @@
           <w:rFonts w:ascii="Times New Roman" w:hAnsi="Times New Roman" w:cs="Times New Roman"/>
           <w:sz w:val="24"/>
           <w:szCs w:val="24"/>
-        </w:rPr>
-      </w:pPr>
-      <w:r>
-        <w:rPr>
-          <w:rFonts w:ascii="Times New Roman" w:hAnsi="Times New Roman" w:cs="Times New Roman"/>
-          <w:sz w:val="24"/>
-          <w:szCs w:val="24"/>
+          <w:highlight w:val="yellow"/>
+        </w:rPr>
+      </w:pPr>
+      <w:r>
+        <w:rPr>
+          <w:rFonts w:ascii="Times New Roman" w:hAnsi="Times New Roman" w:cs="Times New Roman"/>
+          <w:sz w:val="24"/>
+          <w:szCs w:val="24"/>
+          <w:highlight w:val="yellow"/>
         </w:rPr>
         <w:t xml:space="preserve">As the model-based test is generated from the system specification, is possible start the testing process after the requirements have been defined. Moreover, another benefit gained from the model-based testing is the cost reduction for the generation of tests, since using this technique acquires a reduction of time spent on creating of these during the test cycle (REZA and </w:t>
       </w:r>
@@ -2676,6 +2703,7 @@
           <w:rFonts w:ascii="Times New Roman" w:hAnsi="Times New Roman" w:cs="Times New Roman"/>
           <w:sz w:val="24"/>
           <w:szCs w:val="24"/>
+          <w:highlight w:val="yellow"/>
         </w:rPr>
         <w:t>Lande</w:t>
       </w:r>
@@ -2685,6 +2713,7 @@
           <w:rFonts w:ascii="Times New Roman" w:hAnsi="Times New Roman" w:cs="Times New Roman"/>
           <w:sz w:val="24"/>
           <w:szCs w:val="24"/>
+          <w:highlight w:val="yellow"/>
         </w:rPr>
         <w:t xml:space="preserve"> 2010).</w:t>
       </w:r>
@@ -2693,6 +2722,7 @@
           <w:rFonts w:ascii="Times New Roman" w:hAnsi="Times New Roman" w:cs="Times New Roman"/>
           <w:sz w:val="24"/>
           <w:szCs w:val="24"/>
+          <w:highlight w:val="yellow"/>
         </w:rPr>
         <w:t xml:space="preserve"> The MTB </w:t>
       </w:r>
@@ -2702,6 +2732,7 @@
           <w:rFonts w:ascii="Times New Roman" w:hAnsi="Times New Roman" w:cs="Times New Roman"/>
           <w:sz w:val="24"/>
           <w:szCs w:val="24"/>
+          <w:highlight w:val="yellow"/>
         </w:rPr>
         <w:t>technique use</w:t>
       </w:r>
@@ -2711,6 +2742,7 @@
           <w:rFonts w:ascii="Times New Roman" w:hAnsi="Times New Roman" w:cs="Times New Roman"/>
           <w:sz w:val="24"/>
           <w:szCs w:val="24"/>
+          <w:highlight w:val="yellow"/>
         </w:rPr>
         <w:t xml:space="preserve"> a some activities for the generation of tests</w:t>
       </w:r>
@@ -2719,6 +2751,7 @@
           <w:rFonts w:ascii="Times New Roman" w:hAnsi="Times New Roman" w:cs="Times New Roman"/>
           <w:sz w:val="24"/>
           <w:szCs w:val="24"/>
+          <w:highlight w:val="yellow"/>
         </w:rPr>
         <w:t xml:space="preserve">. </w:t>
       </w:r>
@@ -2732,13 +2765,15 @@
           <w:rFonts w:ascii="Times New Roman" w:hAnsi="Times New Roman" w:cs="Times New Roman"/>
           <w:sz w:val="24"/>
           <w:szCs w:val="24"/>
-        </w:rPr>
-      </w:pPr>
-      <w:r>
-        <w:rPr>
-          <w:rFonts w:ascii="Times New Roman" w:hAnsi="Times New Roman" w:cs="Times New Roman"/>
-          <w:sz w:val="24"/>
-          <w:szCs w:val="24"/>
+          <w:highlight w:val="yellow"/>
+        </w:rPr>
+      </w:pPr>
+      <w:r>
+        <w:rPr>
+          <w:rFonts w:ascii="Times New Roman" w:hAnsi="Times New Roman" w:cs="Times New Roman"/>
+          <w:sz w:val="24"/>
+          <w:szCs w:val="24"/>
+          <w:highlight w:val="yellow"/>
         </w:rPr>
         <w:lastRenderedPageBreak/>
         <w:t xml:space="preserve">Besides to building the model used to create tests from the requirements, it is necessary to identify what should be tested, understand the software and its environment, as well as enumerate inputs and outputs that will be used during testing (EL-FAR and </w:t>
@@ -2749,6 +2784,7 @@
           <w:rFonts w:ascii="Times New Roman" w:hAnsi="Times New Roman" w:cs="Times New Roman"/>
           <w:sz w:val="24"/>
           <w:szCs w:val="24"/>
+          <w:highlight w:val="yellow"/>
         </w:rPr>
         <w:t>WHITTAKER ,</w:t>
       </w:r>
@@ -2758,6 +2794,7 @@
           <w:rFonts w:ascii="Times New Roman" w:hAnsi="Times New Roman" w:cs="Times New Roman"/>
           <w:sz w:val="24"/>
           <w:szCs w:val="24"/>
+          <w:highlight w:val="yellow"/>
         </w:rPr>
         <w:t xml:space="preserve"> 2001). For each generated input, are creating new scenarios to be tested. These will generate outputs, that should be checked if correspond to what is expected by the system (EL-FAR and WHITTAKER, 2001). As </w:t>
       </w:r>
@@ -2767,6 +2804,7 @@
           <w:rFonts w:ascii="Times New Roman" w:hAnsi="Times New Roman" w:cs="Times New Roman"/>
           <w:sz w:val="24"/>
           <w:szCs w:val="24"/>
+          <w:highlight w:val="yellow"/>
         </w:rPr>
         <w:t>Benavente</w:t>
       </w:r>
@@ -2776,6 +2814,7 @@
           <w:rFonts w:ascii="Times New Roman" w:hAnsi="Times New Roman" w:cs="Times New Roman"/>
           <w:sz w:val="24"/>
           <w:szCs w:val="24"/>
+          <w:highlight w:val="yellow"/>
         </w:rPr>
         <w:t xml:space="preserve"> (2006), this result will indicate the verdict of the test, indicating whether it passed or failed.</w:t>
       </w:r>
@@ -2784,6 +2823,7 @@
           <w:rFonts w:ascii="Times New Roman" w:hAnsi="Times New Roman" w:cs="Times New Roman"/>
           <w:sz w:val="24"/>
           <w:szCs w:val="24"/>
+          <w:highlight w:val="yellow"/>
         </w:rPr>
         <w:t xml:space="preserve">2.1.4 </w:t>
       </w:r>
@@ -2792,28 +2832,29 @@
           <w:rFonts w:ascii="Times New Roman" w:hAnsi="Times New Roman" w:cs="Times New Roman"/>
           <w:sz w:val="24"/>
           <w:szCs w:val="24"/>
+          <w:highlight w:val="yellow"/>
         </w:rPr>
         <w:t>Regression tests.</w:t>
       </w:r>
-      <w:bookmarkStart w:id="0" w:name="_GoBack"/>
-      <w:bookmarkEnd w:id="0"/>
-    </w:p>
-    <w:p>
-      <w:pPr>
-        <w:spacing w:line="360" w:lineRule="auto"/>
-        <w:ind w:firstLine="720"/>
-        <w:jc w:val="both"/>
-        <w:rPr>
-          <w:rFonts w:ascii="Times New Roman" w:hAnsi="Times New Roman" w:cs="Times New Roman"/>
-          <w:sz w:val="24"/>
-          <w:szCs w:val="24"/>
-        </w:rPr>
-      </w:pPr>
-      <w:r>
-        <w:rPr>
-          <w:rFonts w:ascii="Times New Roman" w:hAnsi="Times New Roman" w:cs="Times New Roman"/>
-          <w:sz w:val="24"/>
-          <w:szCs w:val="24"/>
+    </w:p>
+    <w:p>
+      <w:pPr>
+        <w:spacing w:line="360" w:lineRule="auto"/>
+        <w:ind w:firstLine="720"/>
+        <w:jc w:val="both"/>
+        <w:rPr>
+          <w:rFonts w:ascii="Times New Roman" w:hAnsi="Times New Roman" w:cs="Times New Roman"/>
+          <w:sz w:val="24"/>
+          <w:szCs w:val="24"/>
+          <w:highlight w:val="yellow"/>
+        </w:rPr>
+      </w:pPr>
+      <w:r>
+        <w:rPr>
+          <w:rFonts w:ascii="Times New Roman" w:hAnsi="Times New Roman" w:cs="Times New Roman"/>
+          <w:sz w:val="24"/>
+          <w:szCs w:val="24"/>
+          <w:highlight w:val="yellow"/>
         </w:rPr>
         <w:t>The Regression testing can be conducted manually re-running a subset of all test cases or using automated tool of capture / replay. Tools capture / replay enables the software engineer to capture test cases and results for subsequent replay and comparison (Pressman, 2006).</w:t>
       </w:r>
@@ -2827,13 +2868,15 @@
           <w:rFonts w:ascii="Times New Roman" w:hAnsi="Times New Roman" w:cs="Times New Roman"/>
           <w:sz w:val="24"/>
           <w:szCs w:val="24"/>
-        </w:rPr>
-      </w:pPr>
-      <w:r>
-        <w:rPr>
-          <w:rFonts w:ascii="Times New Roman" w:hAnsi="Times New Roman" w:cs="Times New Roman"/>
-          <w:sz w:val="24"/>
-          <w:szCs w:val="24"/>
+          <w:highlight w:val="yellow"/>
+        </w:rPr>
+      </w:pPr>
+      <w:r>
+        <w:rPr>
+          <w:rFonts w:ascii="Times New Roman" w:hAnsi="Times New Roman" w:cs="Times New Roman"/>
+          <w:sz w:val="24"/>
+          <w:szCs w:val="24"/>
+          <w:highlight w:val="yellow"/>
         </w:rPr>
         <w:t xml:space="preserve">The Regression Testing </w:t>
       </w:r>
@@ -2843,6 +2886,7 @@
           <w:rFonts w:ascii="Times New Roman" w:hAnsi="Times New Roman" w:cs="Times New Roman"/>
           <w:sz w:val="24"/>
           <w:szCs w:val="24"/>
+          <w:highlight w:val="yellow"/>
         </w:rPr>
         <w:t>represent</w:t>
       </w:r>
@@ -2852,6 +2896,7 @@
           <w:rFonts w:ascii="Times New Roman" w:hAnsi="Times New Roman" w:cs="Times New Roman"/>
           <w:sz w:val="24"/>
           <w:szCs w:val="24"/>
+          <w:highlight w:val="yellow"/>
         </w:rPr>
         <w:t xml:space="preserve"> a more specific step. They aim to ensure that all the effort of tests already carried out in relation to software artifact continue providing quality assurance after any amendment thereto (SOMMERVILLE, 2003).</w:t>
       </w:r>
@@ -2865,13 +2910,15 @@
           <w:rFonts w:ascii="Times New Roman" w:hAnsi="Times New Roman" w:cs="Times New Roman"/>
           <w:sz w:val="24"/>
           <w:szCs w:val="24"/>
-        </w:rPr>
-      </w:pPr>
-      <w:r>
-        <w:rPr>
-          <w:rFonts w:ascii="Times New Roman" w:hAnsi="Times New Roman" w:cs="Times New Roman"/>
-          <w:sz w:val="24"/>
-          <w:szCs w:val="24"/>
+          <w:highlight w:val="yellow"/>
+        </w:rPr>
+      </w:pPr>
+      <w:r>
+        <w:rPr>
+          <w:rFonts w:ascii="Times New Roman" w:hAnsi="Times New Roman" w:cs="Times New Roman"/>
+          <w:sz w:val="24"/>
+          <w:szCs w:val="24"/>
+          <w:highlight w:val="yellow"/>
         </w:rPr>
         <w:t xml:space="preserve">According to </w:t>
       </w:r>
@@ -2881,6 +2928,7 @@
           <w:rFonts w:ascii="Times New Roman" w:hAnsi="Times New Roman" w:cs="Times New Roman"/>
           <w:sz w:val="24"/>
           <w:szCs w:val="24"/>
+          <w:highlight w:val="yellow"/>
         </w:rPr>
         <w:t>Pezze</w:t>
       </w:r>
@@ -2890,6 +2938,7 @@
           <w:rFonts w:ascii="Times New Roman" w:hAnsi="Times New Roman" w:cs="Times New Roman"/>
           <w:sz w:val="24"/>
           <w:szCs w:val="24"/>
+          <w:highlight w:val="yellow"/>
         </w:rPr>
         <w:t xml:space="preserve"> and Young (2008), regression testing is used to support the testing activities and ensure the achievement of appropriate quality through several versions of software.</w:t>
       </w:r>
@@ -2910,6 +2959,7 @@
           <w:rFonts w:ascii="Times New Roman" w:hAnsi="Times New Roman" w:cs="Times New Roman"/>
           <w:sz w:val="24"/>
           <w:szCs w:val="24"/>
+          <w:highlight w:val="yellow"/>
         </w:rPr>
         <w:t xml:space="preserve">When new or modified components, embedded in software, causing defects to other components not modified, it can be stated that the system under test regressed (BINDER 2000). Therefore, the tests applied to the new system, containing the amendments are called "regression </w:t>
       </w:r>
@@ -2919,6 +2969,7 @@
           <w:rFonts w:ascii="Times New Roman" w:hAnsi="Times New Roman" w:cs="Times New Roman"/>
           <w:sz w:val="24"/>
           <w:szCs w:val="24"/>
+          <w:highlight w:val="yellow"/>
         </w:rPr>
         <w:t>testing"</w:t>
       </w:r>
@@ -2928,6 +2979,7 @@
           <w:rFonts w:ascii="Times New Roman" w:hAnsi="Times New Roman" w:cs="Times New Roman"/>
           <w:sz w:val="24"/>
           <w:szCs w:val="24"/>
+          <w:highlight w:val="yellow"/>
         </w:rPr>
         <w:t>, seeking to avoid the regression of the system.</w:t>
       </w:r>
@@ -3041,41 +3093,37 @@
         </w:rPr>
         <w:t xml:space="preserve">The technique of </w:t>
       </w:r>
-      <w:proofErr w:type="gramStart"/>
-      <w:r>
-        <w:rPr>
-          <w:rFonts w:ascii="Times New Roman" w:hAnsi="Times New Roman" w:cs="Times New Roman"/>
-          <w:sz w:val="24"/>
-          <w:szCs w:val="24"/>
-        </w:rPr>
-        <w:t>scripts,</w:t>
-      </w:r>
-      <w:proofErr w:type="gramEnd"/>
-      <w:r>
-        <w:rPr>
-          <w:rFonts w:ascii="Times New Roman" w:hAnsi="Times New Roman" w:cs="Times New Roman"/>
-          <w:sz w:val="24"/>
-          <w:szCs w:val="24"/>
-        </w:rPr>
-        <w:t xml:space="preserve"> is considered an extension of the technical record &amp; playback. Through programming, the recording test scripts</w:t>
-      </w:r>
-      <w:proofErr w:type="gramStart"/>
-      <w:r>
-        <w:rPr>
-          <w:rFonts w:ascii="Times New Roman" w:hAnsi="Times New Roman" w:cs="Times New Roman"/>
-          <w:sz w:val="24"/>
-          <w:szCs w:val="24"/>
-        </w:rPr>
-        <w:t>,  are</w:t>
-      </w:r>
-      <w:proofErr w:type="gramEnd"/>
-      <w:r>
-        <w:rPr>
-          <w:rFonts w:ascii="Times New Roman" w:hAnsi="Times New Roman" w:cs="Times New Roman"/>
-          <w:sz w:val="24"/>
-          <w:szCs w:val="24"/>
-        </w:rPr>
-        <w:t xml:space="preserve"> changed so that they perform a different behavior of the original script during its execution (Hendrickson 1998).</w:t>
+      <w:r>
+        <w:rPr>
+          <w:rFonts w:ascii="Times New Roman" w:hAnsi="Times New Roman" w:cs="Times New Roman"/>
+          <w:sz w:val="24"/>
+          <w:szCs w:val="24"/>
+        </w:rPr>
+        <w:t>scripts</w:t>
+      </w:r>
+      <w:r>
+        <w:rPr>
+          <w:rFonts w:ascii="Times New Roman" w:hAnsi="Times New Roman" w:cs="Times New Roman"/>
+          <w:sz w:val="24"/>
+          <w:szCs w:val="24"/>
+        </w:rPr>
+        <w:t xml:space="preserve"> is considered an extension of the technical record &amp; playback. Through programmin</w:t>
+      </w:r>
+      <w:r>
+        <w:rPr>
+          <w:rFonts w:ascii="Times New Roman" w:hAnsi="Times New Roman" w:cs="Times New Roman"/>
+          <w:sz w:val="24"/>
+          <w:szCs w:val="24"/>
+        </w:rPr>
+        <w:t xml:space="preserve">g, the recording test scripts, </w:t>
+      </w:r>
+      <w:r>
+        <w:rPr>
+          <w:rFonts w:ascii="Times New Roman" w:hAnsi="Times New Roman" w:cs="Times New Roman"/>
+          <w:sz w:val="24"/>
+          <w:szCs w:val="24"/>
+        </w:rPr>
+        <w:t>are changed so that they perform a different behavior of the original script during its execution (Hendrickson 1998).</w:t>
       </w:r>
     </w:p>
     <w:p>
@@ -3133,25 +3181,23 @@
           <w:sz w:val="24"/>
           <w:szCs w:val="24"/>
         </w:rPr>
-        <w:t xml:space="preserve">The Keyword-Driven technique consists in extracting of the test scripts the test procedure that represents the execution logic. Test scripts shall contain, only the specific test actions on the application, which are identified by keywords. These test actions, works like </w:t>
-      </w:r>
-      <w:proofErr w:type="gramStart"/>
-      <w:r>
-        <w:rPr>
-          <w:rFonts w:ascii="Times New Roman" w:hAnsi="Times New Roman" w:cs="Times New Roman"/>
-          <w:sz w:val="24"/>
-          <w:szCs w:val="24"/>
-        </w:rPr>
-        <w:t>a  program</w:t>
-      </w:r>
-      <w:proofErr w:type="gramEnd"/>
-      <w:r>
-        <w:rPr>
-          <w:rFonts w:ascii="Times New Roman" w:hAnsi="Times New Roman" w:cs="Times New Roman"/>
-          <w:sz w:val="24"/>
-          <w:szCs w:val="24"/>
-        </w:rPr>
-        <w:t xml:space="preserve"> function, and may also have parameters, which are activated by the key words, from the execution of different test cases. The test procedure is stored in a separate file, in form of an ordered set of keywords and parameters (</w:t>
+        <w:t>The Keyword-Driven technique consists in extracting of the test scripts the test procedure that represents the execution logic. Test scripts shall contain, only the specific test actions on the application, which are identified by keywords. Th</w:t>
+      </w:r>
+      <w:r>
+        <w:rPr>
+          <w:rFonts w:ascii="Times New Roman" w:hAnsi="Times New Roman" w:cs="Times New Roman"/>
+          <w:sz w:val="24"/>
+          <w:szCs w:val="24"/>
+        </w:rPr>
+        <w:t xml:space="preserve">ese test actions, works like a </w:t>
+      </w:r>
+      <w:r>
+        <w:rPr>
+          <w:rFonts w:ascii="Times New Roman" w:hAnsi="Times New Roman" w:cs="Times New Roman"/>
+          <w:sz w:val="24"/>
+          <w:szCs w:val="24"/>
+        </w:rPr>
+        <w:t>program function, and may also have parameters, which are activated by the key words, from the execution of different test cases. The test procedure is stored in a separate file, in form of an ordered set of keywords and parameters (</w:t>
       </w:r>
       <w:proofErr w:type="spellStart"/>
       <w:r>
@@ -3281,7 +3327,7 @@
           <w:sz w:val="24"/>
           <w:szCs w:val="24"/>
         </w:rPr>
-        <w:t>UML was created as a standard graphical notations for OMG2 in 1997 and has been used until now</w:t>
+        <w:t xml:space="preserve">UML was created </w:t>
       </w:r>
       <w:proofErr w:type="gramStart"/>
       <w:r>
@@ -3290,9 +3336,25 @@
           <w:sz w:val="24"/>
           <w:szCs w:val="24"/>
         </w:rPr>
-        <w:t>,  currently</w:t>
+        <w:t>as a standard graphical notations</w:t>
       </w:r>
       <w:proofErr w:type="gramEnd"/>
+      <w:r>
+        <w:rPr>
+          <w:rFonts w:ascii="Times New Roman" w:hAnsi="Times New Roman" w:cs="Times New Roman"/>
+          <w:sz w:val="24"/>
+          <w:szCs w:val="24"/>
+        </w:rPr>
+        <w:t xml:space="preserve"> for OMG2 in 1997 and has been used until now</w:t>
+      </w:r>
+      <w:r>
+        <w:rPr>
+          <w:rFonts w:ascii="Times New Roman" w:hAnsi="Times New Roman" w:cs="Times New Roman"/>
+          <w:sz w:val="24"/>
+          <w:szCs w:val="24"/>
+        </w:rPr>
+        <w:t>, currently</w:t>
+      </w:r>
       <w:r>
         <w:rPr>
           <w:rFonts w:ascii="Times New Roman" w:hAnsi="Times New Roman" w:cs="Times New Roman"/>
@@ -3512,7 +3574,33 @@
           <w:sz w:val="24"/>
           <w:szCs w:val="24"/>
         </w:rPr>
-        <w:t>, Pearl, Python, PHP, Java, C # Net and others.</w:t>
+        <w:t xml:space="preserve">, Pearl, Python, PHP, Java, C # </w:t>
+      </w:r>
+      <w:proofErr w:type="spellStart"/>
+      <w:r>
+        <w:rPr>
+          <w:rFonts w:ascii="Times New Roman" w:hAnsi="Times New Roman" w:cs="Times New Roman"/>
+          <w:sz w:val="24"/>
+          <w:szCs w:val="24"/>
+        </w:rPr>
+        <w:t>dot</w:t>
+      </w:r>
+      <w:r>
+        <w:rPr>
+          <w:rFonts w:ascii="Times New Roman" w:hAnsi="Times New Roman" w:cs="Times New Roman"/>
+          <w:sz w:val="24"/>
+          <w:szCs w:val="24"/>
+        </w:rPr>
+        <w:t>Net</w:t>
+      </w:r>
+      <w:proofErr w:type="spellEnd"/>
+      <w:r>
+        <w:rPr>
+          <w:rFonts w:ascii="Times New Roman" w:hAnsi="Times New Roman" w:cs="Times New Roman"/>
+          <w:sz w:val="24"/>
+          <w:szCs w:val="24"/>
+        </w:rPr>
+        <w:t xml:space="preserve"> and others.</w:t>
       </w:r>
     </w:p>
     <w:p>
@@ -3596,7 +3684,23 @@
           <w:sz w:val="24"/>
           <w:szCs w:val="24"/>
         </w:rPr>
-        <w:t xml:space="preserve"> programing, object-oriented, functional programming, but its main feature is related to object orientation.</w:t>
+        <w:t xml:space="preserve"> programing, object-oriented, </w:t>
+      </w:r>
+      <w:r>
+        <w:rPr>
+          <w:rFonts w:ascii="Times New Roman" w:hAnsi="Times New Roman" w:cs="Times New Roman"/>
+          <w:sz w:val="24"/>
+          <w:szCs w:val="24"/>
+        </w:rPr>
+        <w:t>functional</w:t>
+      </w:r>
+      <w:r>
+        <w:rPr>
+          <w:rFonts w:ascii="Times New Roman" w:hAnsi="Times New Roman" w:cs="Times New Roman"/>
+          <w:sz w:val="24"/>
+          <w:szCs w:val="24"/>
+        </w:rPr>
+        <w:t xml:space="preserve"> programming, but its main feature is related to object orientation.</w:t>
       </w:r>
     </w:p>
     <w:p>
@@ -3957,7 +4061,41 @@
           <w:sz w:val="24"/>
           <w:szCs w:val="24"/>
         </w:rPr>
-        <w:t xml:space="preserve">The Android SDK provides two tools to support user interface test. The test user interface ensures that your application returns a correct </w:t>
+        <w:t>The Android SDK provides two tools to support user interface test. The test user interface ensures that your applic</w:t>
+      </w:r>
+      <w:r>
+        <w:rPr>
+          <w:rFonts w:ascii="Times New Roman" w:hAnsi="Times New Roman" w:cs="Times New Roman"/>
+          <w:sz w:val="24"/>
+          <w:szCs w:val="24"/>
+        </w:rPr>
+        <w:t xml:space="preserve">ation returns a correct output </w:t>
+      </w:r>
+      <w:r>
+        <w:rPr>
+          <w:rFonts w:ascii="Times New Roman" w:hAnsi="Times New Roman" w:cs="Times New Roman"/>
+          <w:sz w:val="24"/>
+          <w:szCs w:val="24"/>
+        </w:rPr>
+        <w:t>in response to a sequence of actions such as: (</w:t>
+      </w:r>
+      <w:proofErr w:type="spellStart"/>
+      <w:r>
+        <w:rPr>
+          <w:rFonts w:ascii="Times New Roman" w:hAnsi="Times New Roman" w:cs="Times New Roman"/>
+          <w:sz w:val="24"/>
+          <w:szCs w:val="24"/>
+        </w:rPr>
+        <w:t>i</w:t>
+      </w:r>
+      <w:proofErr w:type="spellEnd"/>
+      <w:r>
+        <w:rPr>
+          <w:rFonts w:ascii="Times New Roman" w:hAnsi="Times New Roman" w:cs="Times New Roman"/>
+          <w:sz w:val="24"/>
+          <w:szCs w:val="24"/>
+        </w:rPr>
+        <w:t xml:space="preserve">) keyboard input, (ii) the toolbar (iii) menus, </w:t>
       </w:r>
       <w:proofErr w:type="gramStart"/>
       <w:r>
@@ -3966,7 +4104,7 @@
           <w:sz w:val="24"/>
           <w:szCs w:val="24"/>
         </w:rPr>
-        <w:t>output  in</w:t>
+        <w:t>(iv) dialogs</w:t>
       </w:r>
       <w:proofErr w:type="gramEnd"/>
       <w:r>
@@ -3975,25 +4113,7 @@
           <w:sz w:val="24"/>
           <w:szCs w:val="24"/>
         </w:rPr>
-        <w:t xml:space="preserve"> response to a sequence of actions such as: (</w:t>
-      </w:r>
-      <w:proofErr w:type="spellStart"/>
-      <w:r>
-        <w:rPr>
-          <w:rFonts w:ascii="Times New Roman" w:hAnsi="Times New Roman" w:cs="Times New Roman"/>
-          <w:sz w:val="24"/>
-          <w:szCs w:val="24"/>
-        </w:rPr>
-        <w:t>i</w:t>
-      </w:r>
-      <w:proofErr w:type="spellEnd"/>
-      <w:r>
-        <w:rPr>
-          <w:rFonts w:ascii="Times New Roman" w:hAnsi="Times New Roman" w:cs="Times New Roman"/>
-          <w:sz w:val="24"/>
-          <w:szCs w:val="24"/>
-        </w:rPr>
-        <w:t>) keyboard input, (ii) the toolbar (iii) menus, (iv) dialogs; (v) images, and other user interface controls.</w:t>
+        <w:t>; (v) images, and other user interface controls.</w:t>
       </w:r>
     </w:p>
     <w:p>
@@ -4350,7 +4470,15 @@
           <w:sz w:val="24"/>
           <w:szCs w:val="24"/>
         </w:rPr>
-        <w:t>expressions</w:t>
+        <w:t>e</w:t>
+      </w:r>
+      <w:r>
+        <w:rPr>
+          <w:rFonts w:ascii="Times New Roman" w:hAnsi="Times New Roman" w:cs="Times New Roman"/>
+          <w:sz w:val="24"/>
+          <w:szCs w:val="24"/>
+        </w:rPr>
+        <w:t>xpressions</w:t>
       </w:r>
       <w:proofErr w:type="gramEnd"/>
       <w:r>
@@ -4368,7 +4496,15 @@
           <w:sz w:val="24"/>
           <w:szCs w:val="24"/>
         </w:rPr>
-        <w:t>they</w:t>
+        <w:t>t</w:t>
+      </w:r>
+      <w:r>
+        <w:rPr>
+          <w:rFonts w:ascii="Times New Roman" w:hAnsi="Times New Roman" w:cs="Times New Roman"/>
+          <w:sz w:val="24"/>
+          <w:szCs w:val="24"/>
+        </w:rPr>
+        <w:t>hey</w:t>
       </w:r>
       <w:proofErr w:type="gramEnd"/>
       <w:r>
@@ -4377,7 +4513,7 @@
           <w:sz w:val="24"/>
           <w:szCs w:val="24"/>
         </w:rPr>
-        <w:t xml:space="preserve"> are intuitive and in the language of the customer. </w:t>
+        <w:t xml:space="preserve"> are intuitive and in the language of the customer. (iv) </w:t>
       </w:r>
       <w:proofErr w:type="gramStart"/>
       <w:r>
@@ -4386,7 +4522,15 @@
           <w:sz w:val="24"/>
           <w:szCs w:val="24"/>
         </w:rPr>
-        <w:t>(iv) Increase</w:t>
+        <w:t>i</w:t>
+      </w:r>
+      <w:r>
+        <w:rPr>
+          <w:rFonts w:ascii="Times New Roman" w:hAnsi="Times New Roman" w:cs="Times New Roman"/>
+          <w:sz w:val="24"/>
+          <w:szCs w:val="24"/>
+        </w:rPr>
+        <w:t>ncrease</w:t>
       </w:r>
       <w:proofErr w:type="gramEnd"/>
       <w:r>
@@ -4397,6 +4541,22 @@
         </w:rPr>
         <w:t xml:space="preserve"> considerably the understanding of the actual system requirements. (v) </w:t>
       </w:r>
+      <w:r>
+        <w:rPr>
+          <w:rFonts w:ascii="Times New Roman" w:hAnsi="Times New Roman" w:cs="Times New Roman"/>
+          <w:sz w:val="24"/>
+          <w:szCs w:val="24"/>
+        </w:rPr>
+        <w:t>Achieve</w:t>
+      </w:r>
+      <w:r>
+        <w:rPr>
+          <w:rFonts w:ascii="Times New Roman" w:hAnsi="Times New Roman" w:cs="Times New Roman"/>
+          <w:sz w:val="24"/>
+          <w:szCs w:val="24"/>
+        </w:rPr>
+        <w:t xml:space="preserve"> a high degree of tracking requirements arising from further development. (vi) </w:t>
+      </w:r>
       <w:proofErr w:type="gramStart"/>
       <w:r>
         <w:rPr>
@@ -4404,25 +4564,15 @@
           <w:sz w:val="24"/>
           <w:szCs w:val="24"/>
         </w:rPr>
-        <w:t>achieve</w:t>
-      </w:r>
-      <w:proofErr w:type="gramEnd"/>
-      <w:r>
-        <w:rPr>
-          <w:rFonts w:ascii="Times New Roman" w:hAnsi="Times New Roman" w:cs="Times New Roman"/>
-          <w:sz w:val="24"/>
-          <w:szCs w:val="24"/>
-        </w:rPr>
-        <w:t xml:space="preserve"> a high degree of tracking requirements arising from further development. (vi) </w:t>
-      </w:r>
-      <w:proofErr w:type="gramStart"/>
-      <w:r>
-        <w:rPr>
-          <w:rFonts w:ascii="Times New Roman" w:hAnsi="Times New Roman" w:cs="Times New Roman"/>
-          <w:sz w:val="24"/>
-          <w:szCs w:val="24"/>
-        </w:rPr>
-        <w:t>simplify</w:t>
+        <w:t>s</w:t>
+      </w:r>
+      <w:r>
+        <w:rPr>
+          <w:rFonts w:ascii="Times New Roman" w:hAnsi="Times New Roman" w:cs="Times New Roman"/>
+          <w:sz w:val="24"/>
+          <w:szCs w:val="24"/>
+        </w:rPr>
+        <w:t>implify</w:t>
       </w:r>
       <w:proofErr w:type="gramEnd"/>
       <w:r>
@@ -4540,7 +4690,23 @@
           <w:sz w:val="24"/>
           <w:szCs w:val="24"/>
         </w:rPr>
-        <w:t xml:space="preserve">, and Jacobson (2000) the unified process consists of four phases, according to the authors, a phase is the period of time between two major milestones of progress of the process in which a set of well-defined goals is </w:t>
+        <w:t>, and Jacobson (2000) the unified process consists of four phases, according to the authors, a phase is the period of time between two major milestones of progress of the process in which a set of well-defined goals is achieved.</w:t>
+      </w:r>
+      <w:r>
+        <w:rPr>
+          <w:rFonts w:ascii="Times New Roman" w:hAnsi="Times New Roman" w:cs="Times New Roman"/>
+          <w:sz w:val="24"/>
+          <w:szCs w:val="24"/>
+        </w:rPr>
+        <w:t xml:space="preserve"> </w:t>
+      </w:r>
+      <w:r>
+        <w:rPr>
+          <w:rFonts w:ascii="Times New Roman" w:hAnsi="Times New Roman" w:cs="Times New Roman"/>
+          <w:sz w:val="24"/>
+          <w:szCs w:val="24"/>
+        </w:rPr>
+        <w:t>The main phases of the Unified Process are: (</w:t>
       </w:r>
       <w:proofErr w:type="spellStart"/>
       <w:r>
@@ -4549,15 +4715,7 @@
           <w:sz w:val="24"/>
           <w:szCs w:val="24"/>
         </w:rPr>
-        <w:t>achieved.</w:t>
-      </w:r>
-      <w:r>
-        <w:rPr>
-          <w:rFonts w:ascii="Times New Roman" w:hAnsi="Times New Roman" w:cs="Times New Roman"/>
-          <w:sz w:val="24"/>
-          <w:szCs w:val="24"/>
-        </w:rPr>
-        <w:t>The</w:t>
+        <w:t>i</w:t>
       </w:r>
       <w:proofErr w:type="spellEnd"/>
       <w:r>
@@ -4566,51 +4724,67 @@
           <w:sz w:val="24"/>
           <w:szCs w:val="24"/>
         </w:rPr>
-        <w:t xml:space="preserve"> main phases of the Unified Process are: (</w:t>
-      </w:r>
-      <w:proofErr w:type="spellStart"/>
-      <w:r>
-        <w:rPr>
-          <w:rFonts w:ascii="Times New Roman" w:hAnsi="Times New Roman" w:cs="Times New Roman"/>
-          <w:sz w:val="24"/>
-          <w:szCs w:val="24"/>
-        </w:rPr>
-        <w:t>i</w:t>
-      </w:r>
-      <w:proofErr w:type="spellEnd"/>
-      <w:r>
-        <w:rPr>
-          <w:rFonts w:ascii="Times New Roman" w:hAnsi="Times New Roman" w:cs="Times New Roman"/>
-          <w:sz w:val="24"/>
-          <w:szCs w:val="24"/>
-        </w:rPr>
-        <w:t xml:space="preserve">) Conception, in this phase the business case is established and defined scope for the project. The business case should include success criteria, risk assessment, definition of resources and a plan defining the milestones of progress. At the end of this phase we define the feasibility of proceeding with the project. (ii) development, the project plan and the architecture are </w:t>
-      </w:r>
-      <w:proofErr w:type="spellStart"/>
-      <w:r>
-        <w:rPr>
-          <w:rFonts w:ascii="Times New Roman" w:hAnsi="Times New Roman" w:cs="Times New Roman"/>
-          <w:sz w:val="24"/>
-          <w:szCs w:val="24"/>
-        </w:rPr>
-        <w:t>defined.</w:t>
-      </w:r>
-      <w:r>
-        <w:rPr>
-          <w:rFonts w:ascii="Times New Roman" w:hAnsi="Times New Roman" w:cs="Times New Roman"/>
-          <w:sz w:val="24"/>
-          <w:szCs w:val="24"/>
-        </w:rPr>
-        <w:t>The</w:t>
-      </w:r>
-      <w:proofErr w:type="spellEnd"/>
-      <w:r>
-        <w:rPr>
-          <w:rFonts w:ascii="Times New Roman" w:hAnsi="Times New Roman" w:cs="Times New Roman"/>
-          <w:sz w:val="24"/>
-          <w:szCs w:val="24"/>
-        </w:rPr>
-        <w:t xml:space="preserve"> objectives of this phase are analyzing the problem domain, establish the foundation of a solid architecture, the development of the project plan and the elimination of the higher risk elements of the project</w:t>
+        <w:t xml:space="preserve">) Conception, in this phase the business case </w:t>
+      </w:r>
+      <w:proofErr w:type="gramStart"/>
+      <w:r>
+        <w:rPr>
+          <w:rFonts w:ascii="Times New Roman" w:hAnsi="Times New Roman" w:cs="Times New Roman"/>
+          <w:sz w:val="24"/>
+          <w:szCs w:val="24"/>
+        </w:rPr>
+        <w:t>is</w:t>
+      </w:r>
+      <w:proofErr w:type="gramEnd"/>
+      <w:r>
+        <w:rPr>
+          <w:rFonts w:ascii="Times New Roman" w:hAnsi="Times New Roman" w:cs="Times New Roman"/>
+          <w:sz w:val="24"/>
+          <w:szCs w:val="24"/>
+        </w:rPr>
+        <w:t xml:space="preserve"> established and defined scope for the project. The business case should include success criteria, risk assessment, definition of resources and a plan defining the milestones of progress. At the end of this phase we define the feasibility of proceeding with the project. (ii) </w:t>
+      </w:r>
+      <w:proofErr w:type="gramStart"/>
+      <w:r>
+        <w:rPr>
+          <w:rFonts w:ascii="Times New Roman" w:hAnsi="Times New Roman" w:cs="Times New Roman"/>
+          <w:sz w:val="24"/>
+          <w:szCs w:val="24"/>
+        </w:rPr>
+        <w:t>development</w:t>
+      </w:r>
+      <w:proofErr w:type="gramEnd"/>
+      <w:r>
+        <w:rPr>
+          <w:rFonts w:ascii="Times New Roman" w:hAnsi="Times New Roman" w:cs="Times New Roman"/>
+          <w:sz w:val="24"/>
+          <w:szCs w:val="24"/>
+        </w:rPr>
+        <w:t>, the project plan and the architecture are defined.</w:t>
+      </w:r>
+      <w:r>
+        <w:rPr>
+          <w:rFonts w:ascii="Times New Roman" w:hAnsi="Times New Roman" w:cs="Times New Roman"/>
+          <w:sz w:val="24"/>
+          <w:szCs w:val="24"/>
+        </w:rPr>
+        <w:t xml:space="preserve"> </w:t>
+      </w:r>
+      <w:r>
+        <w:rPr>
+          <w:rFonts w:ascii="Times New Roman" w:hAnsi="Times New Roman" w:cs="Times New Roman"/>
+          <w:sz w:val="24"/>
+          <w:szCs w:val="24"/>
+        </w:rPr>
+        <w:t>The objectives of this phase are analyzing the problem domain, establish the foundation of a solid architecture, the development of the project plan and the elimination of the higher risk elements of the project</w:t>
+      </w:r>
+      <w:r>
+        <w:rPr>
+          <w:rFonts w:ascii="Times New Roman" w:hAnsi="Times New Roman" w:cs="Times New Roman"/>
+          <w:sz w:val="24"/>
+          <w:szCs w:val="24"/>
+        </w:rPr>
+        <w:t xml:space="preserve"> </w:t>
       </w:r>
       <w:r>
         <w:rPr>
@@ -4765,7 +4939,15 @@
           <w:sz w:val="24"/>
           <w:szCs w:val="24"/>
         </w:rPr>
-        <w:t xml:space="preserve">Design patterns are specific approaches used to solve generic problems of programming systems which can be fully </w:t>
+        <w:t>Design patterns are specific approaches used to solve generic problems of programming syste</w:t>
+      </w:r>
+      <w:r>
+        <w:rPr>
+          <w:rFonts w:ascii="Times New Roman" w:hAnsi="Times New Roman" w:cs="Times New Roman"/>
+          <w:sz w:val="24"/>
+          <w:szCs w:val="24"/>
+        </w:rPr>
+        <w:t xml:space="preserve">ms which can be fully </w:t>
       </w:r>
       <w:proofErr w:type="spellStart"/>
       <w:r>
@@ -4774,16 +4956,7 @@
           <w:sz w:val="24"/>
           <w:szCs w:val="24"/>
         </w:rPr>
-        <w:t xml:space="preserve">adapt </w:t>
-      </w:r>
-      <w:proofErr w:type="gramStart"/>
-      <w:r>
-        <w:rPr>
-          <w:rFonts w:ascii="Times New Roman" w:hAnsi="Times New Roman" w:cs="Times New Roman"/>
-          <w:sz w:val="24"/>
-          <w:szCs w:val="24"/>
-        </w:rPr>
-        <w:t>or</w:t>
+        <w:t>adapt or</w:t>
       </w:r>
       <w:proofErr w:type="spellEnd"/>
       <w:r>
@@ -4792,16 +4965,15 @@
           <w:sz w:val="24"/>
           <w:szCs w:val="24"/>
         </w:rPr>
-        <w:t xml:space="preserve">  according</w:t>
-      </w:r>
-      <w:proofErr w:type="gramEnd"/>
-      <w:r>
-        <w:rPr>
-          <w:rFonts w:ascii="Times New Roman" w:hAnsi="Times New Roman" w:cs="Times New Roman"/>
-          <w:sz w:val="24"/>
-          <w:szCs w:val="24"/>
-        </w:rPr>
-        <w:t xml:space="preserve"> to the needs of your solution.</w:t>
+        <w:t xml:space="preserve"> </w:t>
+      </w:r>
+      <w:r>
+        <w:rPr>
+          <w:rFonts w:ascii="Times New Roman" w:hAnsi="Times New Roman" w:cs="Times New Roman"/>
+          <w:sz w:val="24"/>
+          <w:szCs w:val="24"/>
+        </w:rPr>
+        <w:t>according to the needs of your solution.</w:t>
       </w:r>
     </w:p>
     <w:p>
@@ -4968,7 +5140,15 @@
           <w:sz w:val="24"/>
           <w:szCs w:val="24"/>
         </w:rPr>
-        <w:t xml:space="preserve">From the problem and needs </w:t>
+        <w:t>Fro</w:t>
+      </w:r>
+      <w:r>
+        <w:rPr>
+          <w:rFonts w:ascii="Times New Roman" w:hAnsi="Times New Roman" w:cs="Times New Roman"/>
+          <w:sz w:val="24"/>
+          <w:szCs w:val="24"/>
+        </w:rPr>
+        <w:t>m the problem and needs exposed</w:t>
       </w:r>
       <w:proofErr w:type="gramStart"/>
       <w:r>
@@ -4977,7 +5157,23 @@
           <w:sz w:val="24"/>
           <w:szCs w:val="24"/>
         </w:rPr>
-        <w:t>exposed ,</w:t>
+        <w:t xml:space="preserve">, </w:t>
+      </w:r>
+      <w:r>
+        <w:rPr>
+          <w:rFonts w:ascii="Times New Roman" w:hAnsi="Times New Roman" w:cs="Times New Roman"/>
+          <w:sz w:val="24"/>
+          <w:szCs w:val="24"/>
+        </w:rPr>
+        <w:t xml:space="preserve"> </w:t>
+      </w:r>
+      <w:r>
+        <w:rPr>
+          <w:rFonts w:ascii="Times New Roman" w:hAnsi="Times New Roman" w:cs="Times New Roman"/>
+          <w:sz w:val="24"/>
+          <w:szCs w:val="24"/>
+        </w:rPr>
+        <w:t>efforts</w:t>
       </w:r>
       <w:proofErr w:type="gramEnd"/>
       <w:r>
@@ -4986,7 +5182,7 @@
           <w:sz w:val="24"/>
           <w:szCs w:val="24"/>
         </w:rPr>
-        <w:t xml:space="preserve"> efforts were directed towards the development of a tool that is able to support the work of test engineers in the implementation of CTS tests and explain the process of the same .</w:t>
+        <w:t xml:space="preserve"> were directed towards the development of a tool that is able to support the work of test engineers in the implementation of CTS tests and explain the process of the same .</w:t>
       </w:r>
     </w:p>
     <w:p>
@@ -5132,7 +5328,14 @@
         <w:tab/>
         <w:t xml:space="preserve">At the design stage verified the objectives and their justifications as well as to estimate the time, cost and identify stakeholders defining the core team and spreading the beginning of the project in their area of ​​coverage. </w:t>
       </w:r>
-      <w:proofErr w:type="gramStart"/>
+      <w:r>
+        <w:rPr>
+          <w:rFonts w:ascii="Times New Roman" w:hAnsi="Times New Roman" w:cs="Times New Roman"/>
+          <w:sz w:val="24"/>
+          <w:szCs w:val="24"/>
+        </w:rPr>
+        <w:t xml:space="preserve">The </w:t>
+      </w:r>
       <w:r>
         <w:rPr>
           <w:rFonts w:ascii="Times New Roman" w:hAnsi="Times New Roman" w:cs="Times New Roman"/>
@@ -5141,7 +5344,6 @@
         </w:rPr>
         <w:t>Table 1 presents the estimated phases and forecast periods.</w:t>
       </w:r>
-      <w:proofErr w:type="gramEnd"/>
     </w:p>
     <w:p>
       <w:pPr>
@@ -5877,7 +6079,15 @@
           <w:sz w:val="24"/>
           <w:szCs w:val="24"/>
         </w:rPr>
-        <w:t xml:space="preserve">As the PMBOK 2003, the project management includes processes that organize and manage the project </w:t>
+        <w:t>As the PMBOK 2003, the project management includes processes that organ</w:t>
+      </w:r>
+      <w:r>
+        <w:rPr>
+          <w:rFonts w:ascii="Times New Roman" w:hAnsi="Times New Roman" w:cs="Times New Roman"/>
+          <w:sz w:val="24"/>
+          <w:szCs w:val="24"/>
+        </w:rPr>
+        <w:t xml:space="preserve">ize and manage the project </w:t>
       </w:r>
       <w:proofErr w:type="gramStart"/>
       <w:r>
@@ -5886,7 +6096,15 @@
           <w:sz w:val="24"/>
           <w:szCs w:val="24"/>
         </w:rPr>
-        <w:t>team ,</w:t>
+        <w:t>team</w:t>
+      </w:r>
+      <w:r>
+        <w:rPr>
+          <w:rFonts w:ascii="Times New Roman" w:hAnsi="Times New Roman" w:cs="Times New Roman"/>
+          <w:sz w:val="24"/>
+          <w:szCs w:val="24"/>
+        </w:rPr>
+        <w:t>,</w:t>
       </w:r>
       <w:proofErr w:type="gramEnd"/>
       <w:r>
@@ -5895,7 +6113,39 @@
           <w:sz w:val="24"/>
           <w:szCs w:val="24"/>
         </w:rPr>
-        <w:t xml:space="preserve"> this team is comprised of people with assigned roles and responsibilities for project completion .</w:t>
+        <w:t xml:space="preserve"> this </w:t>
+      </w:r>
+      <w:r>
+        <w:rPr>
+          <w:rFonts w:ascii="Times New Roman" w:hAnsi="Times New Roman" w:cs="Times New Roman"/>
+          <w:sz w:val="24"/>
+          <w:szCs w:val="24"/>
+        </w:rPr>
+        <w:t>team</w:t>
+      </w:r>
+      <w:r>
+        <w:rPr>
+          <w:rFonts w:ascii="Times New Roman" w:hAnsi="Times New Roman" w:cs="Times New Roman"/>
+          <w:sz w:val="24"/>
+          <w:szCs w:val="24"/>
+        </w:rPr>
+        <w:t xml:space="preserve"> is comprised of people with assigned roles and responsi</w:t>
+      </w:r>
+      <w:r>
+        <w:rPr>
+          <w:rFonts w:ascii="Times New Roman" w:hAnsi="Times New Roman" w:cs="Times New Roman"/>
+          <w:sz w:val="24"/>
+          <w:szCs w:val="24"/>
+        </w:rPr>
+        <w:t>bilities for project completion</w:t>
+      </w:r>
+      <w:r>
+        <w:rPr>
+          <w:rFonts w:ascii="Times New Roman" w:hAnsi="Times New Roman" w:cs="Times New Roman"/>
+          <w:sz w:val="24"/>
+          <w:szCs w:val="24"/>
+        </w:rPr>
+        <w:t>.</w:t>
       </w:r>
     </w:p>
     <w:p>
@@ -5915,25 +6165,39 @@
           <w:szCs w:val="24"/>
         </w:rPr>
         <w:tab/>
-        <w:t xml:space="preserve">The presented project is considered a small project , as specific characteristics due to the monograph presented , which gave the product development \ prototype. Due to these particularities team members are involved in the planning, operation and decision making of the </w:t>
-      </w:r>
-      <w:proofErr w:type="gramStart"/>
-      <w:r>
-        <w:rPr>
-          <w:rFonts w:ascii="Times New Roman" w:hAnsi="Times New Roman" w:cs="Times New Roman"/>
-          <w:sz w:val="24"/>
-          <w:szCs w:val="24"/>
-        </w:rPr>
-        <w:t>project ,</w:t>
-      </w:r>
-      <w:proofErr w:type="gramEnd"/>
-      <w:r>
-        <w:rPr>
-          <w:rFonts w:ascii="Times New Roman" w:hAnsi="Times New Roman" w:cs="Times New Roman"/>
-          <w:sz w:val="24"/>
-          <w:szCs w:val="24"/>
-        </w:rPr>
-        <w:t xml:space="preserve"> sharing the duties and responsibilities .</w:t>
+        <w:t>The presented project is considered a small project , as specific characteristics due to the monograph presented , which gave the product development \ prototype. Due to these particularities team members are involved in the planning, operation and</w:t>
+      </w:r>
+      <w:r>
+        <w:rPr>
+          <w:rFonts w:ascii="Times New Roman" w:hAnsi="Times New Roman" w:cs="Times New Roman"/>
+          <w:sz w:val="24"/>
+          <w:szCs w:val="24"/>
+        </w:rPr>
+        <w:t xml:space="preserve"> decision making of the project</w:t>
+      </w:r>
+      <w:r>
+        <w:rPr>
+          <w:rFonts w:ascii="Times New Roman" w:hAnsi="Times New Roman" w:cs="Times New Roman"/>
+          <w:sz w:val="24"/>
+          <w:szCs w:val="24"/>
+        </w:rPr>
+        <w:t>, sharing the duties and re</w:t>
+      </w:r>
+      <w:r>
+        <w:rPr>
+          <w:rFonts w:ascii="Times New Roman" w:hAnsi="Times New Roman" w:cs="Times New Roman"/>
+          <w:sz w:val="24"/>
+          <w:szCs w:val="24"/>
+        </w:rPr>
+        <w:t>sponsibilities</w:t>
+      </w:r>
+      <w:r>
+        <w:rPr>
+          <w:rFonts w:ascii="Times New Roman" w:hAnsi="Times New Roman" w:cs="Times New Roman"/>
+          <w:sz w:val="24"/>
+          <w:szCs w:val="24"/>
+        </w:rPr>
+        <w:t>.</w:t>
       </w:r>
     </w:p>
     <w:p>
@@ -5954,7 +6218,39 @@
         </w:rPr>
         <w:lastRenderedPageBreak/>
         <w:tab/>
-        <w:t xml:space="preserve">The </w:t>
+        <w:t>The PMB</w:t>
+      </w:r>
+      <w:r>
+        <w:rPr>
+          <w:rFonts w:ascii="Times New Roman" w:hAnsi="Times New Roman" w:cs="Times New Roman"/>
+          <w:sz w:val="24"/>
+          <w:szCs w:val="24"/>
+        </w:rPr>
+        <w:t>OK</w:t>
+      </w:r>
+      <w:r>
+        <w:rPr>
+          <w:rFonts w:ascii="Times New Roman" w:hAnsi="Times New Roman" w:cs="Times New Roman"/>
+          <w:sz w:val="24"/>
+          <w:szCs w:val="24"/>
+        </w:rPr>
+        <w:t xml:space="preserve"> 2003 describes the processes of human re</w:t>
+      </w:r>
+      <w:r>
+        <w:rPr>
+          <w:rFonts w:ascii="Times New Roman" w:hAnsi="Times New Roman" w:cs="Times New Roman"/>
+          <w:sz w:val="24"/>
+          <w:szCs w:val="24"/>
+        </w:rPr>
+        <w:t>source management which include</w:t>
+      </w:r>
+      <w:r>
+        <w:rPr>
+          <w:rFonts w:ascii="Times New Roman" w:hAnsi="Times New Roman" w:cs="Times New Roman"/>
+          <w:sz w:val="24"/>
+          <w:szCs w:val="24"/>
+        </w:rPr>
+        <w:t>: (</w:t>
       </w:r>
       <w:proofErr w:type="spellStart"/>
       <w:r>
@@ -5963,7 +6259,7 @@
           <w:sz w:val="24"/>
           <w:szCs w:val="24"/>
         </w:rPr>
-        <w:t>PMBok</w:t>
+        <w:t>i</w:t>
       </w:r>
       <w:proofErr w:type="spellEnd"/>
       <w:r>
@@ -5972,7 +6268,69 @@
           <w:sz w:val="24"/>
           <w:szCs w:val="24"/>
         </w:rPr>
-        <w:t xml:space="preserve"> 2003 describes the processes of human resource management which include : ( </w:t>
+        <w:t>) Human Resource Planning, (ii) Acquire Project Team, (iii) deve</w:t>
+      </w:r>
+      <w:r>
+        <w:rPr>
+          <w:rFonts w:ascii="Times New Roman" w:hAnsi="Times New Roman" w:cs="Times New Roman"/>
+          <w:sz w:val="24"/>
+          <w:szCs w:val="24"/>
+        </w:rPr>
+        <w:t xml:space="preserve">loping the project team, and </w:t>
+      </w:r>
+      <w:proofErr w:type="gramStart"/>
+      <w:r>
+        <w:rPr>
+          <w:rFonts w:ascii="Times New Roman" w:hAnsi="Times New Roman" w:cs="Times New Roman"/>
+          <w:sz w:val="24"/>
+          <w:szCs w:val="24"/>
+        </w:rPr>
+        <w:t>(</w:t>
+      </w:r>
+      <w:r>
+        <w:rPr>
+          <w:rFonts w:ascii="Times New Roman" w:hAnsi="Times New Roman" w:cs="Times New Roman"/>
+          <w:sz w:val="24"/>
+          <w:szCs w:val="24"/>
+        </w:rPr>
+        <w:t>iv) Manage</w:t>
+      </w:r>
+      <w:proofErr w:type="gramEnd"/>
+      <w:r>
+        <w:rPr>
+          <w:rFonts w:ascii="Times New Roman" w:hAnsi="Times New Roman" w:cs="Times New Roman"/>
+          <w:sz w:val="24"/>
+          <w:szCs w:val="24"/>
+        </w:rPr>
+        <w:t xml:space="preserve"> the team project.</w:t>
+      </w:r>
+    </w:p>
+    <w:p>
+      <w:pPr>
+        <w:spacing w:line="360" w:lineRule="auto"/>
+        <w:jc w:val="both"/>
+        <w:rPr>
+          <w:rFonts w:ascii="Times New Roman" w:hAnsi="Times New Roman" w:cs="Times New Roman"/>
+          <w:sz w:val="24"/>
+          <w:szCs w:val="24"/>
+        </w:rPr>
+      </w:pPr>
+      <w:r>
+        <w:rPr>
+          <w:rFonts w:ascii="Times New Roman" w:hAnsi="Times New Roman" w:cs="Times New Roman"/>
+          <w:sz w:val="24"/>
+          <w:szCs w:val="24"/>
+        </w:rPr>
+        <w:tab/>
+        <w:t>As the figure below, follows the functional organization chart of the project, it is based on three pillars with the goal of establishing support to those involved in the projec</w:t>
+      </w:r>
+      <w:r>
+        <w:rPr>
+          <w:rFonts w:ascii="Times New Roman" w:hAnsi="Times New Roman" w:cs="Times New Roman"/>
+          <w:sz w:val="24"/>
+          <w:szCs w:val="24"/>
+        </w:rPr>
+        <w:t>t, which is subdivided into (</w:t>
       </w:r>
       <w:proofErr w:type="spellStart"/>
       <w:r>
@@ -5990,7 +6348,55 @@
           <w:sz w:val="24"/>
           <w:szCs w:val="24"/>
         </w:rPr>
-        <w:t xml:space="preserve"> ) Human Resource Planning , (ii ) Acquire Project Team , (iii ) developing the project team , and ( iv ) Manage the team project .</w:t>
+        <w:t>) Project</w:t>
+      </w:r>
+      <w:r>
+        <w:rPr>
+          <w:rFonts w:ascii="Times New Roman" w:hAnsi="Times New Roman" w:cs="Times New Roman"/>
+          <w:sz w:val="24"/>
+          <w:szCs w:val="24"/>
+        </w:rPr>
+        <w:t>, which features</w:t>
+      </w:r>
+      <w:r>
+        <w:rPr>
+          <w:rFonts w:ascii="Times New Roman" w:hAnsi="Times New Roman" w:cs="Times New Roman"/>
+          <w:sz w:val="24"/>
+          <w:szCs w:val="24"/>
+        </w:rPr>
+        <w:t xml:space="preserve"> the main structures and areas,</w:t>
+      </w:r>
+      <w:r>
+        <w:rPr>
+          <w:rFonts w:ascii="Times New Roman" w:hAnsi="Times New Roman" w:cs="Times New Roman"/>
+          <w:sz w:val="24"/>
+          <w:szCs w:val="24"/>
+        </w:rPr>
+        <w:t xml:space="preserve"> (</w:t>
+      </w:r>
+      <w:r>
+        <w:rPr>
+          <w:rFonts w:ascii="Times New Roman" w:hAnsi="Times New Roman" w:cs="Times New Roman"/>
+          <w:sz w:val="24"/>
+          <w:szCs w:val="24"/>
+        </w:rPr>
+        <w:t>ii) the implementation tasks necessary to support the operational development of the project and finally (iii) control which meets the minimum quality requirements</w:t>
+      </w:r>
+      <w:r>
+        <w:rPr>
+          <w:rFonts w:ascii="Times New Roman" w:hAnsi="Times New Roman" w:cs="Times New Roman"/>
+          <w:sz w:val="24"/>
+          <w:szCs w:val="24"/>
+        </w:rPr>
+        <w:t xml:space="preserve"> in the development of the tool</w:t>
+      </w:r>
+      <w:r>
+        <w:rPr>
+          <w:rFonts w:ascii="Times New Roman" w:hAnsi="Times New Roman" w:cs="Times New Roman"/>
+          <w:sz w:val="24"/>
+          <w:szCs w:val="24"/>
+        </w:rPr>
+        <w:t>.</w:t>
       </w:r>
     </w:p>
     <w:p>
@@ -6010,63 +6416,55 @@
           <w:szCs w:val="24"/>
         </w:rPr>
         <w:tab/>
-        <w:t>As the figure below , follows the functional organization chart of the project , it is based on three pillars with the goal of establishing support to those involved in the project , which is subdivided into (</w:t>
-      </w:r>
-      <w:proofErr w:type="spellStart"/>
-      <w:r>
-        <w:rPr>
-          <w:rFonts w:ascii="Times New Roman" w:hAnsi="Times New Roman" w:cs="Times New Roman"/>
-          <w:sz w:val="24"/>
-          <w:szCs w:val="24"/>
-        </w:rPr>
-        <w:t>i</w:t>
-      </w:r>
-      <w:proofErr w:type="spellEnd"/>
-      <w:r>
-        <w:rPr>
-          <w:rFonts w:ascii="Times New Roman" w:hAnsi="Times New Roman" w:cs="Times New Roman"/>
-          <w:sz w:val="24"/>
-          <w:szCs w:val="24"/>
-        </w:rPr>
-        <w:t xml:space="preserve"> ) Project , which features the main structures and areas ; ( ii ) the implementation tasks necessary to support the operational development of the project and finally ( iii ) control which meets the minimum quality requirements in the development of the tool .</w:t>
-      </w:r>
-    </w:p>
-    <w:p>
-      <w:pPr>
-        <w:spacing w:line="360" w:lineRule="auto"/>
-        <w:jc w:val="both"/>
-        <w:rPr>
-          <w:rFonts w:ascii="Times New Roman" w:hAnsi="Times New Roman" w:cs="Times New Roman"/>
-          <w:sz w:val="24"/>
-          <w:szCs w:val="24"/>
-        </w:rPr>
-      </w:pPr>
-      <w:r>
-        <w:rPr>
-          <w:rFonts w:ascii="Times New Roman" w:hAnsi="Times New Roman" w:cs="Times New Roman"/>
-          <w:sz w:val="24"/>
-          <w:szCs w:val="24"/>
-        </w:rPr>
-        <w:tab/>
-        <w:t xml:space="preserve">The functional organization chart presents a list of the roles involved in the </w:t>
-      </w:r>
-      <w:proofErr w:type="gramStart"/>
-      <w:r>
-        <w:rPr>
-          <w:rFonts w:ascii="Times New Roman" w:hAnsi="Times New Roman" w:cs="Times New Roman"/>
-          <w:sz w:val="24"/>
-          <w:szCs w:val="24"/>
-        </w:rPr>
-        <w:t>process ,</w:t>
-      </w:r>
-      <w:proofErr w:type="gramEnd"/>
-      <w:r>
-        <w:rPr>
-          <w:rFonts w:ascii="Times New Roman" w:hAnsi="Times New Roman" w:cs="Times New Roman"/>
-          <w:sz w:val="24"/>
-          <w:szCs w:val="24"/>
-        </w:rPr>
-        <w:t xml:space="preserve"> even though these activities run by all during the execution of the project , each member has a defined role .</w:t>
+        <w:t xml:space="preserve">The functional organization chart presents a list of the </w:t>
+      </w:r>
+      <w:r>
+        <w:rPr>
+          <w:rFonts w:ascii="Times New Roman" w:hAnsi="Times New Roman" w:cs="Times New Roman"/>
+          <w:sz w:val="24"/>
+          <w:szCs w:val="24"/>
+        </w:rPr>
+        <w:t>roles involved in the process</w:t>
+      </w:r>
+      <w:r>
+        <w:rPr>
+          <w:rFonts w:ascii="Times New Roman" w:hAnsi="Times New Roman" w:cs="Times New Roman"/>
+          <w:sz w:val="24"/>
+          <w:szCs w:val="24"/>
+        </w:rPr>
+        <w:t>, even though these activities run by all duri</w:t>
+      </w:r>
+      <w:r>
+        <w:rPr>
+          <w:rFonts w:ascii="Times New Roman" w:hAnsi="Times New Roman" w:cs="Times New Roman"/>
+          <w:sz w:val="24"/>
+          <w:szCs w:val="24"/>
+        </w:rPr>
+        <w:t>ng the execution of the project</w:t>
+      </w:r>
+      <w:r>
+        <w:rPr>
+          <w:rFonts w:ascii="Times New Roman" w:hAnsi="Times New Roman" w:cs="Times New Roman"/>
+          <w:sz w:val="24"/>
+          <w:szCs w:val="24"/>
+        </w:rPr>
+        <w:t>,</w:t>
+      </w:r>
+      <w:r>
+        <w:rPr>
+          <w:rFonts w:ascii="Times New Roman" w:hAnsi="Times New Roman" w:cs="Times New Roman"/>
+          <w:sz w:val="24"/>
+          <w:szCs w:val="24"/>
+        </w:rPr>
+        <w:t xml:space="preserve"> each member has a defined role</w:t>
+      </w:r>
+      <w:r>
+        <w:rPr>
+          <w:rFonts w:ascii="Times New Roman" w:hAnsi="Times New Roman" w:cs="Times New Roman"/>
+          <w:sz w:val="24"/>
+          <w:szCs w:val="24"/>
+        </w:rPr>
+        <w:t>.</w:t>
       </w:r>
     </w:p>
     <w:p>
@@ -6144,12 +6542,14 @@
         <w:rPr>
           <w:rFonts w:ascii="Times New Roman" w:eastAsia="Times New Roman" w:hAnsi="Times New Roman" w:cs="Times New Roman"/>
           <w:sz w:val="24"/>
+          <w:highlight w:val="yellow"/>
         </w:rPr>
       </w:pPr>
       <w:r>
         <w:rPr>
           <w:rFonts w:ascii="Times New Roman" w:eastAsia="Times New Roman" w:hAnsi="Times New Roman" w:cs="Times New Roman"/>
           <w:sz w:val="24"/>
+          <w:highlight w:val="yellow"/>
         </w:rPr>
         <w:t>Figure</w:t>
       </w:r>
@@ -6157,6 +6557,7 @@
         <w:rPr>
           <w:rFonts w:ascii="Times New Roman" w:eastAsia="Times New Roman" w:hAnsi="Times New Roman" w:cs="Times New Roman"/>
           <w:sz w:val="24"/>
+          <w:highlight w:val="yellow"/>
         </w:rPr>
         <w:t xml:space="preserve"> X - </w:t>
       </w:r>
@@ -6164,6 +6565,7 @@
         <w:rPr>
           <w:rFonts w:ascii="Times New Roman" w:eastAsia="Times New Roman" w:hAnsi="Times New Roman" w:cs="Times New Roman"/>
           <w:sz w:val="24"/>
+          <w:highlight w:val="yellow"/>
         </w:rPr>
         <w:t>Functional Organization Chart</w:t>
       </w:r>
@@ -6183,6 +6585,7 @@
         <w:rPr>
           <w:rFonts w:ascii="Times New Roman" w:eastAsia="Times New Roman" w:hAnsi="Times New Roman" w:cs="Times New Roman"/>
           <w:sz w:val="24"/>
+          <w:highlight w:val="yellow"/>
         </w:rPr>
         <w:t>Source: Authors (2013)</w:t>
       </w:r>
@@ -6429,6 +6832,7 @@
         <w:ind w:firstLine="720"/>
         <w:jc w:val="center"/>
         <w:rPr>
+          <w:highlight w:val="yellow"/>
           <w:lang w:val="pt-BR"/>
         </w:rPr>
       </w:pPr>
@@ -6436,6 +6840,7 @@
         <w:rPr>
           <w:rFonts w:ascii="Times New Roman" w:eastAsia="Times New Roman" w:hAnsi="Times New Roman" w:cs="Times New Roman"/>
           <w:sz w:val="24"/>
+          <w:highlight w:val="yellow"/>
           <w:lang w:val="pt-BR"/>
         </w:rPr>
         <w:t xml:space="preserve">FIGURA X - </w:t>
@@ -6445,23 +6850,17 @@
         <w:rPr>
           <w:rFonts w:ascii="Times New Roman" w:eastAsia="Times New Roman" w:hAnsi="Times New Roman" w:cs="Times New Roman"/>
           <w:sz w:val="24"/>
+          <w:highlight w:val="yellow"/>
           <w:lang w:val="pt-BR"/>
         </w:rPr>
-        <w:t>P</w:t>
-      </w:r>
+        <w:t>Processes</w:t>
+      </w:r>
+      <w:proofErr w:type="gramEnd"/>
       <w:r>
         <w:rPr>
           <w:rFonts w:ascii="Times New Roman" w:eastAsia="Times New Roman" w:hAnsi="Times New Roman" w:cs="Times New Roman"/>
           <w:sz w:val="24"/>
-          <w:lang w:val="pt-BR"/>
-        </w:rPr>
-        <w:t>rocesses</w:t>
-      </w:r>
-      <w:proofErr w:type="gramEnd"/>
-      <w:r>
-        <w:rPr>
-          <w:rFonts w:ascii="Times New Roman" w:eastAsia="Times New Roman" w:hAnsi="Times New Roman" w:cs="Times New Roman"/>
-          <w:sz w:val="24"/>
+          <w:highlight w:val="yellow"/>
           <w:lang w:val="pt-BR"/>
         </w:rPr>
         <w:t xml:space="preserve"> Overview</w:t>
@@ -6482,6 +6881,7 @@
         <w:rPr>
           <w:rFonts w:ascii="Times New Roman" w:eastAsia="Times New Roman" w:hAnsi="Times New Roman" w:cs="Times New Roman"/>
           <w:sz w:val="24"/>
+          <w:highlight w:val="yellow"/>
           <w:lang w:val="pt-BR"/>
         </w:rPr>
         <w:t>Source</w:t>
@@ -6491,6 +6891,7 @@
         <w:rPr>
           <w:rFonts w:ascii="Times New Roman" w:eastAsia="Times New Roman" w:hAnsi="Times New Roman" w:cs="Times New Roman"/>
           <w:sz w:val="24"/>
+          <w:highlight w:val="yellow"/>
           <w:lang w:val="pt-BR"/>
         </w:rPr>
         <w:t xml:space="preserve">: </w:t>
@@ -6500,6 +6901,7 @@
           <w:rFonts w:ascii="Times New Roman" w:eastAsia="Times New Roman" w:hAnsi="Times New Roman" w:cs="Times New Roman"/>
           <w:sz w:val="24"/>
           <w:szCs w:val="24"/>
+          <w:highlight w:val="yellow"/>
           <w:lang w:val="pt-BR"/>
         </w:rPr>
         <w:t xml:space="preserve">Nathalia </w:t>
@@ -6510,6 +6912,7 @@
           <w:rFonts w:ascii="Times New Roman" w:eastAsia="Times New Roman" w:hAnsi="Times New Roman" w:cs="Times New Roman"/>
           <w:sz w:val="24"/>
           <w:szCs w:val="24"/>
+          <w:highlight w:val="yellow"/>
           <w:lang w:val="pt-BR"/>
         </w:rPr>
         <w:t>Sautchuk</w:t>
@@ -6520,6 +6923,7 @@
           <w:rFonts w:ascii="Times New Roman" w:eastAsia="Times New Roman" w:hAnsi="Times New Roman" w:cs="Times New Roman"/>
           <w:sz w:val="24"/>
           <w:szCs w:val="24"/>
+          <w:highlight w:val="yellow"/>
           <w:lang w:val="pt-BR"/>
         </w:rPr>
         <w:t xml:space="preserve"> Patrício</w:t>
@@ -6606,7 +7010,15 @@
           <w:sz w:val="24"/>
           <w:szCs w:val="24"/>
         </w:rPr>
-        <w:t xml:space="preserve">Aiming to meet the highest level of detail and assertiveness of information obtained with stakeholders, it was necessary to develop a needs assessment, through informal interviews with the Project </w:t>
+        <w:t>Aiming to meet the highest level of detail and assertiveness of information obtained with stakeholders, it was necessary to develop a needs assessment, through informal interviews</w:t>
+      </w:r>
+      <w:r>
+        <w:rPr>
+          <w:rFonts w:ascii="Times New Roman" w:hAnsi="Times New Roman" w:cs="Times New Roman"/>
+          <w:sz w:val="24"/>
+          <w:szCs w:val="24"/>
+        </w:rPr>
+        <w:t xml:space="preserve"> with the Project </w:t>
       </w:r>
       <w:proofErr w:type="spellStart"/>
       <w:r>
@@ -6615,7 +7027,7 @@
           <w:sz w:val="24"/>
           <w:szCs w:val="24"/>
         </w:rPr>
-        <w:t>CIm</w:t>
+        <w:t>CIn</w:t>
       </w:r>
       <w:proofErr w:type="spellEnd"/>
       <w:r>
@@ -6644,6 +7056,39 @@
         </w:rPr>
         <w:t xml:space="preserve"> </w:t>
       </w:r>
+      <w:r>
+        <w:rPr>
+          <w:rFonts w:ascii="Times New Roman" w:hAnsi="Times New Roman" w:cs="Times New Roman"/>
+          <w:sz w:val="24"/>
+          <w:szCs w:val="24"/>
+        </w:rPr>
+        <w:t>collaborators</w:t>
+      </w:r>
+      <w:r>
+        <w:rPr>
+          <w:rFonts w:ascii="Times New Roman" w:hAnsi="Times New Roman" w:cs="Times New Roman"/>
+          <w:sz w:val="24"/>
+          <w:szCs w:val="24"/>
+        </w:rPr>
+        <w:t xml:space="preserve">, as well as creating a form with the test team, looking for </w:t>
+      </w:r>
+      <w:r>
+        <w:rPr>
+          <w:rFonts w:ascii="Times New Roman" w:hAnsi="Times New Roman" w:cs="Times New Roman"/>
+          <w:sz w:val="24"/>
+          <w:szCs w:val="24"/>
+        </w:rPr>
+        <w:lastRenderedPageBreak/>
+        <w:t xml:space="preserve">information relevant about the testing process and what are the tests currently performed </w:t>
+      </w:r>
+      <w:r>
+        <w:rPr>
+          <w:rFonts w:ascii="Times New Roman" w:hAnsi="Times New Roman" w:cs="Times New Roman"/>
+          <w:sz w:val="24"/>
+          <w:szCs w:val="24"/>
+        </w:rPr>
+        <w:t xml:space="preserve">in the covenant between </w:t>
+      </w:r>
       <w:proofErr w:type="spellStart"/>
       <w:r>
         <w:rPr>
@@ -6651,7 +7096,7 @@
           <w:sz w:val="24"/>
           <w:szCs w:val="24"/>
         </w:rPr>
-        <w:t>colaborators</w:t>
+        <w:t>CIn</w:t>
       </w:r>
       <w:proofErr w:type="spellEnd"/>
       <w:r>
@@ -6660,27 +7105,8 @@
           <w:sz w:val="24"/>
           <w:szCs w:val="24"/>
         </w:rPr>
-        <w:t xml:space="preserve">, as well as creating a form with the test team, looking for </w:t>
-      </w:r>
-      <w:r>
-        <w:rPr>
-          <w:rFonts w:ascii="Times New Roman" w:hAnsi="Times New Roman" w:cs="Times New Roman"/>
-          <w:sz w:val="24"/>
-          <w:szCs w:val="24"/>
-        </w:rPr>
-        <w:lastRenderedPageBreak/>
-        <w:t>information relevant about the testing process and what are the tests currently performed in the covenant between CIN-</w:t>
-      </w:r>
-      <w:proofErr w:type="spellStart"/>
-      <w:r>
-        <w:rPr>
-          <w:rFonts w:ascii="Times New Roman" w:hAnsi="Times New Roman" w:cs="Times New Roman"/>
-          <w:sz w:val="24"/>
-          <w:szCs w:val="24"/>
-        </w:rPr>
-        <w:t>UFPe</w:t>
-      </w:r>
-      <w:proofErr w:type="spellEnd"/>
+        <w:t>-UFPE</w:t>
+      </w:r>
       <w:r>
         <w:rPr>
           <w:rFonts w:ascii="Times New Roman" w:hAnsi="Times New Roman" w:cs="Times New Roman"/>
@@ -6707,25 +7133,24 @@
           <w:sz w:val="24"/>
           <w:szCs w:val="24"/>
         </w:rPr>
-        <w:t xml:space="preserve">Was collected a total of 36 test cases executed on the production lines according </w:t>
-      </w:r>
-      <w:proofErr w:type="gramStart"/>
-      <w:r>
-        <w:rPr>
-          <w:rFonts w:ascii="Times New Roman" w:hAnsi="Times New Roman" w:cs="Times New Roman"/>
-          <w:sz w:val="24"/>
-          <w:szCs w:val="24"/>
-        </w:rPr>
-        <w:t>to  Table</w:t>
-      </w:r>
-      <w:proofErr w:type="gramEnd"/>
-      <w:r>
-        <w:rPr>
-          <w:rFonts w:ascii="Times New Roman" w:hAnsi="Times New Roman" w:cs="Times New Roman"/>
-          <w:sz w:val="24"/>
-          <w:szCs w:val="24"/>
-        </w:rPr>
-        <w:t xml:space="preserve"> XXX, </w:t>
+        <w:t xml:space="preserve">Was collected a total of 36 test cases executed on the production lines according to </w:t>
+      </w:r>
+      <w:r>
+        <w:rPr>
+          <w:rFonts w:ascii="Times New Roman" w:hAnsi="Times New Roman" w:cs="Times New Roman"/>
+          <w:sz w:val="24"/>
+          <w:szCs w:val="24"/>
+          <w:highlight w:val="yellow"/>
+        </w:rPr>
+        <w:t>Table XXX</w:t>
+      </w:r>
+      <w:r>
+        <w:rPr>
+          <w:rFonts w:ascii="Times New Roman" w:hAnsi="Times New Roman" w:cs="Times New Roman"/>
+          <w:sz w:val="24"/>
+          <w:szCs w:val="24"/>
+        </w:rPr>
+        <w:t xml:space="preserve">, </w:t>
       </w:r>
       <w:proofErr w:type="spellStart"/>
       <w:r>
@@ -6860,13 +7285,15 @@
           <w:rFonts w:ascii="Times New Roman" w:hAnsi="Times New Roman" w:cs="Times New Roman"/>
           <w:sz w:val="24"/>
           <w:szCs w:val="24"/>
-        </w:rPr>
-      </w:pPr>
-      <w:r>
-        <w:rPr>
-          <w:rFonts w:ascii="Times New Roman" w:hAnsi="Times New Roman" w:cs="Times New Roman"/>
-          <w:sz w:val="24"/>
-          <w:szCs w:val="24"/>
+          <w:highlight w:val="yellow"/>
+        </w:rPr>
+      </w:pPr>
+      <w:r>
+        <w:rPr>
+          <w:rFonts w:ascii="Times New Roman" w:hAnsi="Times New Roman" w:cs="Times New Roman"/>
+          <w:sz w:val="24"/>
+          <w:szCs w:val="24"/>
+          <w:highlight w:val="yellow"/>
         </w:rPr>
         <w:t>TABLE X - Motorola Product Line versus test cases</w:t>
       </w:r>
@@ -6887,6 +7314,7 @@
           <w:rFonts w:ascii="Times New Roman" w:hAnsi="Times New Roman" w:cs="Times New Roman"/>
           <w:sz w:val="24"/>
           <w:szCs w:val="24"/>
+          <w:highlight w:val="yellow"/>
         </w:rPr>
         <w:t>Source: Authors (2013)</w:t>
       </w:r>
@@ -7258,25 +7686,7 @@
           <w:sz w:val="24"/>
           <w:szCs w:val="24"/>
         </w:rPr>
-        <w:t xml:space="preserve">There are several techniques that can be used for requirements elicitation, among which we mention interviews, ethnography, questionnaires, </w:t>
-      </w:r>
-      <w:proofErr w:type="spellStart"/>
-      <w:r>
-        <w:rPr>
-          <w:rFonts w:ascii="Times New Roman" w:hAnsi="Times New Roman" w:cs="Times New Roman"/>
-          <w:sz w:val="24"/>
-          <w:szCs w:val="24"/>
-        </w:rPr>
-        <w:t>etc</w:t>
-      </w:r>
-      <w:proofErr w:type="spellEnd"/>
-      <w:r>
-        <w:rPr>
-          <w:rFonts w:ascii="Times New Roman" w:hAnsi="Times New Roman" w:cs="Times New Roman"/>
-          <w:sz w:val="24"/>
-          <w:szCs w:val="24"/>
-        </w:rPr>
-        <w:t xml:space="preserve"> and prototyping.</w:t>
+        <w:t>There are several techniques that can be used for requirements elicitation, among which we mention interviews, ethnography, questionnaires, and prototyping.</w:t>
       </w:r>
     </w:p>
     <w:p>
@@ -7296,7 +7706,24 @@
           <w:sz w:val="24"/>
           <w:szCs w:val="24"/>
         </w:rPr>
-        <w:t>Through the use of techniques such as interviews and questionnaires (see Annex X), were possible to raise the requirements, identify them by number, prioritize them and classify them into two groups: functional requirements (identified by RF) requirements and non-functional (identified by RNF).</w:t>
+        <w:t xml:space="preserve">Through the use of techniques such as interviews and questionnaires (see </w:t>
+      </w:r>
+      <w:r>
+        <w:rPr>
+          <w:rFonts w:ascii="Times New Roman" w:hAnsi="Times New Roman" w:cs="Times New Roman"/>
+          <w:sz w:val="24"/>
+          <w:szCs w:val="24"/>
+          <w:highlight w:val="yellow"/>
+        </w:rPr>
+        <w:t>Annex X</w:t>
+      </w:r>
+      <w:r>
+        <w:rPr>
+          <w:rFonts w:ascii="Times New Roman" w:hAnsi="Times New Roman" w:cs="Times New Roman"/>
+          <w:sz w:val="24"/>
+          <w:szCs w:val="24"/>
+        </w:rPr>
+        <w:t>), were possible to raise the requirements, identify them by number, prioritize them and classify them into two groups: functional requirements (identified by RF) requirements and non-functional (identified by RNF).</w:t>
       </w:r>
     </w:p>
     <w:p>
@@ -7387,25 +7814,7 @@
           <w:sz w:val="24"/>
           <w:szCs w:val="24"/>
         </w:rPr>
-        <w:t xml:space="preserve">After surveying requirements, begins </w:t>
-      </w:r>
-      <w:proofErr w:type="gramStart"/>
-      <w:r>
-        <w:rPr>
-          <w:rFonts w:ascii="Times New Roman" w:hAnsi="Times New Roman" w:cs="Times New Roman"/>
-          <w:sz w:val="24"/>
-          <w:szCs w:val="24"/>
-        </w:rPr>
-        <w:t>the  phase</w:t>
-      </w:r>
-      <w:proofErr w:type="gramEnd"/>
-      <w:r>
-        <w:rPr>
-          <w:rFonts w:ascii="Times New Roman" w:hAnsi="Times New Roman" w:cs="Times New Roman"/>
-          <w:sz w:val="24"/>
-          <w:szCs w:val="24"/>
-        </w:rPr>
-        <w:t xml:space="preserve"> of construction of the diagrams of visual representation in order to describe the interactions and functionalities to be implemented in the system.</w:t>
+        <w:t>After surveying requirements, begins the phase of construction of the diagrams of visual representation in order to describe the interactions and functionalities to be implemented in the system.</w:t>
       </w:r>
     </w:p>
     <w:p>
@@ -7425,7 +7834,32 @@
           <w:sz w:val="24"/>
           <w:szCs w:val="24"/>
         </w:rPr>
-        <w:t>Based on the requirements gathered, is possible identify authors and use cases and the relationship between them. Figure XXX shows the case diagram patterned use.</w:t>
+        <w:t xml:space="preserve">Based on the requirements gathered, is possible identify authors and use cases and the relationship between them. </w:t>
+      </w:r>
+      <w:r>
+        <w:rPr>
+          <w:rFonts w:ascii="Times New Roman" w:hAnsi="Times New Roman" w:cs="Times New Roman"/>
+          <w:sz w:val="24"/>
+          <w:szCs w:val="24"/>
+        </w:rPr>
+        <w:t xml:space="preserve">The </w:t>
+      </w:r>
+      <w:r>
+        <w:rPr>
+          <w:rFonts w:ascii="Times New Roman" w:hAnsi="Times New Roman" w:cs="Times New Roman"/>
+          <w:sz w:val="24"/>
+          <w:szCs w:val="24"/>
+          <w:highlight w:val="yellow"/>
+        </w:rPr>
+        <w:t>Figure XXX</w:t>
+      </w:r>
+      <w:r>
+        <w:rPr>
+          <w:rFonts w:ascii="Times New Roman" w:hAnsi="Times New Roman" w:cs="Times New Roman"/>
+          <w:sz w:val="24"/>
+          <w:szCs w:val="24"/>
+        </w:rPr>
+        <w:t xml:space="preserve"> shows the case diagram patterned use.</w:t>
       </w:r>
     </w:p>
     <w:p>
@@ -7492,13 +7926,15 @@
           <w:rFonts w:ascii="Times New Roman" w:hAnsi="Times New Roman" w:cs="Times New Roman"/>
           <w:sz w:val="24"/>
           <w:szCs w:val="24"/>
-        </w:rPr>
-      </w:pPr>
-      <w:r>
-        <w:rPr>
-          <w:rFonts w:ascii="Times New Roman" w:hAnsi="Times New Roman" w:cs="Times New Roman"/>
-          <w:sz w:val="24"/>
-          <w:szCs w:val="24"/>
+          <w:highlight w:val="yellow"/>
+        </w:rPr>
+      </w:pPr>
+      <w:r>
+        <w:rPr>
+          <w:rFonts w:ascii="Times New Roman" w:hAnsi="Times New Roman" w:cs="Times New Roman"/>
+          <w:sz w:val="24"/>
+          <w:szCs w:val="24"/>
+          <w:highlight w:val="yellow"/>
         </w:rPr>
         <w:t>Figure X: Use Cases Diagram</w:t>
       </w:r>
@@ -7519,6 +7955,7 @@
           <w:rFonts w:ascii="Times New Roman" w:hAnsi="Times New Roman" w:cs="Times New Roman"/>
           <w:sz w:val="24"/>
           <w:szCs w:val="24"/>
+          <w:highlight w:val="yellow"/>
         </w:rPr>
         <w:t>Source: Authors (2013)</w:t>
       </w:r>
@@ -7563,8 +8000,17 @@
           <w:rFonts w:ascii="Times New Roman" w:hAnsi="Times New Roman" w:cs="Times New Roman"/>
           <w:sz w:val="24"/>
           <w:szCs w:val="24"/>
-        </w:rPr>
-        <w:t>In Figure XXX, is possible to see the dependence on use cases and their respective groupings. Thus, it is possible to produce some relationship in future classes that may arise in the class diagram.</w:t>
+          <w:highlight w:val="yellow"/>
+        </w:rPr>
+        <w:t>In Figure XXX</w:t>
+      </w:r>
+      <w:r>
+        <w:rPr>
+          <w:rFonts w:ascii="Times New Roman" w:hAnsi="Times New Roman" w:cs="Times New Roman"/>
+          <w:sz w:val="24"/>
+          <w:szCs w:val="24"/>
+        </w:rPr>
+        <w:t>, is possible to see the dependence on use cases and their respective groupings. Thus, it is possible to produce some relationship in future classes that may arise in the class diagram.</w:t>
       </w:r>
     </w:p>
     <w:p>
@@ -7606,16 +8052,14 @@
         </w:rPr>
         <w:t xml:space="preserve">The use </w:t>
       </w:r>
-      <w:proofErr w:type="gramStart"/>
-      <w:r>
-        <w:rPr>
-          <w:rFonts w:ascii="Times New Roman" w:hAnsi="Times New Roman" w:cs="Times New Roman"/>
-          <w:sz w:val="24"/>
-          <w:szCs w:val="24"/>
-        </w:rPr>
-        <w:t>case of adding google account have</w:t>
-      </w:r>
-      <w:proofErr w:type="gramEnd"/>
+      <w:r>
+        <w:rPr>
+          <w:rFonts w:ascii="Times New Roman" w:hAnsi="Times New Roman" w:cs="Times New Roman"/>
+          <w:sz w:val="24"/>
+          <w:szCs w:val="24"/>
+        </w:rPr>
+        <w:t>case of adding google account has</w:t>
+      </w:r>
       <w:r>
         <w:rPr>
           <w:rFonts w:ascii="Times New Roman" w:hAnsi="Times New Roman" w:cs="Times New Roman"/>
@@ -7631,23 +8075,7 @@
           <w:sz w:val="24"/>
           <w:szCs w:val="24"/>
         </w:rPr>
-        <w:t>wi</w:t>
-      </w:r>
-      <w:r>
-        <w:rPr>
-          <w:rFonts w:ascii="Times New Roman" w:hAnsi="Times New Roman" w:cs="Times New Roman"/>
-          <w:sz w:val="24"/>
-          <w:szCs w:val="24"/>
-        </w:rPr>
-        <w:t>-</w:t>
-      </w:r>
-      <w:r>
-        <w:rPr>
-          <w:rFonts w:ascii="Times New Roman" w:hAnsi="Times New Roman" w:cs="Times New Roman"/>
-          <w:sz w:val="24"/>
-          <w:szCs w:val="24"/>
-        </w:rPr>
-        <w:t>fi</w:t>
+        <w:t>wifi</w:t>
       </w:r>
       <w:proofErr w:type="spellEnd"/>
       <w:r>
@@ -7770,6 +8198,7 @@
           <w:rFonts w:ascii="Times New Roman" w:hAnsi="Times New Roman" w:cs="Times New Roman"/>
           <w:sz w:val="24"/>
           <w:szCs w:val="24"/>
+          <w:highlight w:val="yellow"/>
         </w:rPr>
         <w:t xml:space="preserve">The Figure </w:t>
       </w:r>
@@ -7779,8 +8208,17 @@
           <w:rFonts w:ascii="Times New Roman" w:hAnsi="Times New Roman" w:cs="Times New Roman"/>
           <w:sz w:val="24"/>
           <w:szCs w:val="24"/>
-        </w:rPr>
-        <w:t>XXX shown</w:t>
+          <w:highlight w:val="yellow"/>
+        </w:rPr>
+        <w:t>XXX</w:t>
+      </w:r>
+      <w:r>
+        <w:rPr>
+          <w:rFonts w:ascii="Times New Roman" w:hAnsi="Times New Roman" w:cs="Times New Roman"/>
+          <w:sz w:val="24"/>
+          <w:szCs w:val="24"/>
+        </w:rPr>
+        <w:t xml:space="preserve"> shown</w:t>
       </w:r>
       <w:proofErr w:type="gramEnd"/>
       <w:r>
@@ -7964,7 +8402,15 @@
           <w:sz w:val="24"/>
           <w:szCs w:val="24"/>
         </w:rPr>
-        <w:t xml:space="preserve">The Facade class is used as a unified </w:t>
+        <w:t xml:space="preserve">The Facade class is used </w:t>
+      </w:r>
+      <w:r>
+        <w:rPr>
+          <w:rFonts w:ascii="Times New Roman" w:hAnsi="Times New Roman" w:cs="Times New Roman"/>
+          <w:sz w:val="24"/>
+          <w:szCs w:val="24"/>
+        </w:rPr>
+        <w:t xml:space="preserve">as a unified </w:t>
       </w:r>
       <w:proofErr w:type="gramStart"/>
       <w:r>
@@ -8011,7 +8457,7 @@
           <w:sz w:val="24"/>
           <w:szCs w:val="24"/>
         </w:rPr>
-        <w:t>Wifi</w:t>
+        <w:t>wifi</w:t>
       </w:r>
       <w:proofErr w:type="spellEnd"/>
       <w:r>
@@ -8574,6 +9020,14 @@
         <w:lastRenderedPageBreak/>
         <w:t xml:space="preserve">A key feature is the ease with which new nodes can be clustered structure of the prototype. For this, the new command should be implemented in </w:t>
       </w:r>
+      <w:r>
+        <w:rPr>
+          <w:rFonts w:ascii="Times New Roman" w:hAnsi="Times New Roman" w:cs="Times New Roman"/>
+          <w:sz w:val="24"/>
+          <w:szCs w:val="24"/>
+        </w:rPr>
+        <w:t xml:space="preserve">a Java </w:t>
+      </w:r>
       <w:proofErr w:type="gramStart"/>
       <w:r>
         <w:rPr>
@@ -8581,9 +9035,17 @@
           <w:sz w:val="24"/>
           <w:szCs w:val="24"/>
         </w:rPr>
-        <w:t>a Java class, that containing the validation and implementation services, and all new tasks, are</w:t>
+        <w:t>class, that</w:t>
       </w:r>
       <w:proofErr w:type="gramEnd"/>
+      <w:r>
+        <w:rPr>
+          <w:rFonts w:ascii="Times New Roman" w:hAnsi="Times New Roman" w:cs="Times New Roman"/>
+          <w:sz w:val="24"/>
+          <w:szCs w:val="24"/>
+        </w:rPr>
+        <w:t xml:space="preserve"> containing the validation and implementation services, and all new tasks, is</w:t>
+      </w:r>
       <w:r>
         <w:rPr>
           <w:rFonts w:ascii="Times New Roman" w:hAnsi="Times New Roman" w:cs="Times New Roman"/>
@@ -8878,6 +9340,21 @@
     </w:p>
     <w:p>
       <w:pPr>
+        <w:spacing w:after="0" w:line="360" w:lineRule="auto"/>
+        <w:ind w:firstLine="720"/>
+        <w:jc w:val="both"/>
+        <w:rPr>
+          <w:rFonts w:ascii="Times New Roman" w:hAnsi="Times New Roman" w:cs="Times New Roman"/>
+          <w:b/>
+          <w:sz w:val="24"/>
+          <w:szCs w:val="24"/>
+        </w:rPr>
+      </w:pPr>
+      <w:bookmarkStart w:id="0" w:name="_GoBack"/>
+      <w:bookmarkEnd w:id="0"/>
+    </w:p>
+    <w:p>
+      <w:pPr>
         <w:spacing w:line="360" w:lineRule="auto"/>
         <w:ind w:firstLine="720"/>
         <w:jc w:val="both"/>
@@ -9033,7 +9510,69 @@
           <w:sz w:val="24"/>
           <w:szCs w:val="24"/>
         </w:rPr>
-        <w:t xml:space="preserve">The load data </w:t>
+        <w:t xml:space="preserve">The load data test </w:t>
+      </w:r>
+      <w:r>
+        <w:rPr>
+          <w:rFonts w:ascii="Times New Roman" w:hAnsi="Times New Roman" w:cs="Times New Roman"/>
+          <w:sz w:val="24"/>
+          <w:szCs w:val="24"/>
+        </w:rPr>
+        <w:t>initial of CTS has eight automation processes: (</w:t>
+      </w:r>
+      <w:proofErr w:type="spellStart"/>
+      <w:r>
+        <w:rPr>
+          <w:rFonts w:ascii="Times New Roman" w:hAnsi="Times New Roman" w:cs="Times New Roman"/>
+          <w:sz w:val="24"/>
+          <w:szCs w:val="24"/>
+        </w:rPr>
+        <w:t>i</w:t>
+      </w:r>
+      <w:proofErr w:type="spellEnd"/>
+      <w:r>
+        <w:rPr>
+          <w:rFonts w:ascii="Times New Roman" w:hAnsi="Times New Roman" w:cs="Times New Roman"/>
+          <w:sz w:val="24"/>
+          <w:szCs w:val="24"/>
+        </w:rPr>
+        <w:t xml:space="preserve">) </w:t>
+      </w:r>
+      <w:proofErr w:type="spellStart"/>
+      <w:r>
+        <w:rPr>
+          <w:rFonts w:ascii="Times New Roman" w:hAnsi="Times New Roman" w:cs="Times New Roman"/>
+          <w:sz w:val="24"/>
+          <w:szCs w:val="24"/>
+        </w:rPr>
+        <w:t>SetupScreen</w:t>
+      </w:r>
+      <w:proofErr w:type="spellEnd"/>
+      <w:r>
+        <w:rPr>
+          <w:rFonts w:ascii="Times New Roman" w:hAnsi="Times New Roman" w:cs="Times New Roman"/>
+          <w:sz w:val="24"/>
+          <w:szCs w:val="24"/>
+        </w:rPr>
+        <w:t xml:space="preserve">, (ii) </w:t>
+      </w:r>
+      <w:proofErr w:type="spellStart"/>
+      <w:r>
+        <w:rPr>
+          <w:rFonts w:ascii="Times New Roman" w:hAnsi="Times New Roman" w:cs="Times New Roman"/>
+          <w:sz w:val="24"/>
+          <w:szCs w:val="24"/>
+        </w:rPr>
+        <w:t>Wifi</w:t>
+      </w:r>
+      <w:proofErr w:type="spellEnd"/>
+      <w:r>
+        <w:rPr>
+          <w:rFonts w:ascii="Times New Roman" w:hAnsi="Times New Roman" w:cs="Times New Roman"/>
+          <w:sz w:val="24"/>
+          <w:szCs w:val="24"/>
+        </w:rPr>
+        <w:t xml:space="preserve"> (iii) timeout, </w:t>
       </w:r>
       <w:proofErr w:type="gramStart"/>
       <w:r>
@@ -9042,7 +9581,7 @@
           <w:sz w:val="24"/>
           <w:szCs w:val="24"/>
         </w:rPr>
-        <w:t>test  initial</w:t>
+        <w:t>(iv) Security</w:t>
       </w:r>
       <w:proofErr w:type="gramEnd"/>
       <w:r>
@@ -9051,7 +9590,7 @@
           <w:sz w:val="24"/>
           <w:szCs w:val="24"/>
         </w:rPr>
-        <w:t xml:space="preserve"> of CTS  has eight automation processes: (</w:t>
+        <w:t xml:space="preserve"> (v) </w:t>
       </w:r>
       <w:proofErr w:type="spellStart"/>
       <w:r>
@@ -9060,7 +9599,7 @@
           <w:sz w:val="24"/>
           <w:szCs w:val="24"/>
         </w:rPr>
-        <w:t>i</w:t>
+        <w:t>DeveloperOptions</w:t>
       </w:r>
       <w:proofErr w:type="spellEnd"/>
       <w:r>
@@ -9069,7 +9608,35 @@
           <w:sz w:val="24"/>
           <w:szCs w:val="24"/>
         </w:rPr>
-        <w:t xml:space="preserve">) </w:t>
+        <w:t xml:space="preserve"> (vi) Location, (vii) and Admin (viii) Gmail.</w:t>
+      </w:r>
+    </w:p>
+    <w:p>
+      <w:pPr>
+        <w:spacing w:line="360" w:lineRule="auto"/>
+        <w:ind w:firstLine="720"/>
+        <w:jc w:val="both"/>
+        <w:rPr>
+          <w:rFonts w:ascii="Times New Roman" w:hAnsi="Times New Roman" w:cs="Times New Roman"/>
+          <w:sz w:val="24"/>
+          <w:szCs w:val="24"/>
+        </w:rPr>
+      </w:pPr>
+      <w:r>
+        <w:rPr>
+          <w:rFonts w:ascii="Times New Roman" w:hAnsi="Times New Roman" w:cs="Times New Roman"/>
+          <w:sz w:val="24"/>
+          <w:szCs w:val="24"/>
+        </w:rPr>
+        <w:t>It is possible to observe that a critical point when p</w:t>
+      </w:r>
+      <w:r>
+        <w:rPr>
+          <w:rFonts w:ascii="Times New Roman" w:hAnsi="Times New Roman" w:cs="Times New Roman"/>
+          <w:sz w:val="24"/>
+          <w:szCs w:val="24"/>
+        </w:rPr>
+        <w:t xml:space="preserve">erforming data load testing is </w:t>
       </w:r>
       <w:proofErr w:type="spellStart"/>
       <w:r>
@@ -9078,81 +9645,15 @@
           <w:sz w:val="24"/>
           <w:szCs w:val="24"/>
         </w:rPr>
-        <w:t>SetupScreen</w:t>
-      </w:r>
-      <w:proofErr w:type="spellEnd"/>
-      <w:r>
-        <w:rPr>
-          <w:rFonts w:ascii="Times New Roman" w:hAnsi="Times New Roman" w:cs="Times New Roman"/>
-          <w:sz w:val="24"/>
-          <w:szCs w:val="24"/>
-        </w:rPr>
-        <w:t xml:space="preserve">, (ii) </w:t>
-      </w:r>
-      <w:proofErr w:type="spellStart"/>
-      <w:r>
-        <w:rPr>
-          <w:rFonts w:ascii="Times New Roman" w:hAnsi="Times New Roman" w:cs="Times New Roman"/>
-          <w:sz w:val="24"/>
-          <w:szCs w:val="24"/>
-        </w:rPr>
-        <w:t>Wifi</w:t>
-      </w:r>
-      <w:proofErr w:type="spellEnd"/>
-      <w:r>
-        <w:rPr>
-          <w:rFonts w:ascii="Times New Roman" w:hAnsi="Times New Roman" w:cs="Times New Roman"/>
-          <w:sz w:val="24"/>
-          <w:szCs w:val="24"/>
-        </w:rPr>
-        <w:t xml:space="preserve"> (iii) timeout, (iv) Security (v) </w:t>
-      </w:r>
-      <w:proofErr w:type="spellStart"/>
-      <w:r>
-        <w:rPr>
-          <w:rFonts w:ascii="Times New Roman" w:hAnsi="Times New Roman" w:cs="Times New Roman"/>
-          <w:sz w:val="24"/>
-          <w:szCs w:val="24"/>
-        </w:rPr>
-        <w:t>DeveloperOptions</w:t>
-      </w:r>
-      <w:proofErr w:type="spellEnd"/>
-      <w:r>
-        <w:rPr>
-          <w:rFonts w:ascii="Times New Roman" w:hAnsi="Times New Roman" w:cs="Times New Roman"/>
-          <w:sz w:val="24"/>
-          <w:szCs w:val="24"/>
-        </w:rPr>
-        <w:t xml:space="preserve"> (vi) Location, (vii) and Admin (viii) Gmail.</w:t>
-      </w:r>
-    </w:p>
-    <w:p>
-      <w:pPr>
-        <w:spacing w:line="360" w:lineRule="auto"/>
-        <w:ind w:firstLine="720"/>
-        <w:jc w:val="both"/>
-        <w:rPr>
-          <w:rFonts w:ascii="Times New Roman" w:hAnsi="Times New Roman" w:cs="Times New Roman"/>
-          <w:sz w:val="24"/>
-          <w:szCs w:val="24"/>
-        </w:rPr>
-      </w:pPr>
-      <w:r>
-        <w:rPr>
-          <w:rFonts w:ascii="Times New Roman" w:hAnsi="Times New Roman" w:cs="Times New Roman"/>
-          <w:sz w:val="24"/>
-          <w:szCs w:val="24"/>
-        </w:rPr>
-        <w:t xml:space="preserve">It is possible to observe that a critical point when performing data load testing is </w:t>
-      </w:r>
-      <w:proofErr w:type="spellStart"/>
-      <w:r>
-        <w:rPr>
-          <w:rFonts w:ascii="Times New Roman" w:hAnsi="Times New Roman" w:cs="Times New Roman"/>
-          <w:sz w:val="24"/>
-          <w:szCs w:val="24"/>
-        </w:rPr>
-        <w:t>Wifi</w:t>
+        <w:t>w</w:t>
+      </w:r>
+      <w:r>
+        <w:rPr>
+          <w:rFonts w:ascii="Times New Roman" w:hAnsi="Times New Roman" w:cs="Times New Roman"/>
+          <w:sz w:val="24"/>
+          <w:szCs w:val="24"/>
+        </w:rPr>
+        <w:t>ifi</w:t>
       </w:r>
       <w:proofErr w:type="spellEnd"/>
       <w:r>
@@ -9323,7 +9824,15 @@
           <w:sz w:val="24"/>
           <w:szCs w:val="24"/>
         </w:rPr>
-        <w:t>According to the results in the graphic below, the tests showed valid results, observing the tests that depend on the network for data connection (</w:t>
+        <w:t>According to the results in the graphic below, the tests showed valid results, observing the tests that depend on th</w:t>
+      </w:r>
+      <w:r>
+        <w:rPr>
+          <w:rFonts w:ascii="Times New Roman" w:hAnsi="Times New Roman" w:cs="Times New Roman"/>
+          <w:sz w:val="24"/>
+          <w:szCs w:val="24"/>
+        </w:rPr>
+        <w:t>e network for data connection (</w:t>
       </w:r>
       <w:proofErr w:type="spellStart"/>
       <w:r>
@@ -9332,7 +9841,15 @@
           <w:sz w:val="24"/>
           <w:szCs w:val="24"/>
         </w:rPr>
-        <w:t>Wifi</w:t>
+        <w:t>w</w:t>
+      </w:r>
+      <w:r>
+        <w:rPr>
+          <w:rFonts w:ascii="Times New Roman" w:hAnsi="Times New Roman" w:cs="Times New Roman"/>
+          <w:sz w:val="24"/>
+          <w:szCs w:val="24"/>
+        </w:rPr>
+        <w:t>ifi</w:t>
       </w:r>
       <w:proofErr w:type="spellEnd"/>
       <w:r>
@@ -9341,25 +9858,23 @@
           <w:sz w:val="24"/>
           <w:szCs w:val="24"/>
         </w:rPr>
-        <w:t xml:space="preserve"> and Gmail) in mostly failed, due the network conditions vary greatly between criticism (with much access) and not critical (without much access or reasonable access).In environments where the network does not present critical state, the tests pass. Another relevant point is the build-16_62 14.10.0Q3.X Europe, which showed a different initial configuration screen, thus invalidating the model </w:t>
-      </w:r>
-      <w:proofErr w:type="spellStart"/>
-      <w:r>
-        <w:rPr>
-          <w:rFonts w:ascii="Times New Roman" w:hAnsi="Times New Roman" w:cs="Times New Roman"/>
-          <w:sz w:val="24"/>
-          <w:szCs w:val="24"/>
-        </w:rPr>
-        <w:t>developed.The</w:t>
-      </w:r>
-      <w:proofErr w:type="spellEnd"/>
-      <w:r>
-        <w:rPr>
-          <w:rFonts w:ascii="Times New Roman" w:hAnsi="Times New Roman" w:cs="Times New Roman"/>
-          <w:sz w:val="24"/>
-          <w:szCs w:val="24"/>
-        </w:rPr>
-        <w:t xml:space="preserve"> screen layout is a factor aggravating, as when it is changed or a new layout appears in new builds, the code will have to be adapted.</w:t>
+        <w:t xml:space="preserve"> and Gmail) in mostly failed, due the network conditions vary greatly between criticism (with much access) and not critical (without much access or reasonable access).In environments where the network does not present critical state, the tests pass. Another relevant point is the build-16_62 14.10.0Q3.X Europe, which showed a different initial configuration screen, thus invalidating the model developed.</w:t>
+      </w:r>
+      <w:r>
+        <w:rPr>
+          <w:rFonts w:ascii="Times New Roman" w:hAnsi="Times New Roman" w:cs="Times New Roman"/>
+          <w:sz w:val="24"/>
+          <w:szCs w:val="24"/>
+        </w:rPr>
+        <w:t xml:space="preserve"> </w:t>
+      </w:r>
+      <w:r>
+        <w:rPr>
+          <w:rFonts w:ascii="Times New Roman" w:hAnsi="Times New Roman" w:cs="Times New Roman"/>
+          <w:sz w:val="24"/>
+          <w:szCs w:val="24"/>
+        </w:rPr>
+        <w:t>The screen layout is a factor aggravating, as when it is changed or a new layout appears in new builds, the code will have to be adapted.</w:t>
       </w:r>
     </w:p>
     <w:p>
@@ -9545,7 +10060,15 @@
           <w:sz w:val="24"/>
           <w:szCs w:val="24"/>
         </w:rPr>
-        <w:t>CIn</w:t>
+        <w:t>CI</w:t>
+      </w:r>
+      <w:r>
+        <w:rPr>
+          <w:rFonts w:ascii="Times New Roman" w:hAnsi="Times New Roman" w:cs="Times New Roman"/>
+          <w:sz w:val="24"/>
+          <w:szCs w:val="24"/>
+        </w:rPr>
+        <w:t>n</w:t>
       </w:r>
       <w:proofErr w:type="spellEnd"/>
       <w:r>
@@ -9726,25 +10249,23 @@
           <w:sz w:val="24"/>
           <w:szCs w:val="24"/>
         </w:rPr>
-        <w:t xml:space="preserve">This was possible because the real time spent in the initial execution of the script and executions with hits of automated tests was lower than the </w:t>
-      </w:r>
-      <w:proofErr w:type="gramStart"/>
-      <w:r>
-        <w:rPr>
-          <w:rFonts w:ascii="Times New Roman" w:hAnsi="Times New Roman" w:cs="Times New Roman"/>
-          <w:sz w:val="24"/>
-          <w:szCs w:val="24"/>
-        </w:rPr>
-        <w:t>time  estimated</w:t>
-      </w:r>
-      <w:proofErr w:type="gramEnd"/>
-      <w:r>
-        <w:rPr>
-          <w:rFonts w:ascii="Times New Roman" w:hAnsi="Times New Roman" w:cs="Times New Roman"/>
-          <w:sz w:val="24"/>
-          <w:szCs w:val="24"/>
-        </w:rPr>
-        <w:t xml:space="preserve"> for these same activities, previous experiences of automation, when other tools were used and needed the intervention of an implementer to advance the automation of tests, freeing the testers to perform other activities during the initial setup.</w:t>
+        <w:t>This was possible because the real time spent in the initial execution of the script and executions with hits of automated</w:t>
+      </w:r>
+      <w:r>
+        <w:rPr>
+          <w:rFonts w:ascii="Times New Roman" w:hAnsi="Times New Roman" w:cs="Times New Roman"/>
+          <w:sz w:val="24"/>
+          <w:szCs w:val="24"/>
+        </w:rPr>
+        <w:t xml:space="preserve"> tests was lower than the time </w:t>
+      </w:r>
+      <w:r>
+        <w:rPr>
+          <w:rFonts w:ascii="Times New Roman" w:hAnsi="Times New Roman" w:cs="Times New Roman"/>
+          <w:sz w:val="24"/>
+          <w:szCs w:val="24"/>
+        </w:rPr>
+        <w:t>estimated for these same activities, previous experiences of automation, when other tools were used and needed the intervention of an implementer to advance the automation of tests, freeing the testers to perform other activities during the initial setup.</w:t>
       </w:r>
     </w:p>
     <w:p>
@@ -9873,6 +10394,22 @@
         </w:rPr>
         <w:t>Systems development covers issues such as productivity, portability, quality</w:t>
       </w:r>
+      <w:r>
+        <w:rPr>
+          <w:rFonts w:ascii="Times New Roman" w:hAnsi="Times New Roman" w:cs="Times New Roman"/>
+          <w:sz w:val="24"/>
+          <w:szCs w:val="24"/>
+        </w:rPr>
+        <w:t>, documentation</w:t>
+      </w:r>
+      <w:r>
+        <w:rPr>
+          <w:rFonts w:ascii="Times New Roman" w:hAnsi="Times New Roman" w:cs="Times New Roman"/>
+          <w:sz w:val="24"/>
+          <w:szCs w:val="24"/>
+        </w:rPr>
+        <w:t xml:space="preserve"> and other which </w:t>
+      </w:r>
       <w:proofErr w:type="gramStart"/>
       <w:r>
         <w:rPr>
@@ -9880,7 +10417,7 @@
           <w:sz w:val="24"/>
           <w:szCs w:val="24"/>
         </w:rPr>
-        <w:t>,  documentation</w:t>
+        <w:t>makes</w:t>
       </w:r>
       <w:proofErr w:type="gramEnd"/>
       <w:r>
@@ -9889,7 +10426,85 @@
           <w:sz w:val="24"/>
           <w:szCs w:val="24"/>
         </w:rPr>
-        <w:t xml:space="preserve"> and other which makes it a complex task that requires technical knowledge, organization, creativity and intense communication between </w:t>
+        <w:t xml:space="preserve"> it a complex task that requires technical knowledge, organization, creativity and intense communication between teams.</w:t>
+      </w:r>
+      <w:r>
+        <w:rPr>
+          <w:rFonts w:ascii="Times New Roman" w:hAnsi="Times New Roman" w:cs="Times New Roman"/>
+          <w:sz w:val="24"/>
+          <w:szCs w:val="24"/>
+        </w:rPr>
+        <w:t xml:space="preserve"> </w:t>
+      </w:r>
+      <w:r>
+        <w:rPr>
+          <w:rFonts w:ascii="Times New Roman" w:hAnsi="Times New Roman" w:cs="Times New Roman"/>
+          <w:sz w:val="24"/>
+          <w:szCs w:val="24"/>
+        </w:rPr>
+        <w:t>That occurs during development some of these requirements fails; being unpredictable moment when the failure occurred. Checking this set of variables becomes Necessary there's an easy and quick way to run a test scenario at any time, and this is feasible with the help of automated testing.</w:t>
+      </w:r>
+    </w:p>
+    <w:p>
+      <w:pPr>
+        <w:spacing w:line="360" w:lineRule="auto"/>
+        <w:jc w:val="both"/>
+        <w:rPr>
+          <w:rFonts w:ascii="Times New Roman" w:hAnsi="Times New Roman" w:cs="Times New Roman"/>
+          <w:sz w:val="24"/>
+          <w:szCs w:val="24"/>
+        </w:rPr>
+      </w:pPr>
+      <w:r>
+        <w:rPr>
+          <w:rFonts w:ascii="Times New Roman" w:hAnsi="Times New Roman" w:cs="Times New Roman"/>
+          <w:sz w:val="24"/>
+          <w:szCs w:val="24"/>
+        </w:rPr>
+        <w:tab/>
+      </w:r>
+      <w:r>
+        <w:rPr>
+          <w:rFonts w:ascii="Times New Roman" w:hAnsi="Times New Roman" w:cs="Times New Roman"/>
+          <w:sz w:val="24"/>
+          <w:szCs w:val="24"/>
+        </w:rPr>
+        <w:t>The automation of testing presents, more security of test execution, allows you to create more elaborate and complex tests, which are identically repeated numerous times.</w:t>
+      </w:r>
+    </w:p>
+    <w:p>
+      <w:pPr>
+        <w:spacing w:line="360" w:lineRule="auto"/>
+        <w:jc w:val="both"/>
+        <w:rPr>
+          <w:rFonts w:ascii="Times New Roman" w:hAnsi="Times New Roman" w:cs="Times New Roman"/>
+          <w:sz w:val="24"/>
+          <w:szCs w:val="24"/>
+        </w:rPr>
+      </w:pPr>
+      <w:r>
+        <w:rPr>
+          <w:rFonts w:ascii="Times New Roman" w:hAnsi="Times New Roman" w:cs="Times New Roman"/>
+          <w:sz w:val="24"/>
+          <w:szCs w:val="24"/>
+        </w:rPr>
+        <w:tab/>
+      </w:r>
+      <w:r>
+        <w:rPr>
+          <w:rFonts w:ascii="Times New Roman" w:hAnsi="Times New Roman" w:cs="Times New Roman"/>
+          <w:sz w:val="24"/>
+          <w:szCs w:val="24"/>
+        </w:rPr>
+        <w:t xml:space="preserve">Another factor considered relevant, automation increases the amount of time spent on checking the system and decreases the time spent on the identification and correction of errors. </w:t>
+      </w:r>
+      <w:r>
+        <w:rPr>
+          <w:rFonts w:ascii="Times New Roman" w:hAnsi="Times New Roman" w:cs="Times New Roman"/>
+          <w:sz w:val="24"/>
+          <w:szCs w:val="24"/>
+        </w:rPr>
+        <w:t xml:space="preserve">By isolating the tests of </w:t>
       </w:r>
       <w:proofErr w:type="spellStart"/>
       <w:r>
@@ -9898,7 +10513,7 @@
           <w:sz w:val="24"/>
           <w:szCs w:val="24"/>
         </w:rPr>
-        <w:t>teams.That</w:t>
+        <w:t>artesal</w:t>
       </w:r>
       <w:proofErr w:type="spellEnd"/>
       <w:r>
@@ -9907,88 +10522,44 @@
           <w:sz w:val="24"/>
           <w:szCs w:val="24"/>
         </w:rPr>
-        <w:t xml:space="preserve"> occurs during development some of these requirements fails; being unpredictable moment when the failure occurred. Checking this set of variables becomes Necessary there's an easy and quick way to run a test scenario at any time, and this is feasible with the help of automated testing.</w:t>
-      </w:r>
-    </w:p>
-    <w:p>
-      <w:pPr>
-        <w:spacing w:line="360" w:lineRule="auto"/>
-        <w:jc w:val="both"/>
-        <w:rPr>
-          <w:rFonts w:ascii="Times New Roman" w:hAnsi="Times New Roman" w:cs="Times New Roman"/>
-          <w:sz w:val="24"/>
-          <w:szCs w:val="24"/>
-        </w:rPr>
-      </w:pPr>
-      <w:r>
-        <w:rPr>
-          <w:rFonts w:ascii="Times New Roman" w:hAnsi="Times New Roman" w:cs="Times New Roman"/>
-          <w:sz w:val="24"/>
-          <w:szCs w:val="24"/>
-        </w:rPr>
-        <w:tab/>
-      </w:r>
-      <w:r>
-        <w:rPr>
-          <w:rFonts w:ascii="Times New Roman" w:hAnsi="Times New Roman" w:cs="Times New Roman"/>
-          <w:sz w:val="24"/>
-          <w:szCs w:val="24"/>
-        </w:rPr>
-        <w:t>The automation of testing presents, more security of test execution, allows you to create more elaborate and complex tests, which are identically repeated numerous times.</w:t>
-      </w:r>
-    </w:p>
-    <w:p>
-      <w:pPr>
-        <w:spacing w:line="360" w:lineRule="auto"/>
-        <w:jc w:val="both"/>
-        <w:rPr>
-          <w:rFonts w:ascii="Times New Roman" w:hAnsi="Times New Roman" w:cs="Times New Roman"/>
-          <w:sz w:val="24"/>
-          <w:szCs w:val="24"/>
-        </w:rPr>
-      </w:pPr>
-      <w:r>
-        <w:rPr>
-          <w:rFonts w:ascii="Times New Roman" w:hAnsi="Times New Roman" w:cs="Times New Roman"/>
-          <w:sz w:val="24"/>
-          <w:szCs w:val="24"/>
-        </w:rPr>
-        <w:tab/>
-      </w:r>
-      <w:r>
-        <w:rPr>
-          <w:rFonts w:ascii="Times New Roman" w:hAnsi="Times New Roman" w:cs="Times New Roman"/>
-          <w:sz w:val="24"/>
-          <w:szCs w:val="24"/>
-        </w:rPr>
-        <w:t xml:space="preserve">Another factor considered relevant, automation increases the amount of time spent on checking the system and decreases the time spent on the identification and correction of errors. </w:t>
-      </w:r>
-      <w:r>
-        <w:rPr>
-          <w:rFonts w:ascii="Times New Roman" w:hAnsi="Times New Roman" w:cs="Times New Roman"/>
-          <w:sz w:val="24"/>
-          <w:szCs w:val="24"/>
-        </w:rPr>
-        <w:t xml:space="preserve">By isolating the tests of </w:t>
-      </w:r>
-      <w:proofErr w:type="spellStart"/>
-      <w:r>
-        <w:rPr>
-          <w:rFonts w:ascii="Times New Roman" w:hAnsi="Times New Roman" w:cs="Times New Roman"/>
-          <w:sz w:val="24"/>
-          <w:szCs w:val="24"/>
-        </w:rPr>
-        <w:t>artesal</w:t>
-      </w:r>
-      <w:proofErr w:type="spellEnd"/>
-      <w:r>
-        <w:rPr>
-          <w:rFonts w:ascii="Times New Roman" w:hAnsi="Times New Roman" w:cs="Times New Roman"/>
-          <w:sz w:val="24"/>
-          <w:szCs w:val="24"/>
-        </w:rPr>
         <w:t xml:space="preserve"> manufacturing, in other words, manually </w:t>
       </w:r>
+      <w:r>
+        <w:rPr>
+          <w:rFonts w:ascii="Times New Roman" w:hAnsi="Times New Roman" w:cs="Times New Roman"/>
+          <w:sz w:val="24"/>
+          <w:szCs w:val="24"/>
+        </w:rPr>
+        <w:t>tests</w:t>
+      </w:r>
+      <w:r>
+        <w:rPr>
+          <w:rFonts w:ascii="Times New Roman" w:hAnsi="Times New Roman" w:cs="Times New Roman"/>
+          <w:sz w:val="24"/>
+          <w:szCs w:val="24"/>
+        </w:rPr>
+        <w:t xml:space="preserve"> can be performed at any time and, consequently, the errors tend to be found earlier.</w:t>
+      </w:r>
+    </w:p>
+    <w:p>
+      <w:pPr>
+        <w:spacing w:line="360" w:lineRule="auto"/>
+        <w:ind w:firstLine="720"/>
+        <w:jc w:val="both"/>
+        <w:rPr>
+          <w:rFonts w:ascii="Times New Roman" w:hAnsi="Times New Roman" w:cs="Times New Roman"/>
+          <w:sz w:val="24"/>
+          <w:szCs w:val="24"/>
+        </w:rPr>
+      </w:pPr>
+      <w:r>
+        <w:rPr>
+          <w:rFonts w:ascii="Times New Roman" w:hAnsi="Times New Roman" w:cs="Times New Roman"/>
+          <w:sz w:val="24"/>
+          <w:szCs w:val="24"/>
+        </w:rPr>
+        <w:t xml:space="preserve">Despite the automated tests help create a cohesive and less coupled modeling of the </w:t>
+      </w:r>
       <w:proofErr w:type="gramStart"/>
       <w:r>
         <w:rPr>
@@ -9996,7 +10567,7 @@
           <w:sz w:val="24"/>
           <w:szCs w:val="24"/>
         </w:rPr>
-        <w:t>tests  can</w:t>
+        <w:t>system,</w:t>
       </w:r>
       <w:proofErr w:type="gramEnd"/>
       <w:r>
@@ -10005,44 +10576,6 @@
           <w:sz w:val="24"/>
           <w:szCs w:val="24"/>
         </w:rPr>
-        <w:t xml:space="preserve"> be performed at any time and, consequently, the errors tend to be found earlier.</w:t>
-      </w:r>
-    </w:p>
-    <w:p>
-      <w:pPr>
-        <w:spacing w:line="360" w:lineRule="auto"/>
-        <w:ind w:firstLine="720"/>
-        <w:jc w:val="both"/>
-        <w:rPr>
-          <w:rFonts w:ascii="Times New Roman" w:hAnsi="Times New Roman" w:cs="Times New Roman"/>
-          <w:sz w:val="24"/>
-          <w:szCs w:val="24"/>
-        </w:rPr>
-      </w:pPr>
-      <w:r>
-        <w:rPr>
-          <w:rFonts w:ascii="Times New Roman" w:hAnsi="Times New Roman" w:cs="Times New Roman"/>
-          <w:sz w:val="24"/>
-          <w:szCs w:val="24"/>
-        </w:rPr>
-        <w:t xml:space="preserve">Despite the automated tests help create a cohesive and less coupled modeling of the </w:t>
-      </w:r>
-      <w:proofErr w:type="gramStart"/>
-      <w:r>
-        <w:rPr>
-          <w:rFonts w:ascii="Times New Roman" w:hAnsi="Times New Roman" w:cs="Times New Roman"/>
-          <w:sz w:val="24"/>
-          <w:szCs w:val="24"/>
-        </w:rPr>
-        <w:t>system,</w:t>
-      </w:r>
-      <w:proofErr w:type="gramEnd"/>
-      <w:r>
-        <w:rPr>
-          <w:rFonts w:ascii="Times New Roman" w:hAnsi="Times New Roman" w:cs="Times New Roman"/>
-          <w:sz w:val="24"/>
-          <w:szCs w:val="24"/>
-        </w:rPr>
         <w:t xml:space="preserve"> its main purpose is to verify the quality of different features on the devices.</w:t>
       </w:r>
     </w:p>
@@ -10063,25 +10596,7 @@
           <w:sz w:val="24"/>
           <w:szCs w:val="24"/>
         </w:rPr>
-        <w:t>The process of test automation is complex, which is error-prone and requires maintenance, factor by which</w:t>
-      </w:r>
-      <w:proofErr w:type="gramStart"/>
-      <w:r>
-        <w:rPr>
-          <w:rFonts w:ascii="Times New Roman" w:hAnsi="Times New Roman" w:cs="Times New Roman"/>
-          <w:sz w:val="24"/>
-          <w:szCs w:val="24"/>
-        </w:rPr>
-        <w:t>,  is</w:t>
-      </w:r>
-      <w:proofErr w:type="gramEnd"/>
-      <w:r>
-        <w:rPr>
-          <w:rFonts w:ascii="Times New Roman" w:hAnsi="Times New Roman" w:cs="Times New Roman"/>
-          <w:sz w:val="24"/>
-          <w:szCs w:val="24"/>
-        </w:rPr>
-        <w:t xml:space="preserve"> most important that the batteries of tests be high quality, </w:t>
+        <w:t xml:space="preserve">The process of test automation is complex, which is error-prone and requires maintenance, factor by which, is most important that the batteries of tests be high quality, </w:t>
       </w:r>
       <w:proofErr w:type="spellStart"/>
       <w:r>
@@ -11635,7 +12150,7 @@
 </file>
 
 <file path=customXml/itemProps1.xml><?xml version="1.0" encoding="utf-8"?>
-<ds:datastoreItem xmlns:ds="http://schemas.openxmlformats.org/officeDocument/2006/customXml" ds:itemID="{0B7EB696-EADF-4A67-BA1E-A3EF135919F7}">
+<ds:datastoreItem xmlns:ds="http://schemas.openxmlformats.org/officeDocument/2006/customXml" ds:itemID="{6301A832-3DE7-4E59-9797-8082B59CC5EA}">
   <ds:schemaRefs>
     <ds:schemaRef ds:uri="http://schemas.openxmlformats.org/officeDocument/2006/bibliography"/>
   </ds:schemaRefs>

</xml_diff>